<commit_message>
Prueba generacion tablas word
</commit_message>
<xml_diff>
--- a/reporteWord/Reporte_UTE_occidental.docx
+++ b/reporteWord/Reporte_UTE_occidental.docx
@@ -224,7 +224,7 @@
           <w:lang w:eastAsia="es-ES"/>
         </w:rPr>
         <w:drawing>
-          <wp:inline distT="0" distB="0" distL="0" distR="0" wp14:anchorId="7A9A55A2" wp14:editId="45183541">
+          <wp:inline distT="0" distB="0" distL="0" distR="0" wp14:anchorId="66993AFB" wp14:editId="1F78A2F3">
             <wp:extent cx="3813799" cy="720000"/>
             <wp:effectExtent l="0" t="0" r="0" b="4445"/>
             <wp:docPr id="11" name="Imagen 11"/>
@@ -295,7 +295,7 @@
         <mc:AlternateContent>
           <mc:Choice Requires="wps">
             <w:drawing>
-              <wp:anchor distT="0" distB="0" distL="114300" distR="114300" simplePos="0" relativeHeight="251659264" behindDoc="0" locked="0" layoutInCell="1" allowOverlap="1" wp14:anchorId="32B149D3" wp14:editId="5669F4E0">
+              <wp:anchor distT="0" distB="0" distL="114300" distR="114300" simplePos="0" relativeHeight="251659264" behindDoc="0" locked="0" layoutInCell="1" allowOverlap="1" wp14:anchorId="7210101A" wp14:editId="6D46AEC0">
                 <wp:simplePos x="0" y="0"/>
                 <wp:positionH relativeFrom="column">
                   <wp:posOffset>-175260</wp:posOffset>
@@ -408,13 +408,17 @@
           <w:pPr>
             <w:pStyle w:val="TDC1"/>
             <w:tabs>
-              <w:tab w:val="left" w:pos="440"/>
+              <w:tab w:val="left" w:pos="480"/>
               <w:tab w:val="right" w:leader="dot" w:pos="8494"/>
             </w:tabs>
             <w:rPr>
               <w:rFonts w:eastAsiaTheme="minorEastAsia"/>
               <w:noProof/>
-              <w:lang w:eastAsia="es-ES"/>
+              <w:kern w:val="2"/>
+              <w:sz w:val="24"/>
+              <w:szCs w:val="24"/>
+              <w:lang w:val="es-PE" w:eastAsia="es-MX"/>
+              <w14:ligatures w14:val="standardContextual"/>
             </w:rPr>
           </w:pPr>
           <w:r>
@@ -426,7 +430,7 @@
           <w:r>
             <w:fldChar w:fldCharType="separate"/>
           </w:r>
-          <w:hyperlink w:anchor="_Toc209169624" w:history="1">
+          <w:hyperlink w:anchor="_Toc212646899" w:history="1">
             <w:r>
               <w:rPr>
                 <w:rStyle w:val="Hipervnculo"/>
@@ -438,7 +442,11 @@
               <w:rPr>
                 <w:rFonts w:eastAsiaTheme="minorEastAsia"/>
                 <w:noProof/>
-                <w:lang w:eastAsia="es-ES"/>
+                <w:kern w:val="2"/>
+                <w:sz w:val="24"/>
+                <w:szCs w:val="24"/>
+                <w:lang w:val="es-PE" w:eastAsia="es-MX"/>
+                <w14:ligatures w14:val="standardContextual"/>
               </w:rPr>
               <w:tab/>
             </w:r>
@@ -468,7 +476,7 @@
                 <w:noProof/>
                 <w:webHidden/>
               </w:rPr>
-              <w:instrText xml:space="preserve"> PAGEREF _Toc209169624 \h </w:instrText>
+              <w:instrText xml:space="preserve"> PAGEREF _Toc212646899 \h </w:instrText>
             </w:r>
             <w:r>
               <w:rPr>
@@ -503,16 +511,20 @@
           <w:pPr>
             <w:pStyle w:val="TDC1"/>
             <w:tabs>
-              <w:tab w:val="left" w:pos="440"/>
+              <w:tab w:val="left" w:pos="480"/>
               <w:tab w:val="right" w:leader="dot" w:pos="8494"/>
             </w:tabs>
             <w:rPr>
               <w:rFonts w:eastAsiaTheme="minorEastAsia"/>
               <w:noProof/>
-              <w:lang w:eastAsia="es-ES"/>
+              <w:kern w:val="2"/>
+              <w:sz w:val="24"/>
+              <w:szCs w:val="24"/>
+              <w:lang w:val="es-PE" w:eastAsia="es-MX"/>
+              <w14:ligatures w14:val="standardContextual"/>
             </w:rPr>
           </w:pPr>
-          <w:hyperlink w:anchor="_Toc209169625" w:history="1">
+          <w:hyperlink w:anchor="_Toc212646900" w:history="1">
             <w:r>
               <w:rPr>
                 <w:rStyle w:val="Hipervnculo"/>
@@ -524,7 +536,11 @@
               <w:rPr>
                 <w:rFonts w:eastAsiaTheme="minorEastAsia"/>
                 <w:noProof/>
-                <w:lang w:eastAsia="es-ES"/>
+                <w:kern w:val="2"/>
+                <w:sz w:val="24"/>
+                <w:szCs w:val="24"/>
+                <w:lang w:val="es-PE" w:eastAsia="es-MX"/>
+                <w14:ligatures w14:val="standardContextual"/>
               </w:rPr>
               <w:tab/>
             </w:r>
@@ -554,7 +570,7 @@
                 <w:noProof/>
                 <w:webHidden/>
               </w:rPr>
-              <w:instrText xml:space="preserve"> PAGEREF _Toc209169625 \h </w:instrText>
+              <w:instrText xml:space="preserve"> PAGEREF _Toc212646900 \h </w:instrText>
             </w:r>
             <w:r>
               <w:rPr>
@@ -587,230 +603,92 @@
         </w:p>
         <w:p>
           <w:pPr>
-            <w:pStyle w:val="TDC2"/>
+            <w:pStyle w:val="TDC1"/>
+            <w:tabs>
+              <w:tab w:val="left" w:pos="480"/>
+              <w:tab w:val="right" w:leader="dot" w:pos="8494"/>
+            </w:tabs>
             <w:rPr>
               <w:rFonts w:eastAsiaTheme="minorEastAsia"/>
-              <w:lang w:eastAsia="es-ES"/>
+              <w:noProof/>
+              <w:kern w:val="2"/>
+              <w:sz w:val="24"/>
+              <w:szCs w:val="24"/>
+              <w:lang w:val="es-PE" w:eastAsia="es-MX"/>
+              <w14:ligatures w14:val="standardContextual"/>
             </w:rPr>
           </w:pPr>
-          <w:hyperlink w:anchor="_Toc209169626" w:history="1">
+          <w:hyperlink w:anchor="_Toc212646901" w:history="1">
             <w:r>
               <w:rPr>
                 <w:rStyle w:val="Hipervnculo"/>
-              </w:rPr>
-              <w:t>UTE 01 OCCIDENTE ASTURIANO</w:t>
-            </w:r>
-            <w:r>
-              <w:rPr>
+                <w:noProof/>
+              </w:rPr>
+              <w:t>3.</w:t>
+            </w:r>
+            <w:r>
+              <w:rPr>
+                <w:rFonts w:eastAsiaTheme="minorEastAsia"/>
+                <w:noProof/>
+                <w:kern w:val="2"/>
+                <w:sz w:val="24"/>
+                <w:szCs w:val="24"/>
+                <w:lang w:val="es-PE" w:eastAsia="es-MX"/>
+                <w14:ligatures w14:val="standardContextual"/>
+              </w:rPr>
+              <w:tab/>
+            </w:r>
+            <w:r>
+              <w:rPr>
+                <w:rStyle w:val="Hipervnculo"/>
+                <w:noProof/>
+              </w:rPr>
+              <w:t>MAPA DE ESTADO DE LOS ESCENARIOS DE ESCASEZ Y EVOLUCIÓN DE LOS INDICADORES POR UTE</w:t>
+            </w:r>
+            <w:r>
+              <w:rPr>
+                <w:noProof/>
                 <w:webHidden/>
               </w:rPr>
               <w:tab/>
             </w:r>
             <w:r>
               <w:rPr>
+                <w:noProof/>
                 <w:webHidden/>
               </w:rPr>
               <w:fldChar w:fldCharType="begin"/>
             </w:r>
             <w:r>
               <w:rPr>
+                <w:noProof/>
                 <w:webHidden/>
               </w:rPr>
-              <w:instrText xml:space="preserve"> PAGEREF _Toc209169626 \h </w:instrText>
-            </w:r>
-            <w:r>
-              <w:rPr>
+              <w:instrText xml:space="preserve"> PAGEREF _Toc212646901 \h </w:instrText>
+            </w:r>
+            <w:r>
+              <w:rPr>
+                <w:noProof/>
                 <w:webHidden/>
               </w:rPr>
             </w:r>
             <w:r>
               <w:rPr>
+                <w:noProof/>
                 <w:webHidden/>
               </w:rPr>
               <w:fldChar w:fldCharType="separate"/>
             </w:r>
             <w:r>
               <w:rPr>
+                <w:noProof/>
                 <w:webHidden/>
               </w:rPr>
               <w:t>6</w:t>
             </w:r>
             <w:r>
               <w:rPr>
-                <w:webHidden/>
-              </w:rPr>
-              <w:fldChar w:fldCharType="end"/>
-            </w:r>
-          </w:hyperlink>
-        </w:p>
-        <w:p>
-          <w:pPr>
-            <w:pStyle w:val="TDC2"/>
-            <w:rPr>
-              <w:rFonts w:eastAsiaTheme="minorEastAsia"/>
-              <w:lang w:eastAsia="es-ES"/>
-            </w:rPr>
-          </w:pPr>
-          <w:hyperlink w:anchor="_Toc209169627" w:history="1">
-            <w:r>
-              <w:rPr>
-                <w:rStyle w:val="Hipervnculo"/>
-              </w:rPr>
-              <w:t>UTE 02 NALÓN- VILLAVICIOSA</w:t>
-            </w:r>
-            <w:r>
-              <w:rPr>
-                <w:webHidden/>
-              </w:rPr>
-              <w:tab/>
-            </w:r>
-            <w:r>
-              <w:rPr>
-                <w:webHidden/>
-              </w:rPr>
-              <w:fldChar w:fldCharType="begin"/>
-            </w:r>
-            <w:r>
-              <w:rPr>
-                <w:webHidden/>
-              </w:rPr>
-              <w:instrText xml:space="preserve"> PAGEREF _Toc209169627 \h </w:instrText>
-            </w:r>
-            <w:r>
-              <w:rPr>
-                <w:webHidden/>
-              </w:rPr>
-            </w:r>
-            <w:r>
-              <w:rPr>
-                <w:webHidden/>
-              </w:rPr>
-              <w:fldChar w:fldCharType="separate"/>
-            </w:r>
-            <w:r>
-              <w:rPr>
-                <w:webHidden/>
-              </w:rPr>
-              <w:t>8</w:t>
-            </w:r>
-            <w:r>
-              <w:rPr>
-                <w:webHidden/>
-              </w:rPr>
-              <w:fldChar w:fldCharType="end"/>
-            </w:r>
-          </w:hyperlink>
-        </w:p>
-        <w:p>
-          <w:pPr>
-            <w:pStyle w:val="TDC2"/>
-            <w:rPr>
-              <w:rFonts w:eastAsiaTheme="minorEastAsia"/>
-              <w:lang w:eastAsia="es-ES"/>
-            </w:rPr>
-          </w:pPr>
-          <w:hyperlink w:anchor="_Toc209169628" w:history="1">
-            <w:r>
-              <w:rPr>
-                <w:rStyle w:val="Hipervnculo"/>
-              </w:rPr>
-              <w:t>UTE 03 SELLA- LLANES</w:t>
-            </w:r>
-            <w:r>
-              <w:rPr>
-                <w:webHidden/>
-              </w:rPr>
-              <w:tab/>
-            </w:r>
-            <w:r>
-              <w:rPr>
-                <w:webHidden/>
-              </w:rPr>
-              <w:fldChar w:fldCharType="begin"/>
-            </w:r>
-            <w:r>
-              <w:rPr>
-                <w:webHidden/>
-              </w:rPr>
-              <w:instrText xml:space="preserve"> PAGEREF _Toc209169628 \h </w:instrText>
-            </w:r>
-            <w:r>
-              <w:rPr>
-                <w:webHidden/>
-              </w:rPr>
-            </w:r>
-            <w:r>
-              <w:rPr>
-                <w:webHidden/>
-              </w:rPr>
-              <w:fldChar w:fldCharType="separate"/>
-            </w:r>
-            <w:r>
-              <w:rPr>
-                <w:webHidden/>
-              </w:rPr>
-              <w:t>10</w:t>
-            </w:r>
-            <w:r>
-              <w:rPr>
-                <w:webHidden/>
-              </w:rPr>
-              <w:fldChar w:fldCharType="end"/>
-            </w:r>
-          </w:hyperlink>
-        </w:p>
-        <w:p>
-          <w:pPr>
-            <w:pStyle w:val="TDC2"/>
-            <w:rPr>
-              <w:rFonts w:eastAsiaTheme="minorEastAsia"/>
-              <w:lang w:eastAsia="es-ES"/>
-            </w:rPr>
-          </w:pPr>
-          <w:hyperlink w:anchor="_Toc209169629" w:history="1">
-            <w:r>
-              <w:rPr>
-                <w:rStyle w:val="Hipervnculo"/>
-              </w:rPr>
-              <w:t>UTE 04 CANTABRIA</w:t>
-            </w:r>
-            <w:r>
-              <w:rPr>
-                <w:webHidden/>
-              </w:rPr>
-              <w:tab/>
-            </w:r>
-            <w:r>
-              <w:rPr>
-                <w:webHidden/>
-              </w:rPr>
-              <w:fldChar w:fldCharType="begin"/>
-            </w:r>
-            <w:r>
-              <w:rPr>
-                <w:webHidden/>
-              </w:rPr>
-              <w:instrText xml:space="preserve"> PAGEREF _Toc209169629 \h </w:instrText>
-            </w:r>
-            <w:r>
-              <w:rPr>
-                <w:webHidden/>
-              </w:rPr>
-            </w:r>
-            <w:r>
-              <w:rPr>
-                <w:webHidden/>
-              </w:rPr>
-              <w:fldChar w:fldCharType="separate"/>
-            </w:r>
-            <w:r>
-              <w:rPr>
-                <w:webHidden/>
-              </w:rPr>
-              <w:t>12</w:t>
-            </w:r>
-            <w:r>
-              <w:rPr>
+                <w:noProof/>
                 <w:webHidden/>
               </w:rPr>
               <w:fldChar w:fldCharType="end"/>
@@ -866,7 +744,7 @@
       <w:bookmarkStart w:id="1" w:name="_Toc127369450"/>
       <w:bookmarkStart w:id="2" w:name="_Toc127866084"/>
       <w:bookmarkStart w:id="3" w:name="_Toc127871470"/>
-      <w:bookmarkStart w:id="4" w:name="_Toc209169624"/>
+      <w:bookmarkStart w:id="4" w:name="_Toc212646899"/>
       <w:bookmarkEnd w:id="0"/>
       <w:bookmarkEnd w:id="1"/>
       <w:bookmarkEnd w:id="2"/>
@@ -993,7 +871,15 @@
         <w:t>escasez coyuntural</w:t>
       </w:r>
       <w:r>
-        <w:t xml:space="preserve"> se define en el PES como la situación de escasez no continuada que, aun permitiendo el cumplimiento de los criterios de garantía en la atención de las demandas reconocidas en el correspondiente plan hidrológico, limita temporalmente el suministro de manera significativa. No debe confundirse con la escasez estructural, que sería aquella que impide la atención de las demandas de acuerdo a los criterios de garantía establecidos, y que debe ser analizada y resuelta en el ámbito de la planificación hidrológica, quedando por tanto fuera del objeto del PES y por consiguiente del presente informe de seguimiento.</w:t>
+        <w:t xml:space="preserve"> se define en el PES como la situación de escasez no continuada que, aun permitiendo el cumplimiento de los criterios de garantía en la atención de las demandas reconocidas en el correspondiente plan hidrológico, limita temporalmente el suministro de manera significativa. No debe confundirse con la escasez estructural, que sería aquella que impide la atención de las demandas </w:t>
+      </w:r>
+      <w:proofErr w:type="gramStart"/>
+      <w:r>
+        <w:t>de acuerdo a</w:t>
+      </w:r>
+      <w:proofErr w:type="gramEnd"/>
+      <w:r>
+        <w:t xml:space="preserve"> los criterios de garantía establecidos, y que debe ser analizada y resuelta en el ámbito de la planificación hidrológica, quedando por tanto fuera del objeto del PES y por consiguiente del presente informe de seguimiento.</w:t>
       </w:r>
     </w:p>
     <w:p>
@@ -2392,7 +2278,7 @@
         </w:numPr>
         <w:jc w:val="both"/>
       </w:pPr>
-      <w:bookmarkStart w:id="6" w:name="_Toc209169625"/>
+      <w:bookmarkStart w:id="6" w:name="_Toc212646900"/>
       <w:r>
         <w:t xml:space="preserve">MAPA DE ESTADO DE LOS </w:t>
       </w:r>
@@ -2416,28 +2302,6 @@
       <w:pPr>
         <w:jc w:val="both"/>
       </w:pPr>
-    </w:p>
-    <w:p>
-      <w:pPr>
-        <w:jc w:val="both"/>
-      </w:pPr>
-      <w:r>
-        <w:t xml:space="preserve">A continuación, se incluye un mapa de la demarcación en el que se representan las diferentes UTE en función del </w:t>
-      </w:r>
-      <w:r>
-        <w:t>escenario de</w:t>
-      </w:r>
-      <w:r>
-        <w:t xml:space="preserve"> escasez </w:t>
-      </w:r>
-      <w:bookmarkStart w:id="8" w:name="_Hlk209104264"/>
-      <w:r>
-        <w:t>alcanzado durante el</w:t>
-      </w:r>
-      <w:r>
-        <w:t xml:space="preserve"> mes objeto del presente informe y una tabla que recoge la evolución de los indicadores desde el inicio del año hidrológico.</w:t>
-      </w:r>
-      <w:bookmarkEnd w:id="8"/>
     </w:p>
     <w:p>
       <w:pPr>
@@ -2453,518 +2317,768 @@
           <w:docGrid w:linePitch="360"/>
         </w:sectPr>
       </w:pPr>
+      <w:r>
+        <w:t xml:space="preserve">A continuación, se incluye un mapa de la demarcación en el que se representan las diferentes UTE en función del </w:t>
+      </w:r>
+      <w:r>
+        <w:t>escenario de</w:t>
+      </w:r>
+      <w:r>
+        <w:t xml:space="preserve"> escasez </w:t>
+      </w:r>
+      <w:bookmarkStart w:id="8" w:name="_Hlk209104264"/>
+      <w:r>
+        <w:t>alcanzado durante el</w:t>
+      </w:r>
+      <w:r>
+        <w:t xml:space="preserve"> mes objeto del presente informe y una tabla que recoge la evolución de los indicadores desde el inicio del año hidrológic</w:t>
+      </w:r>
+      <w:bookmarkEnd w:id="8"/>
+      <w:r>
+        <w:t>o.</w:t>
+      </w:r>
+    </w:p>
+    <w:p/>
+    <w:p>
+      <w:r>
+        <w:br w:type="page"/>
+      </w:r>
+    </w:p>
+    <w:p>
+      <w:pPr>
+        <w:pStyle w:val="Ttulo1"/>
+        <w:numPr>
+          <w:ilvl w:val="1"/>
+          <w:numId w:val="2"/>
+        </w:numPr>
+        <w:jc w:val="both"/>
+      </w:pPr>
+      <w:bookmarkStart w:id="9" w:name="_Toc212646901"/>
+      <w:r>
+        <w:lastRenderedPageBreak/>
+        <w:t>MAPA DE ESTADO DE LOS ESCENARIOS DE ESCASEZ Y EVOLUCIÓN DE LOS INDICADORES POR UTE</w:t>
+      </w:r>
+      <w:bookmarkEnd w:id="9"/>
     </w:p>
     <w:tbl>
       <w:tblPr>
-        <w:tblStyle w:val="Tablaconcuadrcula"/>
-        <w:tblW w:w="0" w:type="auto"/>
-        <w:tblCellSpacing w:w="20" w:type="dxa"/>
+        <w:tblW w:w="5000" w:type="pct"/>
         <w:tblBorders>
-          <w:top w:val="outset" w:sz="6" w:space="0" w:color="auto"/>
-          <w:left w:val="outset" w:sz="6" w:space="0" w:color="auto"/>
-          <w:bottom w:val="outset" w:sz="6" w:space="0" w:color="auto"/>
-          <w:right w:val="outset" w:sz="6" w:space="0" w:color="auto"/>
-          <w:insideH w:val="outset" w:sz="6" w:space="0" w:color="auto"/>
-          <w:insideV w:val="outset" w:sz="6" w:space="0" w:color="auto"/>
+          <w:top w:val="single" w:sz="0" w:space="0" w:color="auto"/>
+          <w:left w:val="single" w:sz="0" w:space="0" w:color="auto"/>
+          <w:bottom w:val="single" w:sz="0" w:space="0" w:color="auto"/>
+          <w:right w:val="single" w:sz="0" w:space="0" w:color="auto"/>
+          <w:insideH w:val="single" w:sz="0" w:space="0" w:color="auto"/>
+          <w:insideV w:val="single" w:sz="0" w:space="0" w:color="auto"/>
         </w:tblBorders>
         <w:tblLook w:val="04A0" w:firstRow="1" w:lastRow="0" w:firstColumn="1" w:lastColumn="0" w:noHBand="0" w:noVBand="1"/>
       </w:tblPr>
       <w:tblGrid>
-        <w:gridCol w:w="13988"/>
+        <w:gridCol w:w="2639"/>
+        <w:gridCol w:w="3286"/>
+        <w:gridCol w:w="3230"/>
+        <w:gridCol w:w="3283"/>
       </w:tblGrid>
       <w:tr>
-        <w:trPr>
-          <w:trHeight w:val="28"/>
-          <w:tblCellSpacing w:w="20" w:type="dxa"/>
-        </w:trPr>
-        <w:tc>
-          <w:tcPr>
-            <w:tcW w:w="13908" w:type="dxa"/>
-          </w:tcPr>
-          <w:p>
-            <w:pPr>
-              <w:keepNext/>
-              <w:jc w:val="center"/>
-            </w:pPr>
-            <w:r>
-              <w:lastRenderedPageBreak/>
-              <w:t>&lt;&lt;img1</w:t>
-            </w:r>
-            <w:r>
-              <w:t>-</w:t>
-            </w:r>
-            <w:r>
-              <w:t>principal</w:t>
-            </w:r>
-            <w:r>
-              <w:t>&gt;&gt;</w:t>
-            </w:r>
-          </w:p>
-          <w:p>
-            <w:pPr>
-              <w:pStyle w:val="Descripcin"/>
-              <w:jc w:val="center"/>
-              <w:rPr>
-                <w:rFonts w:cstheme="minorHAnsi"/>
-                <w:sz w:val="22"/>
-                <w:szCs w:val="22"/>
-              </w:rPr>
-            </w:pPr>
-            <w:r>
-              <w:rPr>
-                <w:sz w:val="22"/>
-                <w:szCs w:val="22"/>
-              </w:rPr>
-              <w:t xml:space="preserve">ESCENARIOS DE ESCASEZ </w:t>
+        <w:tc>
+          <w:tcPr>
+            <w:tcW w:w="0" w:type="auto"/>
+            <w:gridSpan w:val="4"/>
+            <w:shd w:val="clear" w:color="auto" w:fill="4472C4"/>
+          </w:tcPr>
+          <w:p>
+            <w:pPr>
+              <w:jc w:val="center"/>
+            </w:pPr>
+            <w:r>
+              <w:rPr>
+                <w:b/>
+                <w:color w:val="FFFFFF"/>
+              </w:rPr>
+              <w:t>Reporte de Ventas 2025</w:t>
+            </w:r>
+          </w:p>
+        </w:tc>
+      </w:tr>
+      <w:tr>
+        <w:tc>
+          <w:tcPr>
+            <w:tcW w:w="0" w:type="auto"/>
+            <w:shd w:val="clear" w:color="auto" w:fill="D9E1F2"/>
+          </w:tcPr>
+          <w:p>
+            <w:pPr>
+              <w:jc w:val="center"/>
+            </w:pPr>
+            <w:r>
+              <w:rPr>
+                <w:b/>
+              </w:rPr>
+              <w:t>Región</w:t>
+            </w:r>
+          </w:p>
+        </w:tc>
+        <w:tc>
+          <w:tcPr>
+            <w:tcW w:w="0" w:type="auto"/>
+            <w:shd w:val="clear" w:color="auto" w:fill="D9E1F2"/>
+          </w:tcPr>
+          <w:p>
+            <w:pPr>
+              <w:jc w:val="center"/>
+            </w:pPr>
+            <w:r>
+              <w:rPr>
+                <w:b/>
+              </w:rPr>
+              <w:t>Producto</w:t>
+            </w:r>
+          </w:p>
+        </w:tc>
+        <w:tc>
+          <w:tcPr>
+            <w:tcW w:w="0" w:type="auto"/>
+            <w:shd w:val="clear" w:color="auto" w:fill="D9E1F2"/>
+          </w:tcPr>
+          <w:p>
+            <w:pPr>
+              <w:jc w:val="center"/>
+            </w:pPr>
+            <w:r>
+              <w:rPr>
+                <w:b/>
+              </w:rPr>
+              <w:t>Cantidad</w:t>
+            </w:r>
+          </w:p>
+        </w:tc>
+        <w:tc>
+          <w:tcPr>
+            <w:tcW w:w="0" w:type="auto"/>
+            <w:shd w:val="clear" w:color="auto" w:fill="D9E1F2"/>
+          </w:tcPr>
+          <w:p>
+            <w:pPr>
+              <w:jc w:val="center"/>
+            </w:pPr>
+            <w:r>
+              <w:rPr>
+                <w:b/>
+              </w:rPr>
+              <w:t>Total</w:t>
+            </w:r>
+          </w:p>
+        </w:tc>
+      </w:tr>
+      <w:tr>
+        <w:tc>
+          <w:tcPr>
+            <w:tcW w:w="0" w:type="auto"/>
+            <w:vMerge w:val="restart"/>
+          </w:tcPr>
+          <w:p>
+            <w:r>
+              <w:t>Norte</w:t>
+            </w:r>
+          </w:p>
+        </w:tc>
+        <w:tc>
+          <w:tcPr>
+            <w:tcW w:w="0" w:type="auto"/>
+          </w:tcPr>
+          <w:p>
+            <w:r>
+              <w:t>Laptop</w:t>
+            </w:r>
+          </w:p>
+        </w:tc>
+        <w:tc>
+          <w:tcPr>
+            <w:tcW w:w="0" w:type="auto"/>
+          </w:tcPr>
+          <w:p>
+            <w:r>
+              <w:t>150</w:t>
+            </w:r>
+          </w:p>
+        </w:tc>
+        <w:tc>
+          <w:tcPr>
+            <w:tcW w:w="0" w:type="auto"/>
+          </w:tcPr>
+          <w:p>
+            <w:r>
+              <w:t>$225,000</w:t>
+            </w:r>
+          </w:p>
+        </w:tc>
+      </w:tr>
+      <w:tr>
+        <w:tc>
+          <w:tcPr>
+            <w:tcW w:w="0" w:type="auto"/>
+            <w:vMerge/>
+          </w:tcPr>
+          <w:p/>
+        </w:tc>
+        <w:tc>
+          <w:tcPr>
+            <w:tcW w:w="0" w:type="auto"/>
+          </w:tcPr>
+          <w:p>
+            <w:r>
+              <w:t>Mouse</w:t>
+            </w:r>
+          </w:p>
+        </w:tc>
+        <w:tc>
+          <w:tcPr>
+            <w:tcW w:w="0" w:type="auto"/>
+          </w:tcPr>
+          <w:p>
+            <w:r>
+              <w:t>500</w:t>
+            </w:r>
+          </w:p>
+        </w:tc>
+        <w:tc>
+          <w:tcPr>
+            <w:tcW w:w="0" w:type="auto"/>
+          </w:tcPr>
+          <w:p>
+            <w:r>
+              <w:t>$15,000</w:t>
+            </w:r>
+          </w:p>
+        </w:tc>
+      </w:tr>
+      <w:tr>
+        <w:tc>
+          <w:tcPr>
+            <w:tcW w:w="0" w:type="auto"/>
+          </w:tcPr>
+          <w:p>
+            <w:r>
+              <w:t>Sur</w:t>
+            </w:r>
+          </w:p>
+        </w:tc>
+        <w:tc>
+          <w:tcPr>
+            <w:tcW w:w="0" w:type="auto"/>
+          </w:tcPr>
+          <w:p>
+            <w:r>
+              <w:t>Teclado</w:t>
+            </w:r>
+          </w:p>
+        </w:tc>
+        <w:tc>
+          <w:tcPr>
+            <w:tcW w:w="0" w:type="auto"/>
+          </w:tcPr>
+          <w:p>
+            <w:r>
+              <w:t>300</w:t>
+            </w:r>
+          </w:p>
+        </w:tc>
+        <w:tc>
+          <w:tcPr>
+            <w:tcW w:w="0" w:type="auto"/>
+          </w:tcPr>
+          <w:p>
+            <w:r>
+              <w:t>$45,000</w:t>
             </w:r>
           </w:p>
         </w:tc>
       </w:tr>
     </w:tbl>
-    <w:p>
-      <w:pPr>
-        <w:keepNext/>
-        <w:jc w:val="center"/>
-      </w:pPr>
-      <w:bookmarkStart w:id="9" w:name="_Hlk208396009"/>
-    </w:p>
-    <w:p>
-      <w:pPr>
-        <w:keepNext/>
-        <w:jc w:val="center"/>
-      </w:pPr>
-      <w:r>
-        <w:t>&lt;&lt;</w:t>
-      </w:r>
-      <w:r>
-        <w:t>t</w:t>
-      </w:r>
-      <w:r>
-        <w:t>abla1</w:t>
-      </w:r>
-      <w:r>
-        <w:t>-</w:t>
-      </w:r>
-      <w:r>
-        <w:t>principal</w:t>
-      </w:r>
-      <w:r>
-        <w:t>&gt;&gt;</w:t>
-      </w:r>
-    </w:p>
-    <w:p>
-      <w:pPr>
-        <w:pStyle w:val="Descripcin"/>
-        <w:jc w:val="center"/>
-        <w:rPr>
-          <w:sz w:val="22"/>
-          <w:szCs w:val="22"/>
-        </w:rPr>
-        <w:sectPr>
-          <w:headerReference w:type="default" r:id="rId12"/>
-          <w:pgSz w:w="16838" w:h="11906" w:orient="landscape"/>
-          <w:pgMar w:top="1701" w:right="1417" w:bottom="1135" w:left="1417" w:header="708" w:footer="719" w:gutter="0"/>
-          <w:cols w:space="708"/>
-          <w:docGrid w:linePitch="360"/>
-        </w:sectPr>
-      </w:pPr>
-      <w:r>
-        <w:rPr>
-          <w:sz w:val="22"/>
-          <w:szCs w:val="22"/>
-        </w:rPr>
-        <w:t>INDICADORES DE ESCASEZ POR UTE</w:t>
-      </w:r>
-    </w:p>
-    <w:bookmarkEnd w:id="9"/>
     <w:p/>
     <w:tbl>
       <w:tblPr>
-        <w:tblStyle w:val="Tablaconcuadrcula"/>
-        <w:tblW w:w="10848" w:type="dxa"/>
-        <w:tblInd w:w="-998" w:type="dxa"/>
+        <w:tblW w:w="5000" w:type="pct"/>
         <w:tblBorders>
-          <w:top w:val="none" w:sz="0" w:space="0" w:color="auto"/>
-          <w:left w:val="none" w:sz="0" w:space="0" w:color="auto"/>
-          <w:bottom w:val="none" w:sz="0" w:space="0" w:color="auto"/>
-          <w:right w:val="none" w:sz="0" w:space="0" w:color="auto"/>
-          <w:insideH w:val="none" w:sz="0" w:space="0" w:color="auto"/>
-          <w:insideV w:val="none" w:sz="0" w:space="0" w:color="auto"/>
+          <w:top w:val="single" w:sz="0" w:space="0" w:color="auto"/>
+          <w:left w:val="single" w:sz="0" w:space="0" w:color="auto"/>
+          <w:bottom w:val="single" w:sz="0" w:space="0" w:color="auto"/>
+          <w:right w:val="single" w:sz="0" w:space="0" w:color="auto"/>
+          <w:insideH w:val="single" w:sz="0" w:space="0" w:color="auto"/>
+          <w:insideV w:val="single" w:sz="0" w:space="0" w:color="auto"/>
         </w:tblBorders>
         <w:tblLook w:val="04A0" w:firstRow="1" w:lastRow="0" w:firstColumn="1" w:lastColumn="0" w:noHBand="0" w:noVBand="1"/>
       </w:tblPr>
       <w:tblGrid>
-        <w:gridCol w:w="4962"/>
-        <w:gridCol w:w="5886"/>
+        <w:gridCol w:w="2639"/>
+        <w:gridCol w:w="3286"/>
+        <w:gridCol w:w="3230"/>
+        <w:gridCol w:w="3283"/>
       </w:tblGrid>
       <w:tr>
-        <w:trPr>
-          <w:cantSplit/>
-        </w:trPr>
-        <w:tc>
-          <w:tcPr>
-            <w:tcW w:w="10848" w:type="dxa"/>
-            <w:gridSpan w:val="2"/>
-          </w:tcPr>
-          <w:p>
-            <w:pPr>
-              <w:pStyle w:val="Ttulo2"/>
+        <w:tc>
+          <w:tcPr>
+            <w:tcW w:w="0" w:type="auto"/>
+            <w:gridSpan w:val="4"/>
+            <w:shd w:val="clear" w:color="auto" w:fill="4472C4"/>
+          </w:tcPr>
+          <w:p>
+            <w:pPr>
+              <w:jc w:val="center"/>
+            </w:pPr>
+            <w:r>
               <w:rPr>
                 <w:b/>
-              </w:rPr>
-            </w:pPr>
-            <w:bookmarkStart w:id="10" w:name="_Toc209169626"/>
-            <w:r>
-              <w:rPr>
-                <w:b/>
-                <w:sz w:val="32"/>
-              </w:rPr>
-              <w:t>UTE</w:t>
-            </w:r>
-            <w:r>
-              <w:rPr>
-                <w:b/>
-                <w:sz w:val="32"/>
-              </w:rPr>
-              <w:t xml:space="preserve"> 01 </w:t>
-            </w:r>
-            <w:r>
-              <w:rPr>
-                <w:b/>
-                <w:sz w:val="32"/>
-              </w:rPr>
-              <w:t>OCCIDENTE ASTURIANO</w:t>
-            </w:r>
-            <w:bookmarkEnd w:id="10"/>
+                <w:color w:val="FFFFFF"/>
+              </w:rPr>
+              <w:t>Reporte de Ventas 2025</w:t>
+            </w:r>
           </w:p>
         </w:tc>
       </w:tr>
       <w:tr>
-        <w:trPr>
-          <w:cantSplit/>
-          <w:trHeight w:val="57"/>
-        </w:trPr>
-        <w:tc>
-          <w:tcPr>
-            <w:tcW w:w="4962" w:type="dxa"/>
-          </w:tcPr>
-          <w:p>
-            <w:pPr>
-              <w:rPr>
-                <w:sz w:val="32"/>
-              </w:rPr>
-            </w:pPr>
-          </w:p>
-        </w:tc>
-        <w:tc>
-          <w:tcPr>
-            <w:tcW w:w="5886" w:type="dxa"/>
-          </w:tcPr>
-          <w:p>
-            <w:pPr>
-              <w:jc w:val="right"/>
+        <w:tc>
+          <w:tcPr>
+            <w:tcW w:w="0" w:type="auto"/>
+            <w:shd w:val="clear" w:color="auto" w:fill="D9E1F2"/>
+          </w:tcPr>
+          <w:p>
+            <w:pPr>
+              <w:jc w:val="center"/>
+            </w:pPr>
+            <w:r>
               <w:rPr>
                 <w:b/>
-                <w:sz w:val="26"/>
-                <w:szCs w:val="26"/>
-              </w:rPr>
+              </w:rPr>
+              <w:t>Región</w:t>
+            </w:r>
+          </w:p>
+        </w:tc>
+        <w:tc>
+          <w:tcPr>
+            <w:tcW w:w="0" w:type="auto"/>
+            <w:shd w:val="clear" w:color="auto" w:fill="D9E1F2"/>
+          </w:tcPr>
+          <w:p>
+            <w:pPr>
+              <w:jc w:val="center"/>
             </w:pPr>
             <w:r>
               <w:rPr>
                 <w:b/>
-                <w:sz w:val="26"/>
-                <w:szCs w:val="26"/>
-              </w:rPr>
-              <w:t xml:space="preserve">Febrero de 2020 </w:t>
+              </w:rPr>
+              <w:t>Producto</w:t>
+            </w:r>
+          </w:p>
+        </w:tc>
+        <w:tc>
+          <w:tcPr>
+            <w:tcW w:w="0" w:type="auto"/>
+            <w:shd w:val="clear" w:color="auto" w:fill="D9E1F2"/>
+          </w:tcPr>
+          <w:p>
+            <w:pPr>
+              <w:jc w:val="center"/>
+            </w:pPr>
+            <w:r>
+              <w:rPr>
+                <w:b/>
+              </w:rPr>
+              <w:t>Cantidad</w:t>
+            </w:r>
+          </w:p>
+        </w:tc>
+        <w:tc>
+          <w:tcPr>
+            <w:tcW w:w="0" w:type="auto"/>
+            <w:shd w:val="clear" w:color="auto" w:fill="D9E1F2"/>
+          </w:tcPr>
+          <w:p>
+            <w:pPr>
+              <w:jc w:val="center"/>
+            </w:pPr>
+            <w:r>
+              <w:rPr>
+                <w:b/>
+              </w:rPr>
+              <w:t>Total</w:t>
             </w:r>
           </w:p>
         </w:tc>
       </w:tr>
       <w:tr>
-        <w:trPr>
-          <w:cantSplit/>
-          <w:trHeight w:val="4410"/>
-        </w:trPr>
-        <w:tc>
-          <w:tcPr>
-            <w:tcW w:w="4962" w:type="dxa"/>
-          </w:tcPr>
-          <w:p>
-            <w:r>
-              <w:t>&lt;&lt;</w:t>
-            </w:r>
-            <w:r>
-              <w:t>t</w:t>
-            </w:r>
-            <w:r>
-              <w:t>abla1-</w:t>
-            </w:r>
-            <w:r>
-              <w:t>UTE</w:t>
-            </w:r>
-            <w:r>
-              <w:t>01&gt;&gt;</w:t>
-            </w:r>
-          </w:p>
-        </w:tc>
-        <w:tc>
-          <w:tcPr>
-            <w:tcW w:w="5886" w:type="dxa"/>
-            <w:vAlign w:val="center"/>
-          </w:tcPr>
-          <w:p>
-            <w:pPr>
-              <w:keepNext/>
-              <w:jc w:val="center"/>
-            </w:pPr>
-            <w:r>
-              <w:t>&lt;&lt;img-UTE01&gt;&gt;</w:t>
-            </w:r>
-          </w:p>
-          <w:p>
-            <w:pPr>
-              <w:pStyle w:val="Descripcin"/>
-              <w:jc w:val="center"/>
-            </w:pPr>
-            <w:r>
-              <w:t>ESCENARIO DE ESCASEZ</w:t>
+        <w:tc>
+          <w:tcPr>
+            <w:tcW w:w="0" w:type="auto"/>
+            <w:vMerge w:val="restart"/>
+          </w:tcPr>
+          <w:p>
+            <w:r>
+              <w:t>Norte</w:t>
+            </w:r>
+          </w:p>
+        </w:tc>
+        <w:tc>
+          <w:tcPr>
+            <w:tcW w:w="0" w:type="auto"/>
+          </w:tcPr>
+          <w:p>
+            <w:r>
+              <w:t>Laptop</w:t>
+            </w:r>
+          </w:p>
+        </w:tc>
+        <w:tc>
+          <w:tcPr>
+            <w:tcW w:w="0" w:type="auto"/>
+          </w:tcPr>
+          <w:p>
+            <w:r>
+              <w:t>150</w:t>
+            </w:r>
+          </w:p>
+        </w:tc>
+        <w:tc>
+          <w:tcPr>
+            <w:tcW w:w="0" w:type="auto"/>
+          </w:tcPr>
+          <w:p>
+            <w:r>
+              <w:t>$225,000</w:t>
             </w:r>
           </w:p>
         </w:tc>
       </w:tr>
       <w:tr>
-        <w:trPr>
-          <w:cantSplit/>
-          <w:trHeight w:val="57"/>
-        </w:trPr>
-        <w:tc>
-          <w:tcPr>
-            <w:tcW w:w="10848" w:type="dxa"/>
-            <w:gridSpan w:val="2"/>
-          </w:tcPr>
-          <w:p>
-            <w:pPr>
-              <w:jc w:val="both"/>
-              <w:rPr>
-                <w:rFonts w:cstheme="minorHAnsi"/>
-                <w:b/>
-                <w:sz w:val="16"/>
-              </w:rPr>
-            </w:pPr>
+        <w:tc>
+          <w:tcPr>
+            <w:tcW w:w="0" w:type="auto"/>
+            <w:vMerge/>
+          </w:tcPr>
+          <w:p/>
+        </w:tc>
+        <w:tc>
+          <w:tcPr>
+            <w:tcW w:w="0" w:type="auto"/>
+          </w:tcPr>
+          <w:p>
+            <w:r>
+              <w:t>Mouse</w:t>
+            </w:r>
+          </w:p>
+        </w:tc>
+        <w:tc>
+          <w:tcPr>
+            <w:tcW w:w="0" w:type="auto"/>
+          </w:tcPr>
+          <w:p>
+            <w:r>
+              <w:t>500</w:t>
+            </w:r>
+          </w:p>
+        </w:tc>
+        <w:tc>
+          <w:tcPr>
+            <w:tcW w:w="0" w:type="auto"/>
+          </w:tcPr>
+          <w:p>
+            <w:r>
+              <w:t>$15,000</w:t>
+            </w:r>
           </w:p>
         </w:tc>
       </w:tr>
       <w:tr>
-        <w:trPr>
-          <w:cantSplit/>
-        </w:trPr>
-        <w:tc>
-          <w:tcPr>
-            <w:tcW w:w="10848" w:type="dxa"/>
-            <w:gridSpan w:val="2"/>
-          </w:tcPr>
-          <w:p>
-            <w:pPr>
-              <w:jc w:val="center"/>
-            </w:pPr>
-            <w:r>
-              <w:t>En el mes de Febrero de 2020, el indicador UTE alcanza un valor de &lt;&lt;valor-UTE01&gt;&gt; (ver tabla y gráfico).</w:t>
-            </w:r>
-          </w:p>
-          <w:p>
-            <w:pPr>
-              <w:jc w:val="center"/>
+        <w:tc>
+          <w:tcPr>
+            <w:tcW w:w="0" w:type="auto"/>
+          </w:tcPr>
+          <w:p>
+            <w:r>
+              <w:t>Sur</w:t>
+            </w:r>
+          </w:p>
+        </w:tc>
+        <w:tc>
+          <w:tcPr>
+            <w:tcW w:w="0" w:type="auto"/>
+          </w:tcPr>
+          <w:p>
+            <w:r>
+              <w:t>Teclado</w:t>
+            </w:r>
+          </w:p>
+        </w:tc>
+        <w:tc>
+          <w:tcPr>
+            <w:tcW w:w="0" w:type="auto"/>
+          </w:tcPr>
+          <w:p>
+            <w:r>
+              <w:t>300</w:t>
+            </w:r>
+          </w:p>
+        </w:tc>
+        <w:tc>
+          <w:tcPr>
+            <w:tcW w:w="0" w:type="auto"/>
+          </w:tcPr>
+          <w:p>
+            <w:r>
+              <w:t>$45,000</w:t>
+            </w:r>
+          </w:p>
+        </w:tc>
+      </w:tr>
+    </w:tbl>
+    <w:p>
+      <w:pPr>
+        <w:sectPr>
+          <w:pgSz w:w="15840" w:h="11906" w:orient="landscape"/>
+          <w:pgMar w:top="1417" w:right="1701" w:bottom="1417" w:left="1701" w:header="720" w:footer="720" w:gutter="0"/>
+          <w:cols w:space="720"/>
+        </w:sectPr>
+      </w:pPr>
+    </w:p>
+    <w:tbl>
+      <w:tblPr>
+        <w:tblW w:w="5000" w:type="pct"/>
+        <w:tblBorders>
+          <w:top w:val="single" w:sz="0" w:space="0" w:color="auto"/>
+          <w:left w:val="single" w:sz="0" w:space="0" w:color="auto"/>
+          <w:bottom w:val="single" w:sz="0" w:space="0" w:color="auto"/>
+          <w:right w:val="single" w:sz="0" w:space="0" w:color="auto"/>
+          <w:insideH w:val="single" w:sz="0" w:space="0" w:color="auto"/>
+          <w:insideV w:val="single" w:sz="0" w:space="0" w:color="auto"/>
+        </w:tblBorders>
+        <w:tblLook w:val="04A0" w:firstRow="1" w:lastRow="0" w:firstColumn="1" w:lastColumn="0" w:noHBand="0" w:noVBand="1"/>
+      </w:tblPr>
+      <w:tblGrid>
+        <w:gridCol w:w="1805"/>
+        <w:gridCol w:w="2247"/>
+        <w:gridCol w:w="2208"/>
+        <w:gridCol w:w="2244"/>
+      </w:tblGrid>
+      <w:tr>
+        <w:tc>
+          <w:tcPr>
+            <w:tcW w:w="0" w:type="auto"/>
+            <w:gridSpan w:val="4"/>
+            <w:shd w:val="clear" w:color="auto" w:fill="4472C4"/>
+          </w:tcPr>
+          <w:p>
+            <w:pPr>
+              <w:jc w:val="center"/>
+            </w:pPr>
+            <w:r>
               <w:rPr>
                 <w:b/>
-              </w:rPr>
-            </w:pPr>
-            <w:r>
-              <w:t>La</w:t>
-            </w:r>
-            <w:r>
-              <w:rPr>
-                <w:b/>
-              </w:rPr>
-              <w:t xml:space="preserve"> UTE se encuentra en escenario de </w:t>
-            </w:r>
-            <w:r>
-              <w:rPr>
-                <w:b/>
-              </w:rPr>
-              <w:t>&lt;&lt;escenario-UTE01&gt;</w:t>
-            </w:r>
-            <w:proofErr w:type="gramStart"/>
-            <w:r>
-              <w:rPr>
-                <w:b/>
-              </w:rPr>
-              <w:t>&gt;</w:t>
-            </w:r>
-            <w:r>
-              <w:rPr>
-                <w:bCs/>
-                <w:i/>
-                <w:iCs/>
-                <w:sz w:val="18"/>
-                <w:szCs w:val="18"/>
-              </w:rPr>
-              <w:t>(</w:t>
-            </w:r>
-            <w:proofErr w:type="gramEnd"/>
-            <w:r>
-              <w:rPr>
-                <w:bCs/>
-                <w:i/>
-                <w:iCs/>
-                <w:sz w:val="18"/>
-                <w:szCs w:val="18"/>
-              </w:rPr>
-              <w:t xml:space="preserve">ver </w:t>
-            </w:r>
-            <w:r>
-              <w:rPr>
-                <w:bCs/>
-                <w:i/>
-                <w:iCs/>
-                <w:sz w:val="18"/>
-                <w:szCs w:val="18"/>
-              </w:rPr>
-              <w:t>imagen superior</w:t>
-            </w:r>
-            <w:r>
-              <w:rPr>
-                <w:bCs/>
-                <w:i/>
-                <w:iCs/>
-                <w:sz w:val="18"/>
-                <w:szCs w:val="18"/>
-              </w:rPr>
-              <w:t>).</w:t>
-            </w:r>
-          </w:p>
-          <w:p>
-            <w:pPr>
-              <w:jc w:val="center"/>
-              <w:rPr>
-                <w:b/>
-                <w:sz w:val="10"/>
-                <w:szCs w:val="10"/>
-              </w:rPr>
-            </w:pPr>
+                <w:color w:val="FFFFFF"/>
+              </w:rPr>
+              <w:lastRenderedPageBreak/>
+              <w:t>Reporte de Ventas 2025</w:t>
+            </w:r>
           </w:p>
         </w:tc>
       </w:tr>
       <w:tr>
-        <w:trPr>
-          <w:cantSplit/>
-          <w:trHeight w:val="4536"/>
-        </w:trPr>
-        <w:tc>
-          <w:tcPr>
-            <w:tcW w:w="10848" w:type="dxa"/>
-            <w:gridSpan w:val="2"/>
-          </w:tcPr>
-          <w:p>
-            <w:pPr>
-              <w:jc w:val="center"/>
-              <w:rPr>
-                <w:rFonts w:cstheme="minorHAnsi"/>
+        <w:tc>
+          <w:tcPr>
+            <w:tcW w:w="0" w:type="auto"/>
+            <w:shd w:val="clear" w:color="auto" w:fill="D9E1F2"/>
+          </w:tcPr>
+          <w:p>
+            <w:pPr>
+              <w:jc w:val="center"/>
+            </w:pPr>
+            <w:r>
+              <w:rPr>
                 <w:b/>
-                <w:sz w:val="16"/>
-              </w:rPr>
-            </w:pPr>
-          </w:p>
-          <w:p>
-            <w:pPr>
-              <w:jc w:val="center"/>
-              <w:rPr>
-                <w:rFonts w:cstheme="minorHAnsi"/>
+              </w:rPr>
+              <w:t>Región</w:t>
+            </w:r>
+          </w:p>
+        </w:tc>
+        <w:tc>
+          <w:tcPr>
+            <w:tcW w:w="0" w:type="auto"/>
+            <w:shd w:val="clear" w:color="auto" w:fill="D9E1F2"/>
+          </w:tcPr>
+          <w:p>
+            <w:pPr>
+              <w:jc w:val="center"/>
+            </w:pPr>
+            <w:r>
+              <w:rPr>
                 <w:b/>
-                <w:sz w:val="16"/>
-              </w:rPr>
-            </w:pPr>
-            <w:r>
-              <w:t>&lt;&lt;</w:t>
-            </w:r>
-            <w:r>
-              <w:t>t</w:t>
-            </w:r>
-            <w:r>
-              <w:t>abla2-UTE01&gt;&gt;</w:t>
+              </w:rPr>
+              <w:t>Producto</w:t>
+            </w:r>
+          </w:p>
+        </w:tc>
+        <w:tc>
+          <w:tcPr>
+            <w:tcW w:w="0" w:type="auto"/>
+            <w:shd w:val="clear" w:color="auto" w:fill="D9E1F2"/>
+          </w:tcPr>
+          <w:p>
+            <w:pPr>
+              <w:jc w:val="center"/>
+            </w:pPr>
+            <w:r>
+              <w:rPr>
+                <w:b/>
+              </w:rPr>
+              <w:t>Cantidad</w:t>
+            </w:r>
+          </w:p>
+        </w:tc>
+        <w:tc>
+          <w:tcPr>
+            <w:tcW w:w="0" w:type="auto"/>
+            <w:shd w:val="clear" w:color="auto" w:fill="D9E1F2"/>
+          </w:tcPr>
+          <w:p>
+            <w:pPr>
+              <w:jc w:val="center"/>
+            </w:pPr>
+            <w:r>
+              <w:rPr>
+                <w:b/>
+              </w:rPr>
+              <w:t>Total</w:t>
             </w:r>
           </w:p>
         </w:tc>
       </w:tr>
       <w:tr>
-        <w:tblPrEx>
-          <w:tblCellMar>
-            <w:left w:w="70" w:type="dxa"/>
-            <w:right w:w="70" w:type="dxa"/>
-          </w:tblCellMar>
-        </w:tblPrEx>
-        <w:trPr>
-          <w:cantSplit/>
-          <w:trHeight w:val="4195"/>
-        </w:trPr>
-        <w:tc>
-          <w:tcPr>
-            <w:tcW w:w="10848" w:type="dxa"/>
-            <w:gridSpan w:val="2"/>
-            <w:vAlign w:val="center"/>
-          </w:tcPr>
-          <w:p>
-            <w:pPr>
-              <w:jc w:val="center"/>
-              <w:rPr>
-                <w:noProof/>
-                <w:lang w:eastAsia="es-ES"/>
-              </w:rPr>
-            </w:pPr>
-          </w:p>
-          <w:p>
-            <w:pPr>
-              <w:jc w:val="center"/>
-              <w:rPr>
-                <w:noProof/>
-                <w:lang w:eastAsia="es-ES"/>
-              </w:rPr>
-            </w:pPr>
-          </w:p>
-          <w:p>
-            <w:pPr>
-              <w:jc w:val="center"/>
-            </w:pPr>
-            <w:r>
-              <w:t>&lt;&lt;grafico-ut01&gt;&gt;</w:t>
+        <w:tc>
+          <w:tcPr>
+            <w:tcW w:w="0" w:type="auto"/>
+            <w:vMerge w:val="restart"/>
+          </w:tcPr>
+          <w:p>
+            <w:r>
+              <w:t>Norte</w:t>
+            </w:r>
+          </w:p>
+        </w:tc>
+        <w:tc>
+          <w:tcPr>
+            <w:tcW w:w="0" w:type="auto"/>
+          </w:tcPr>
+          <w:p>
+            <w:r>
+              <w:t>Laptop</w:t>
+            </w:r>
+          </w:p>
+        </w:tc>
+        <w:tc>
+          <w:tcPr>
+            <w:tcW w:w="0" w:type="auto"/>
+          </w:tcPr>
+          <w:p>
+            <w:r>
+              <w:t>150</w:t>
+            </w:r>
+          </w:p>
+        </w:tc>
+        <w:tc>
+          <w:tcPr>
+            <w:tcW w:w="0" w:type="auto"/>
+          </w:tcPr>
+          <w:p>
+            <w:r>
+              <w:t>$225,000</w:t>
+            </w:r>
+          </w:p>
+        </w:tc>
+      </w:tr>
+      <w:tr>
+        <w:tc>
+          <w:tcPr>
+            <w:tcW w:w="0" w:type="auto"/>
+            <w:vMerge/>
+          </w:tcPr>
+          <w:p/>
+        </w:tc>
+        <w:tc>
+          <w:tcPr>
+            <w:tcW w:w="0" w:type="auto"/>
+          </w:tcPr>
+          <w:p>
+            <w:r>
+              <w:t>Mouse</w:t>
+            </w:r>
+          </w:p>
+        </w:tc>
+        <w:tc>
+          <w:tcPr>
+            <w:tcW w:w="0" w:type="auto"/>
+          </w:tcPr>
+          <w:p>
+            <w:r>
+              <w:t>500</w:t>
+            </w:r>
+          </w:p>
+        </w:tc>
+        <w:tc>
+          <w:tcPr>
+            <w:tcW w:w="0" w:type="auto"/>
+          </w:tcPr>
+          <w:p>
+            <w:r>
+              <w:t>$15,000</w:t>
+            </w:r>
+          </w:p>
+        </w:tc>
+      </w:tr>
+      <w:tr>
+        <w:tc>
+          <w:tcPr>
+            <w:tcW w:w="0" w:type="auto"/>
+          </w:tcPr>
+          <w:p>
+            <w:r>
+              <w:t>Sur</w:t>
+            </w:r>
+          </w:p>
+        </w:tc>
+        <w:tc>
+          <w:tcPr>
+            <w:tcW w:w="0" w:type="auto"/>
+          </w:tcPr>
+          <w:p>
+            <w:r>
+              <w:t>Teclado</w:t>
+            </w:r>
+          </w:p>
+        </w:tc>
+        <w:tc>
+          <w:tcPr>
+            <w:tcW w:w="0" w:type="auto"/>
+          </w:tcPr>
+          <w:p>
+            <w:r>
+              <w:t>300</w:t>
+            </w:r>
+          </w:p>
+        </w:tc>
+        <w:tc>
+          <w:tcPr>
+            <w:tcW w:w="0" w:type="auto"/>
+          </w:tcPr>
+          <w:p>
+            <w:r>
+              <w:t>$45,000</w:t>
             </w:r>
           </w:p>
         </w:tc>
       </w:tr>
     </w:tbl>
     <w:p/>
-    <w:p/>
-    <w:p/>
-    <w:p/>
-    <w:p/>
-    <w:p/>
-    <w:p/>
-    <w:p/>
-    <w:p/>
-    <w:p/>
-    <w:p/>
-    <w:p/>
-    <w:p/>
-    <w:p/>
-    <w:p/>
-    <w:p/>
-    <w:p/>
-    <w:p/>
-    <w:p/>
-    <w:p/>
-    <w:p/>
-    <w:p/>
     <w:sectPr>
-      <w:headerReference w:type="default" r:id="rId13"/>
+      <w:headerReference w:type="default" r:id="rId12"/>
       <w:pgSz w:w="11906" w:h="16838"/>
       <w:pgMar w:top="851" w:right="1701" w:bottom="567" w:left="1701" w:header="708" w:footer="263" w:gutter="0"/>
       <w:cols w:space="708"/>
@@ -3078,7 +3192,7 @@
       <mc:AlternateContent>
         <mc:Choice Requires="wps">
           <w:drawing>
-            <wp:anchor distT="0" distB="0" distL="114300" distR="114300" simplePos="0" relativeHeight="251661312" behindDoc="0" locked="0" layoutInCell="1" allowOverlap="1" wp14:anchorId="458B0EBA" wp14:editId="02C0BD22">
+            <wp:anchor distT="0" distB="0" distL="114300" distR="114300" simplePos="0" relativeHeight="251661312" behindDoc="0" locked="0" layoutInCell="1" allowOverlap="1" wp14:anchorId="1BA82FAD" wp14:editId="1E39CB9A">
               <wp:simplePos x="0" y="0"/>
               <wp:positionH relativeFrom="page">
                 <wp:align>right</wp:align>
@@ -3251,7 +3365,7 @@
       <mc:AlternateContent>
         <mc:Choice Requires="wps">
           <w:drawing>
-            <wp:anchor distT="0" distB="0" distL="114300" distR="114300" simplePos="0" relativeHeight="251659264" behindDoc="0" locked="0" layoutInCell="1" allowOverlap="1" wp14:anchorId="3724605F" wp14:editId="0991FE00">
+            <wp:anchor distT="0" distB="0" distL="114300" distR="114300" simplePos="0" relativeHeight="251659264" behindDoc="0" locked="0" layoutInCell="1" allowOverlap="1" wp14:anchorId="2A449EED" wp14:editId="2591A49E">
               <wp:simplePos x="0" y="0"/>
               <wp:positionH relativeFrom="page">
                 <wp:align>left</wp:align>
@@ -3372,212 +3486,7 @@
       <mc:AlternateContent>
         <mc:Choice Requires="wps">
           <w:drawing>
-            <wp:anchor distT="0" distB="0" distL="114300" distR="114300" simplePos="0" relativeHeight="251665408" behindDoc="0" locked="0" layoutInCell="1" allowOverlap="1" wp14:anchorId="40C9F62E" wp14:editId="47C2F6D0">
-              <wp:simplePos x="0" y="0"/>
-              <wp:positionH relativeFrom="page">
-                <wp:align>right</wp:align>
-              </wp:positionH>
-              <wp:positionV relativeFrom="paragraph">
-                <wp:posOffset>-449580</wp:posOffset>
-              </wp:positionV>
-              <wp:extent cx="10675917" cy="895350"/>
-              <wp:effectExtent l="0" t="0" r="11430" b="19050"/>
-              <wp:wrapNone/>
-              <wp:docPr id="18" name="Rectángulo 18"/>
-              <wp:cNvGraphicFramePr/>
-              <a:graphic xmlns:a="http://schemas.openxmlformats.org/drawingml/2006/main">
-                <a:graphicData uri="http://schemas.microsoft.com/office/word/2010/wordprocessingShape">
-                  <wps:wsp>
-                    <wps:cNvSpPr/>
-                    <wps:spPr>
-                      <a:xfrm>
-                        <a:off x="0" y="0"/>
-                        <a:ext cx="10675917" cy="895350"/>
-                      </a:xfrm>
-                      <a:prstGeom prst="rect">
-                        <a:avLst/>
-                      </a:prstGeom>
-                    </wps:spPr>
-                    <wps:style>
-                      <a:lnRef idx="2">
-                        <a:schemeClr val="accent1">
-                          <a:shade val="50000"/>
-                        </a:schemeClr>
-                      </a:lnRef>
-                      <a:fillRef idx="1">
-                        <a:schemeClr val="accent1"/>
-                      </a:fillRef>
-                      <a:effectRef idx="0">
-                        <a:schemeClr val="accent1"/>
-                      </a:effectRef>
-                      <a:fontRef idx="minor">
-                        <a:schemeClr val="lt1"/>
-                      </a:fontRef>
-                    </wps:style>
-                    <wps:txbx>
-                      <w:txbxContent>
-                        <w:p>
-                          <w:pPr>
-                            <w:ind w:left="4820"/>
-                            <w:jc w:val="center"/>
-                            <w:rPr>
-                              <w:sz w:val="28"/>
-                              <w:szCs w:val="32"/>
-                            </w:rPr>
-                          </w:pPr>
-                          <w:r>
-                            <w:rPr>
-                              <w:sz w:val="28"/>
-                              <w:szCs w:val="32"/>
-                            </w:rPr>
-                            <w:t>PLAN ESPECIAL DE ACTUACIÓN EN SITUACIONES DE ALERTA Y EVENTUAL SEQUÍA</w:t>
-                          </w:r>
-                        </w:p>
-                        <w:p>
-                          <w:pPr>
-                            <w:ind w:left="4820"/>
-                            <w:jc w:val="center"/>
-                            <w:rPr>
-                              <w:szCs w:val="32"/>
-                            </w:rPr>
-                          </w:pPr>
-                          <w:r>
-                            <w:rPr>
-                              <w:sz w:val="28"/>
-                              <w:szCs w:val="32"/>
-                            </w:rPr>
-                            <w:t xml:space="preserve"> </w:t>
-                          </w:r>
-                          <w:r>
-                            <w:rPr>
-                              <w:szCs w:val="32"/>
-                            </w:rPr>
-                            <w:t xml:space="preserve">INFORME MENSUAL DE SEGUIMIENTO DE LOS INDICADORES DE </w:t>
-                          </w:r>
-                          <w:r>
-                            <w:rPr>
-                              <w:szCs w:val="32"/>
-                            </w:rPr>
-                            <w:t>ESCASEZ</w:t>
-                          </w:r>
-                        </w:p>
-                        <w:p>
-                          <w:pPr>
-                            <w:jc w:val="center"/>
-                            <w:rPr>
-                              <w:sz w:val="28"/>
-                              <w:szCs w:val="32"/>
-                            </w:rPr>
-                          </w:pPr>
-                        </w:p>
-                      </w:txbxContent>
-                    </wps:txbx>
-                    <wps:bodyPr rot="0" spcFirstLastPara="0" vertOverflow="overflow" horzOverflow="overflow" vert="horz" wrap="square" lIns="91440" tIns="45720" rIns="91440" bIns="45720" numCol="1" spcCol="0" rtlCol="0" fromWordArt="0" anchor="ctr" anchorCtr="0" forceAA="0" compatLnSpc="1">
-                      <a:prstTxWarp prst="textNoShape">
-                        <a:avLst/>
-                      </a:prstTxWarp>
-                      <a:noAutofit/>
-                    </wps:bodyPr>
-                  </wps:wsp>
-                </a:graphicData>
-              </a:graphic>
-              <wp14:sizeRelH relativeFrom="margin">
-                <wp14:pctWidth>0</wp14:pctWidth>
-              </wp14:sizeRelH>
-            </wp:anchor>
-          </w:drawing>
-        </mc:Choice>
-        <mc:Fallback>
-          <w:pict>
-            <v:rect w14:anchorId="40C9F62E" id="Rectángulo 18" o:spid="_x0000_s1028" style="position:absolute;margin-left:789.4pt;margin-top:-35.4pt;width:840.6pt;height:70.5pt;z-index:251665408;visibility:visible;mso-wrap-style:square;mso-width-percent:0;mso-wrap-distance-left:9pt;mso-wrap-distance-top:0;mso-wrap-distance-right:9pt;mso-wrap-distance-bottom:0;mso-position-horizontal:right;mso-position-horizontal-relative:page;mso-position-vertical:absolute;mso-position-vertical-relative:text;mso-width-percent:0;mso-width-relative:margin;v-text-anchor:middle" o:gfxdata="UEsDBBQABgAIAAAAIQC2gziS/gAAAOEBAAATAAAAW0NvbnRlbnRfVHlwZXNdLnhtbJSRQU7DMBBF 90jcwfIWJU67QAgl6YK0S0CoHGBkTxKLZGx5TGhvj5O2G0SRWNoz/78nu9wcxkFMGNg6quQqL6RA 0s5Y6ir5vt9lD1JwBDIwOMJKHpHlpr69KfdHjyxSmriSfYz+USnWPY7AufNIadK6MEJMx9ApD/oD OlTrorhX2lFEilmcO2RdNtjC5xDF9pCuTyYBB5bi6bQ4syoJ3g9WQ0ymaiLzg5KdCXlKLjvcW893 SUOqXwnz5DrgnHtJTxOsQfEKIT7DmDSUCaxw7Rqn8787ZsmRM9e2VmPeBN4uqYvTtW7jvijg9N/y JsXecLq0q+WD6m8AAAD//wMAUEsDBBQABgAIAAAAIQA4/SH/1gAAAJQBAAALAAAAX3JlbHMvLnJl bHOkkMFqwzAMhu+DvYPRfXGawxijTi+j0GvpHsDYimMaW0Yy2fr2M4PBMnrbUb/Q94l/f/hMi1qR JVI2sOt6UJgd+ZiDgffL8ekFlFSbvV0oo4EbChzGx4f9GRdb25HMsYhqlCwG5lrLq9biZkxWOiqY 22YiTra2kYMu1l1tQD30/bPm3wwYN0x18gb45AdQl1tp5j/sFB2T0FQ7R0nTNEV3j6o9feQzro1i OWA14Fm+Q8a1a8+Bvu/d/dMb2JY5uiPbhG/ktn4cqGU/er3pcvwCAAD//wMAUEsDBBQABgAIAAAA IQBkGGHtagIAACYFAAAOAAAAZHJzL2Uyb0RvYy54bWysVE1v2zAMvQ/YfxB0X21nTT+COkXQosOA oi3WDj0rslQbkEWNUmJnv36U7DhFW+wwLAdHFMlH6ulRF5d9a9hWoW/Alrw4yjlTVkLV2JeS/3y6 +XLGmQ/CVsKAVSXfKc8vl58/XXRuoWZQg6kUMgKxftG5ktchuEWWeVmrVvgjcMqSUwO2IpCJL1mF oiP01mSzPD/JOsDKIUjlPe1eD06+TPhaKxnutfYqMFNy6i2kL6bvOn6z5YVYvKBwdSPHNsQ/dNGK xlLRCepaBME22LyDahuJ4EGHIwltBlo3UqUz0GmK/M1pHmvhVDoLkePdRJP/f7DybvvoHpBo6Jxf eFrGU/Qa2/hP/bE+kbWbyFJ9YJI2i/zkdH5enHImyXl2Pv86T3Rmh3SHPnxT0LK4KDnSbSSSxPbW BypJofsQMg4NpFXYGRV7MPaH0qypqOQsZSdtqCuDbCvoVoWUyoZicNWiUsP2PKdfvF4qMmUkKwFG ZN0YM2GPAFF377EHmDE+pqokrSk5/1tjQ/KUkSqDDVNy21jAjwAMnWqsPMTvSRqoiSyFft0TN5Ea iow7a6h2D8gQBql7J28aYv9W+PAgkLRNU0DzGu7pow10JYdxxVkN+Puj/RhPkiMvZx3NSsn9r41A xZn5bkmM58XxcRyuZBzPT2dk4GvP+rXHbtoroIsr6GVwMi1jfDD7pUZon2msV7EquYSVVLvkMuDe uArDDNPDINVqlcJooJwIt/bRyQgeeY7qeuqfBbpRgoHUewf7uRKLN0ocYmOmhdUmgG6STA+8jjdA w5ikND4ccdpf2ynq8Lwt/wAAAP//AwBQSwMEFAAGAAgAAAAhAAMITFPeAAAADQEAAA8AAABkcnMv ZG93bnJldi54bWxMj8tqwzAQRfeF/oOYQHeJZC/i4FgOIaWbQhdJ+wGKNbXc6GEsObb/vpNVuxkY LvdxqsPsLLvjELvgJWQbAQx9E3TnWwlfn2/rHbCYlNfKBo8SFoxwqJ+fKlXqMPkz3i+pZRTiY6kk mJT6kvPYGHQqbkKPnrTvMDiV6B1argc1UbizPBdiy53qPDUY1ePJYHO7jI5KFJ6XrJhOtw8zv3do lx8cFylfVvPrns5xDyzhnP4c8GCg/VDTsGsYvY7MSiCaJGFdCKJ4yNtdlgO7SihEDryu+H+K+hcA AP//AwBQSwECLQAUAAYACAAAACEAtoM4kv4AAADhAQAAEwAAAAAAAAAAAAAAAAAAAAAAW0NvbnRl bnRfVHlwZXNdLnhtbFBLAQItABQABgAIAAAAIQA4/SH/1gAAAJQBAAALAAAAAAAAAAAAAAAAAC8B AABfcmVscy8ucmVsc1BLAQItABQABgAIAAAAIQBkGGHtagIAACYFAAAOAAAAAAAAAAAAAAAAAC4C AABkcnMvZTJvRG9jLnhtbFBLAQItABQABgAIAAAAIQADCExT3gAAAA0BAAAPAAAAAAAAAAAAAAAA AMQEAABkcnMvZG93bnJldi54bWxQSwUGAAAAAAQABADzAAAAzwUAAAAA " fillcolor="#5b9bd5 [3204]" strokecolor="#1f4d78 [1604]" strokeweight="1pt">
-              <v:textbox>
-                <w:txbxContent>
-                  <w:p>
-                    <w:pPr>
-                      <w:ind w:left="4820"/>
-                      <w:jc w:val="center"/>
-                      <w:rPr>
-                        <w:sz w:val="28"/>
-                        <w:szCs w:val="32"/>
-                      </w:rPr>
-                    </w:pPr>
-                    <w:r>
-                      <w:rPr>
-                        <w:sz w:val="28"/>
-                        <w:szCs w:val="32"/>
-                      </w:rPr>
-                      <w:t>PLAN ESPECIAL DE ACTUACIÓN EN SITUACIONES DE ALERTA Y EVENTUAL SEQUÍA</w:t>
-                    </w:r>
-                  </w:p>
-                  <w:p>
-                    <w:pPr>
-                      <w:ind w:left="4820"/>
-                      <w:jc w:val="center"/>
-                      <w:rPr>
-                        <w:szCs w:val="32"/>
-                      </w:rPr>
-                    </w:pPr>
-                    <w:r>
-                      <w:rPr>
-                        <w:sz w:val="28"/>
-                        <w:szCs w:val="32"/>
-                      </w:rPr>
-                      <w:t xml:space="preserve"> </w:t>
-                    </w:r>
-                    <w:r>
-                      <w:rPr>
-                        <w:szCs w:val="32"/>
-                      </w:rPr>
-                      <w:t xml:space="preserve">INFORME MENSUAL DE SEGUIMIENTO DE LOS INDICADORES DE </w:t>
-                    </w:r>
-                    <w:r>
-                      <w:rPr>
-                        <w:szCs w:val="32"/>
-                      </w:rPr>
-                      <w:t>ESCASEZ</w:t>
-                    </w:r>
-                  </w:p>
-                  <w:p>
-                    <w:pPr>
-                      <w:jc w:val="center"/>
-                      <w:rPr>
-                        <w:sz w:val="28"/>
-                        <w:szCs w:val="32"/>
-                      </w:rPr>
-                    </w:pPr>
-                  </w:p>
-                </w:txbxContent>
-              </v:textbox>
-              <w10:wrap anchorx="page"/>
-            </v:rect>
-          </w:pict>
-        </mc:Fallback>
-      </mc:AlternateContent>
-    </w:r>
-  </w:p>
-  <w:p>
-    <w:pPr>
-      <w:pStyle w:val="Encabezado"/>
-    </w:pPr>
-  </w:p>
-</w:hdr>
-</file>
-
-<file path=word/header4.xml><?xml version="1.0" encoding="utf-8"?>
-<w:hdr xmlns:wpc="http://schemas.microsoft.com/office/word/2010/wordprocessingCanvas" xmlns:cx="http://schemas.microsoft.com/office/drawing/2014/chartex" xmlns:cx1="http://schemas.microsoft.com/office/drawing/2015/9/8/chartex" xmlns:cx2="http://schemas.microsoft.com/office/drawing/2015/10/21/chartex" xmlns:cx3="http://schemas.microsoft.com/office/drawing/2016/5/9/chartex" xmlns:cx4="http://schemas.microsoft.com/office/drawing/2016/5/10/chartex" xmlns:cx5="http://schemas.microsoft.com/office/drawing/2016/5/11/chartex" xmlns:cx6="http://schemas.microsoft.com/office/drawing/2016/5/12/chartex" xmlns:cx7="http://schemas.microsoft.com/office/drawing/2016/5/13/chartex" xmlns:cx8="http://schemas.microsoft.com/office/drawing/2016/5/14/chartex" xmlns:mc="http://schemas.openxmlformats.org/markup-compatibility/2006" xmlns:aink="http://schemas.microsoft.com/office/drawing/2016/ink" xmlns:am3d="http://schemas.microsoft.com/office/drawing/2017/model3d" xmlns:o="urn:schemas-microsoft-com:office:office" xmlns:oel="http://schemas.microsoft.com/office/2019/extlst" xmlns:r="http://schemas.openxmlformats.org/officeDocument/2006/relationships" xmlns:m="http://schemas.openxmlformats.org/officeDocument/2006/math" xmlns:v="urn:schemas-microsoft-com:vml" xmlns:wp14="http://schemas.microsoft.com/office/word/2010/wordprocessingDrawing" xmlns:wp="http://schemas.openxmlformats.org/drawingml/2006/wordprocessingDrawing" xmlns:w10="urn:schemas-microsoft-com:office:word" xmlns:w="http://schemas.openxmlformats.org/wordprocessingml/2006/main" xmlns:w14="http://schemas.microsoft.com/office/word/2010/wordml" xmlns:w15="http://schemas.microsoft.com/office/word/2012/wordml" xmlns:w16cex="http://schemas.microsoft.com/office/word/2018/wordml/cex" xmlns:w16cid="http://schemas.microsoft.com/office/word/2016/wordml/cid" xmlns:w16="http://schemas.microsoft.com/office/word/2018/wordml" xmlns:w16du="http://schemas.microsoft.com/office/word/2023/wordml/word16du" xmlns:w16sdtdh="http://schemas.microsoft.com/office/word/2020/wordml/sdtdatahash" xmlns:w16sdtfl="http://schemas.microsoft.com/office/word/2024/wordml/sdtformatlock" xmlns:w16se="http://schemas.microsoft.com/office/word/2015/wordml/symex" xmlns:wpg="http://schemas.microsoft.com/office/word/2010/wordprocessingGroup" xmlns:wpi="http://schemas.microsoft.com/office/word/2010/wordprocessingInk" xmlns:wne="http://schemas.microsoft.com/office/word/2006/wordml" xmlns:wps="http://schemas.microsoft.com/office/word/2010/wordprocessingShape" mc:Ignorable="w14 w15 w16se w16cid w16 w16cex w16sdtdh w16sdtfl w16du wp14">
-  <w:p>
-    <w:pPr>
-      <w:pStyle w:val="Encabezado"/>
-    </w:pPr>
-    <w:r>
-      <w:rPr>
-        <w:noProof/>
-        <w:lang w:eastAsia="es-ES"/>
-      </w:rPr>
-      <mc:AlternateContent>
-        <mc:Choice Requires="wps">
-          <w:drawing>
-            <wp:anchor distT="0" distB="0" distL="114300" distR="114300" simplePos="0" relativeHeight="251663360" behindDoc="0" locked="0" layoutInCell="1" allowOverlap="1" wp14:anchorId="61844C79" wp14:editId="0D614E30">
+            <wp:anchor distT="0" distB="0" distL="114300" distR="114300" simplePos="0" relativeHeight="251663360" behindDoc="0" locked="0" layoutInCell="1" allowOverlap="1" wp14:anchorId="5F6515EA" wp14:editId="4406AE04">
               <wp:simplePos x="0" y="0"/>
               <wp:positionH relativeFrom="page">
                 <wp:align>left</wp:align>

</xml_diff>

<commit_message>
Refactorizacion clases y métodos generación word
</commit_message>
<xml_diff>
--- a/reporteWord/Reporte_UTE_occidental.docx
+++ b/reporteWord/Reporte_UTE_occidental.docx
@@ -224,7 +224,7 @@
           <w:lang w:eastAsia="es-ES"/>
         </w:rPr>
         <w:drawing>
-          <wp:inline distT="0" distB="0" distL="0" distR="0" wp14:anchorId="66993AFB" wp14:editId="1F78A2F3">
+          <wp:inline distT="0" distB="0" distL="0" distR="0" wp14:anchorId="7A9A55A2" wp14:editId="45183541">
             <wp:extent cx="3813799" cy="720000"/>
             <wp:effectExtent l="0" t="0" r="0" b="4445"/>
             <wp:docPr id="11" name="Imagen 11"/>
@@ -295,7 +295,7 @@
         <mc:AlternateContent>
           <mc:Choice Requires="wps">
             <w:drawing>
-              <wp:anchor distT="0" distB="0" distL="114300" distR="114300" simplePos="0" relativeHeight="251659264" behindDoc="0" locked="0" layoutInCell="1" allowOverlap="1" wp14:anchorId="7210101A" wp14:editId="6D46AEC0">
+              <wp:anchor distT="0" distB="0" distL="114300" distR="114300" simplePos="0" relativeHeight="251659264" behindDoc="0" locked="0" layoutInCell="1" allowOverlap="1" wp14:anchorId="32B149D3" wp14:editId="5669F4E0">
                 <wp:simplePos x="0" y="0"/>
                 <wp:positionH relativeFrom="column">
                   <wp:posOffset>-175260</wp:posOffset>
@@ -430,7 +430,7 @@
           <w:r>
             <w:fldChar w:fldCharType="separate"/>
           </w:r>
-          <w:hyperlink w:anchor="_Toc212646899" w:history="1">
+          <w:hyperlink w:anchor="_Toc212646220" w:history="1">
             <w:r>
               <w:rPr>
                 <w:rStyle w:val="Hipervnculo"/>
@@ -476,7 +476,7 @@
                 <w:noProof/>
                 <w:webHidden/>
               </w:rPr>
-              <w:instrText xml:space="preserve"> PAGEREF _Toc212646899 \h </w:instrText>
+              <w:instrText xml:space="preserve"> PAGEREF _Toc212646220 \h </w:instrText>
             </w:r>
             <w:r>
               <w:rPr>
@@ -524,7 +524,7 @@
               <w14:ligatures w14:val="standardContextual"/>
             </w:rPr>
           </w:pPr>
-          <w:hyperlink w:anchor="_Toc212646900" w:history="1">
+          <w:hyperlink w:anchor="_Toc212646221" w:history="1">
             <w:r>
               <w:rPr>
                 <w:rStyle w:val="Hipervnculo"/>
@@ -570,7 +570,7 @@
                 <w:noProof/>
                 <w:webHidden/>
               </w:rPr>
-              <w:instrText xml:space="preserve"> PAGEREF _Toc212646900 \h </w:instrText>
+              <w:instrText xml:space="preserve"> PAGEREF _Toc212646221 \h </w:instrText>
             </w:r>
             <w:r>
               <w:rPr>
@@ -591,100 +591,6 @@
                 <w:webHidden/>
               </w:rPr>
               <w:t>4</w:t>
-            </w:r>
-            <w:r>
-              <w:rPr>
-                <w:noProof/>
-                <w:webHidden/>
-              </w:rPr>
-              <w:fldChar w:fldCharType="end"/>
-            </w:r>
-          </w:hyperlink>
-        </w:p>
-        <w:p>
-          <w:pPr>
-            <w:pStyle w:val="TDC1"/>
-            <w:tabs>
-              <w:tab w:val="left" w:pos="480"/>
-              <w:tab w:val="right" w:leader="dot" w:pos="8494"/>
-            </w:tabs>
-            <w:rPr>
-              <w:rFonts w:eastAsiaTheme="minorEastAsia"/>
-              <w:noProof/>
-              <w:kern w:val="2"/>
-              <w:sz w:val="24"/>
-              <w:szCs w:val="24"/>
-              <w:lang w:val="es-PE" w:eastAsia="es-MX"/>
-              <w14:ligatures w14:val="standardContextual"/>
-            </w:rPr>
-          </w:pPr>
-          <w:hyperlink w:anchor="_Toc212646901" w:history="1">
-            <w:r>
-              <w:rPr>
-                <w:rStyle w:val="Hipervnculo"/>
-                <w:noProof/>
-              </w:rPr>
-              <w:t>3.</w:t>
-            </w:r>
-            <w:r>
-              <w:rPr>
-                <w:rFonts w:eastAsiaTheme="minorEastAsia"/>
-                <w:noProof/>
-                <w:kern w:val="2"/>
-                <w:sz w:val="24"/>
-                <w:szCs w:val="24"/>
-                <w:lang w:val="es-PE" w:eastAsia="es-MX"/>
-                <w14:ligatures w14:val="standardContextual"/>
-              </w:rPr>
-              <w:tab/>
-            </w:r>
-            <w:r>
-              <w:rPr>
-                <w:rStyle w:val="Hipervnculo"/>
-                <w:noProof/>
-              </w:rPr>
-              <w:t>MAPA DE ESTADO DE LOS ESCENARIOS DE ESCASEZ Y EVOLUCIÓN DE LOS INDICADORES POR UTE</w:t>
-            </w:r>
-            <w:r>
-              <w:rPr>
-                <w:noProof/>
-                <w:webHidden/>
-              </w:rPr>
-              <w:tab/>
-            </w:r>
-            <w:r>
-              <w:rPr>
-                <w:noProof/>
-                <w:webHidden/>
-              </w:rPr>
-              <w:fldChar w:fldCharType="begin"/>
-            </w:r>
-            <w:r>
-              <w:rPr>
-                <w:noProof/>
-                <w:webHidden/>
-              </w:rPr>
-              <w:instrText xml:space="preserve"> PAGEREF _Toc212646901 \h </w:instrText>
-            </w:r>
-            <w:r>
-              <w:rPr>
-                <w:noProof/>
-                <w:webHidden/>
-              </w:rPr>
-            </w:r>
-            <w:r>
-              <w:rPr>
-                <w:noProof/>
-                <w:webHidden/>
-              </w:rPr>
-              <w:fldChar w:fldCharType="separate"/>
-            </w:r>
-            <w:r>
-              <w:rPr>
-                <w:noProof/>
-                <w:webHidden/>
-              </w:rPr>
-              <w:t>6</w:t>
             </w:r>
             <w:r>
               <w:rPr>
@@ -744,7 +650,7 @@
       <w:bookmarkStart w:id="1" w:name="_Toc127369450"/>
       <w:bookmarkStart w:id="2" w:name="_Toc127866084"/>
       <w:bookmarkStart w:id="3" w:name="_Toc127871470"/>
-      <w:bookmarkStart w:id="4" w:name="_Toc212646899"/>
+      <w:bookmarkStart w:id="4" w:name="_Toc212646220"/>
       <w:bookmarkEnd w:id="0"/>
       <w:bookmarkEnd w:id="1"/>
       <w:bookmarkEnd w:id="2"/>
@@ -754,9 +660,6 @@
         <w:t>INTRODUCCIÓN</w:t>
       </w:r>
       <w:bookmarkEnd w:id="4"/>
-      <w:r>
-        <w:t xml:space="preserve"> </w:t>
-      </w:r>
     </w:p>
     <w:p>
       <w:pPr>
@@ -2278,7 +2181,7 @@
         </w:numPr>
         <w:jc w:val="both"/>
       </w:pPr>
-      <w:bookmarkStart w:id="6" w:name="_Toc212646900"/>
+      <w:bookmarkStart w:id="6" w:name="_Toc212646221"/>
       <w:r>
         <w:t xml:space="preserve">MAPA DE ESTADO DE LOS </w:t>
       </w:r>
@@ -2344,55 +2247,436 @@
         <w:br w:type="page"/>
       </w:r>
     </w:p>
+    <w:tbl>
+      <w:tblPr>
+        <w:tblW w:w="5000" w:type="pct"/>
+        <w:tblBorders>
+          <w:top w:val="single"/>
+          <w:left w:val="single"/>
+          <w:bottom w:val="single"/>
+          <w:right w:val="single"/>
+          <w:insideH w:val="single"/>
+          <w:insideV w:val="single"/>
+        </w:tblBorders>
+      </w:tblPr>
+      <w:tr>
+        <w:tc>
+          <w:tcPr>
+            <w:shd w:color="auto" w:val="clear" w:fill="4472C4"/>
+          </w:tcPr>
+          <w:tcPr>
+            <w:gridSpan w:val="4"/>
+          </w:tcPr>
+          <w:p>
+            <w:pPr>
+              <w:jc w:val="center"/>
+            </w:pPr>
+            <w:r>
+              <w:rPr>
+                <w:b w:val="on"/>
+                <w:color w:val="FFFFFF"/>
+              </w:rPr>
+              <w:t>Reporte de Ventas 2025</w:t>
+            </w:r>
+          </w:p>
+        </w:tc>
+      </w:tr>
+      <w:tr>
+        <w:tc>
+          <w:tcPr>
+            <w:shd w:color="auto" w:val="clear" w:fill="D9E1F2"/>
+          </w:tcPr>
+          <w:p>
+            <w:pPr>
+              <w:jc w:val="center"/>
+            </w:pPr>
+            <w:r>
+              <w:rPr>
+                <w:b w:val="on"/>
+              </w:rPr>
+              <w:t>Región</w:t>
+            </w:r>
+          </w:p>
+        </w:tc>
+        <w:tc>
+          <w:tcPr>
+            <w:shd w:color="auto" w:val="clear" w:fill="D9E1F2"/>
+          </w:tcPr>
+          <w:p>
+            <w:pPr>
+              <w:jc w:val="center"/>
+            </w:pPr>
+            <w:r>
+              <w:rPr>
+                <w:b w:val="on"/>
+              </w:rPr>
+              <w:t>Producto</w:t>
+            </w:r>
+          </w:p>
+        </w:tc>
+        <w:tc>
+          <w:tcPr>
+            <w:shd w:color="auto" w:val="clear" w:fill="D9E1F2"/>
+          </w:tcPr>
+          <w:p>
+            <w:pPr>
+              <w:jc w:val="center"/>
+            </w:pPr>
+            <w:r>
+              <w:rPr>
+                <w:b w:val="on"/>
+              </w:rPr>
+              <w:t>Cantidad</w:t>
+            </w:r>
+          </w:p>
+        </w:tc>
+        <w:tc>
+          <w:tcPr>
+            <w:shd w:color="auto" w:val="clear" w:fill="D9E1F2"/>
+          </w:tcPr>
+          <w:p>
+            <w:pPr>
+              <w:jc w:val="center"/>
+            </w:pPr>
+            <w:r>
+              <w:rPr>
+                <w:b w:val="on"/>
+              </w:rPr>
+              <w:t>Total</w:t>
+            </w:r>
+          </w:p>
+        </w:tc>
+      </w:tr>
+      <w:tr>
+        <w:tc>
+          <w:tcPr>
+            <w:vMerge w:val="restart"/>
+          </w:tcPr>
+          <w:p>
+            <w:r>
+              <w:t>Norte</w:t>
+            </w:r>
+          </w:p>
+        </w:tc>
+        <w:tc>
+          <w:p>
+            <w:r>
+              <w:t>Laptop</w:t>
+            </w:r>
+          </w:p>
+        </w:tc>
+        <w:tc>
+          <w:p>
+            <w:r>
+              <w:t>150</w:t>
+            </w:r>
+          </w:p>
+        </w:tc>
+        <w:tc>
+          <w:p>
+            <w:r>
+              <w:t>$225,000</w:t>
+            </w:r>
+          </w:p>
+        </w:tc>
+      </w:tr>
+      <w:tr>
+        <w:tc>
+          <w:tcPr>
+            <w:vMerge w:val="continue"/>
+          </w:tcPr>
+          <w:p/>
+        </w:tc>
+        <w:tc>
+          <w:p>
+            <w:r>
+              <w:t>Mouse</w:t>
+            </w:r>
+          </w:p>
+        </w:tc>
+        <w:tc>
+          <w:p>
+            <w:r>
+              <w:t>500</w:t>
+            </w:r>
+          </w:p>
+        </w:tc>
+        <w:tc>
+          <w:p>
+            <w:r>
+              <w:t>$15,000</w:t>
+            </w:r>
+          </w:p>
+        </w:tc>
+      </w:tr>
+      <w:tr>
+        <w:tc>
+          <w:p>
+            <w:r>
+              <w:t>Sur</w:t>
+            </w:r>
+          </w:p>
+        </w:tc>
+        <w:tc>
+          <w:p>
+            <w:r>
+              <w:t>Teclado</w:t>
+            </w:r>
+          </w:p>
+        </w:tc>
+        <w:tc>
+          <w:p>
+            <w:r>
+              <w:t>300</w:t>
+            </w:r>
+          </w:p>
+        </w:tc>
+        <w:tc>
+          <w:p>
+            <w:r>
+              <w:t>$45,000</w:t>
+            </w:r>
+          </w:p>
+        </w:tc>
+      </w:tr>
+    </w:tbl>
     <w:p>
       <w:pPr>
         <w:pStyle w:val="Ttulo1"/>
-        <w:numPr>
-          <w:ilvl w:val="1"/>
-          <w:numId w:val="2"/>
-        </w:numPr>
         <w:jc w:val="both"/>
       </w:pPr>
-      <w:bookmarkStart w:id="9" w:name="_Toc212646901"/>
-      <w:r>
-        <w:lastRenderedPageBreak/>
-        <w:t>MAPA DE ESTADO DE LOS ESCENARIOS DE ESCASEZ Y EVOLUCIÓN DE LOS INDICADORES POR UTE</w:t>
-      </w:r>
-      <w:bookmarkEnd w:id="9"/>
+      <w:r>
+        <w:t>Nuevo Texto de Encabezado</w:t>
+      </w:r>
+    </w:p>
+    <w:p/>
+    <w:tbl>
+      <w:tblPr>
+        <w:tblW w:w="5000" w:type="pct"/>
+        <w:tblBorders>
+          <w:top w:val="single"/>
+          <w:left w:val="single"/>
+          <w:bottom w:val="single"/>
+          <w:right w:val="single"/>
+          <w:insideH w:val="single"/>
+          <w:insideV w:val="single"/>
+        </w:tblBorders>
+      </w:tblPr>
+      <w:tr>
+        <w:tc>
+          <w:tcPr>
+            <w:shd w:color="auto" w:val="clear" w:fill="4472C4"/>
+          </w:tcPr>
+          <w:tcPr>
+            <w:gridSpan w:val="4"/>
+          </w:tcPr>
+          <w:p>
+            <w:pPr>
+              <w:jc w:val="center"/>
+            </w:pPr>
+            <w:r>
+              <w:rPr>
+                <w:b w:val="on"/>
+                <w:color w:val="FFFFFF"/>
+              </w:rPr>
+              <w:t>Reporte de Ventas 2025</w:t>
+            </w:r>
+          </w:p>
+        </w:tc>
+      </w:tr>
+      <w:tr>
+        <w:tc>
+          <w:tcPr>
+            <w:shd w:color="auto" w:val="clear" w:fill="D9E1F2"/>
+          </w:tcPr>
+          <w:p>
+            <w:pPr>
+              <w:jc w:val="center"/>
+            </w:pPr>
+            <w:r>
+              <w:rPr>
+                <w:b w:val="on"/>
+              </w:rPr>
+              <w:t>Región</w:t>
+            </w:r>
+          </w:p>
+        </w:tc>
+        <w:tc>
+          <w:tcPr>
+            <w:shd w:color="auto" w:val="clear" w:fill="D9E1F2"/>
+          </w:tcPr>
+          <w:p>
+            <w:pPr>
+              <w:jc w:val="center"/>
+            </w:pPr>
+            <w:r>
+              <w:rPr>
+                <w:b w:val="on"/>
+              </w:rPr>
+              <w:t>Producto</w:t>
+            </w:r>
+          </w:p>
+        </w:tc>
+        <w:tc>
+          <w:tcPr>
+            <w:shd w:color="auto" w:val="clear" w:fill="D9E1F2"/>
+          </w:tcPr>
+          <w:p>
+            <w:pPr>
+              <w:jc w:val="center"/>
+            </w:pPr>
+            <w:r>
+              <w:rPr>
+                <w:b w:val="on"/>
+              </w:rPr>
+              <w:t>Cantidad</w:t>
+            </w:r>
+          </w:p>
+        </w:tc>
+        <w:tc>
+          <w:tcPr>
+            <w:shd w:color="auto" w:val="clear" w:fill="D9E1F2"/>
+          </w:tcPr>
+          <w:p>
+            <w:pPr>
+              <w:jc w:val="center"/>
+            </w:pPr>
+            <w:r>
+              <w:rPr>
+                <w:b w:val="on"/>
+              </w:rPr>
+              <w:t>Total</w:t>
+            </w:r>
+          </w:p>
+        </w:tc>
+      </w:tr>
+      <w:tr>
+        <w:tc>
+          <w:tcPr>
+            <w:vMerge w:val="restart"/>
+          </w:tcPr>
+          <w:p>
+            <w:r>
+              <w:t>Norte</w:t>
+            </w:r>
+          </w:p>
+        </w:tc>
+        <w:tc>
+          <w:p>
+            <w:r>
+              <w:t>Laptop</w:t>
+            </w:r>
+          </w:p>
+        </w:tc>
+        <w:tc>
+          <w:p>
+            <w:r>
+              <w:t>150</w:t>
+            </w:r>
+          </w:p>
+        </w:tc>
+        <w:tc>
+          <w:p>
+            <w:r>
+              <w:t>$225,000</w:t>
+            </w:r>
+          </w:p>
+        </w:tc>
+      </w:tr>
+      <w:tr>
+        <w:tc>
+          <w:tcPr>
+            <w:vMerge w:val="continue"/>
+          </w:tcPr>
+          <w:p/>
+        </w:tc>
+        <w:tc>
+          <w:p>
+            <w:r>
+              <w:t>Mouse</w:t>
+            </w:r>
+          </w:p>
+        </w:tc>
+        <w:tc>
+          <w:p>
+            <w:r>
+              <w:t>500</w:t>
+            </w:r>
+          </w:p>
+        </w:tc>
+        <w:tc>
+          <w:p>
+            <w:r>
+              <w:t>$15,000</w:t>
+            </w:r>
+          </w:p>
+        </w:tc>
+      </w:tr>
+      <w:tr>
+        <w:tc>
+          <w:p>
+            <w:r>
+              <w:t>Sur</w:t>
+            </w:r>
+          </w:p>
+        </w:tc>
+        <w:tc>
+          <w:p>
+            <w:r>
+              <w:t>Teclado</w:t>
+            </w:r>
+          </w:p>
+        </w:tc>
+        <w:tc>
+          <w:p>
+            <w:r>
+              <w:t>300</w:t>
+            </w:r>
+          </w:p>
+        </w:tc>
+        <w:tc>
+          <w:p>
+            <w:r>
+              <w:t>$45,000</w:t>
+            </w:r>
+          </w:p>
+        </w:tc>
+      </w:tr>
+    </w:tbl>
+    <w:p>
+      <w:pPr>
+        <w:sectPr>
+          <w:pgSz w:orient="landscape" w:w="15840" w:h="11906"/>
+        </w:sectPr>
+      </w:pPr>
     </w:p>
     <w:tbl>
       <w:tblPr>
         <w:tblW w:w="5000" w:type="pct"/>
         <w:tblBorders>
-          <w:top w:val="single" w:sz="0" w:space="0" w:color="auto"/>
-          <w:left w:val="single" w:sz="0" w:space="0" w:color="auto"/>
-          <w:bottom w:val="single" w:sz="0" w:space="0" w:color="auto"/>
-          <w:right w:val="single" w:sz="0" w:space="0" w:color="auto"/>
-          <w:insideH w:val="single" w:sz="0" w:space="0" w:color="auto"/>
-          <w:insideV w:val="single" w:sz="0" w:space="0" w:color="auto"/>
+          <w:top w:val="single"/>
+          <w:left w:val="single"/>
+          <w:bottom w:val="single"/>
+          <w:right w:val="single"/>
+          <w:insideH w:val="single"/>
+          <w:insideV w:val="single"/>
         </w:tblBorders>
-        <w:tblLook w:val="04A0" w:firstRow="1" w:lastRow="0" w:firstColumn="1" w:lastColumn="0" w:noHBand="0" w:noVBand="1"/>
       </w:tblPr>
-      <w:tblGrid>
-        <w:gridCol w:w="2639"/>
-        <w:gridCol w:w="3286"/>
-        <w:gridCol w:w="3230"/>
-        <w:gridCol w:w="3283"/>
-      </w:tblGrid>
       <w:tr>
         <w:tc>
           <w:tcPr>
-            <w:tcW w:w="0" w:type="auto"/>
+            <w:shd w:color="auto" w:val="clear" w:fill="4472C4"/>
+          </w:tcPr>
+          <w:tcPr>
             <w:gridSpan w:val="4"/>
-            <w:shd w:val="clear" w:color="auto" w:fill="4472C4"/>
-          </w:tcPr>
-          <w:p>
-            <w:pPr>
-              <w:jc w:val="center"/>
-            </w:pPr>
-            <w:r>
-              <w:rPr>
-                <w:b/>
+          </w:tcPr>
+          <w:p>
+            <w:pPr>
+              <w:jc w:val="center"/>
+            </w:pPr>
+            <w:r>
+              <w:rPr>
+                <w:b w:val="on"/>
                 <w:color w:val="FFFFFF"/>
               </w:rPr>
               <w:t>Reporte de Ventas 2025</w:t>
@@ -2403,16 +2687,15 @@
       <w:tr>
         <w:tc>
           <w:tcPr>
-            <w:tcW w:w="0" w:type="auto"/>
-            <w:shd w:val="clear" w:color="auto" w:fill="D9E1F2"/>
-          </w:tcPr>
-          <w:p>
-            <w:pPr>
-              <w:jc w:val="center"/>
-            </w:pPr>
-            <w:r>
-              <w:rPr>
-                <w:b/>
+            <w:shd w:color="auto" w:val="clear" w:fill="D9E1F2"/>
+          </w:tcPr>
+          <w:p>
+            <w:pPr>
+              <w:jc w:val="center"/>
+            </w:pPr>
+            <w:r>
+              <w:rPr>
+                <w:b w:val="on"/>
               </w:rPr>
               <w:t>Región</w:t>
             </w:r>
@@ -2420,16 +2703,15 @@
         </w:tc>
         <w:tc>
           <w:tcPr>
-            <w:tcW w:w="0" w:type="auto"/>
-            <w:shd w:val="clear" w:color="auto" w:fill="D9E1F2"/>
-          </w:tcPr>
-          <w:p>
-            <w:pPr>
-              <w:jc w:val="center"/>
-            </w:pPr>
-            <w:r>
-              <w:rPr>
-                <w:b/>
+            <w:shd w:color="auto" w:val="clear" w:fill="D9E1F2"/>
+          </w:tcPr>
+          <w:p>
+            <w:pPr>
+              <w:jc w:val="center"/>
+            </w:pPr>
+            <w:r>
+              <w:rPr>
+                <w:b w:val="on"/>
               </w:rPr>
               <w:t>Producto</w:t>
             </w:r>
@@ -2437,16 +2719,15 @@
         </w:tc>
         <w:tc>
           <w:tcPr>
-            <w:tcW w:w="0" w:type="auto"/>
-            <w:shd w:val="clear" w:color="auto" w:fill="D9E1F2"/>
-          </w:tcPr>
-          <w:p>
-            <w:pPr>
-              <w:jc w:val="center"/>
-            </w:pPr>
-            <w:r>
-              <w:rPr>
-                <w:b/>
+            <w:shd w:color="auto" w:val="clear" w:fill="D9E1F2"/>
+          </w:tcPr>
+          <w:p>
+            <w:pPr>
+              <w:jc w:val="center"/>
+            </w:pPr>
+            <w:r>
+              <w:rPr>
+                <w:b w:val="on"/>
               </w:rPr>
               <w:t>Cantidad</w:t>
             </w:r>
@@ -2454,16 +2735,15 @@
         </w:tc>
         <w:tc>
           <w:tcPr>
-            <w:tcW w:w="0" w:type="auto"/>
-            <w:shd w:val="clear" w:color="auto" w:fill="D9E1F2"/>
-          </w:tcPr>
-          <w:p>
-            <w:pPr>
-              <w:jc w:val="center"/>
-            </w:pPr>
-            <w:r>
-              <w:rPr>
-                <w:b/>
+            <w:shd w:color="auto" w:val="clear" w:fill="D9E1F2"/>
+          </w:tcPr>
+          <w:p>
+            <w:pPr>
+              <w:jc w:val="center"/>
+            </w:pPr>
+            <w:r>
+              <w:rPr>
+                <w:b w:val="on"/>
               </w:rPr>
               <w:t>Total</w:t>
             </w:r>
@@ -2473,7 +2753,6 @@
       <w:tr>
         <w:tc>
           <w:tcPr>
-            <w:tcW w:w="0" w:type="auto"/>
             <w:vMerge w:val="restart"/>
           </w:tcPr>
           <w:p>
@@ -2483,9 +2762,6 @@
           </w:p>
         </w:tc>
         <w:tc>
-          <w:tcPr>
-            <w:tcW w:w="0" w:type="auto"/>
-          </w:tcPr>
           <w:p>
             <w:r>
               <w:t>Laptop</w:t>
@@ -2493,9 +2769,6 @@
           </w:p>
         </w:tc>
         <w:tc>
-          <w:tcPr>
-            <w:tcW w:w="0" w:type="auto"/>
-          </w:tcPr>
           <w:p>
             <w:r>
               <w:t>150</w:t>
@@ -2503,9 +2776,6 @@
           </w:p>
         </w:tc>
         <w:tc>
-          <w:tcPr>
-            <w:tcW w:w="0" w:type="auto"/>
-          </w:tcPr>
           <w:p>
             <w:r>
               <w:t>$225,000</w:t>
@@ -2516,15 +2786,11 @@
       <w:tr>
         <w:tc>
           <w:tcPr>
-            <w:tcW w:w="0" w:type="auto"/>
-            <w:vMerge/>
+            <w:vMerge w:val="continue"/>
           </w:tcPr>
           <w:p/>
         </w:tc>
         <w:tc>
-          <w:tcPr>
-            <w:tcW w:w="0" w:type="auto"/>
-          </w:tcPr>
           <w:p>
             <w:r>
               <w:t>Mouse</w:t>
@@ -2532,9 +2798,6 @@
           </w:p>
         </w:tc>
         <w:tc>
-          <w:tcPr>
-            <w:tcW w:w="0" w:type="auto"/>
-          </w:tcPr>
           <w:p>
             <w:r>
               <w:t>500</w:t>
@@ -2542,9 +2805,6 @@
           </w:p>
         </w:tc>
         <w:tc>
-          <w:tcPr>
-            <w:tcW w:w="0" w:type="auto"/>
-          </w:tcPr>
           <w:p>
             <w:r>
               <w:t>$15,000</w:t>
@@ -2554,9 +2814,6 @@
       </w:tr>
       <w:tr>
         <w:tc>
-          <w:tcPr>
-            <w:tcW w:w="0" w:type="auto"/>
-          </w:tcPr>
           <w:p>
             <w:r>
               <w:t>Sur</w:t>
@@ -2564,9 +2821,6 @@
           </w:p>
         </w:tc>
         <w:tc>
-          <w:tcPr>
-            <w:tcW w:w="0" w:type="auto"/>
-          </w:tcPr>
           <w:p>
             <w:r>
               <w:t>Teclado</w:t>
@@ -2574,9 +2828,6 @@
           </w:p>
         </w:tc>
         <w:tc>
-          <w:tcPr>
-            <w:tcW w:w="0" w:type="auto"/>
-          </w:tcPr>
           <w:p>
             <w:r>
               <w:t>300</w:t>
@@ -2584,9 +2835,6 @@
           </w:p>
         </w:tc>
         <w:tc>
-          <w:tcPr>
-            <w:tcW w:w="0" w:type="auto"/>
-          </w:tcPr>
           <w:p>
             <w:r>
               <w:t>$45,000</w:t>
@@ -2595,488 +2843,6 @@
         </w:tc>
       </w:tr>
     </w:tbl>
-    <w:p/>
-    <w:tbl>
-      <w:tblPr>
-        <w:tblW w:w="5000" w:type="pct"/>
-        <w:tblBorders>
-          <w:top w:val="single" w:sz="0" w:space="0" w:color="auto"/>
-          <w:left w:val="single" w:sz="0" w:space="0" w:color="auto"/>
-          <w:bottom w:val="single" w:sz="0" w:space="0" w:color="auto"/>
-          <w:right w:val="single" w:sz="0" w:space="0" w:color="auto"/>
-          <w:insideH w:val="single" w:sz="0" w:space="0" w:color="auto"/>
-          <w:insideV w:val="single" w:sz="0" w:space="0" w:color="auto"/>
-        </w:tblBorders>
-        <w:tblLook w:val="04A0" w:firstRow="1" w:lastRow="0" w:firstColumn="1" w:lastColumn="0" w:noHBand="0" w:noVBand="1"/>
-      </w:tblPr>
-      <w:tblGrid>
-        <w:gridCol w:w="2639"/>
-        <w:gridCol w:w="3286"/>
-        <w:gridCol w:w="3230"/>
-        <w:gridCol w:w="3283"/>
-      </w:tblGrid>
-      <w:tr>
-        <w:tc>
-          <w:tcPr>
-            <w:tcW w:w="0" w:type="auto"/>
-            <w:gridSpan w:val="4"/>
-            <w:shd w:val="clear" w:color="auto" w:fill="4472C4"/>
-          </w:tcPr>
-          <w:p>
-            <w:pPr>
-              <w:jc w:val="center"/>
-            </w:pPr>
-            <w:r>
-              <w:rPr>
-                <w:b/>
-                <w:color w:val="FFFFFF"/>
-              </w:rPr>
-              <w:t>Reporte de Ventas 2025</w:t>
-            </w:r>
-          </w:p>
-        </w:tc>
-      </w:tr>
-      <w:tr>
-        <w:tc>
-          <w:tcPr>
-            <w:tcW w:w="0" w:type="auto"/>
-            <w:shd w:val="clear" w:color="auto" w:fill="D9E1F2"/>
-          </w:tcPr>
-          <w:p>
-            <w:pPr>
-              <w:jc w:val="center"/>
-            </w:pPr>
-            <w:r>
-              <w:rPr>
-                <w:b/>
-              </w:rPr>
-              <w:t>Región</w:t>
-            </w:r>
-          </w:p>
-        </w:tc>
-        <w:tc>
-          <w:tcPr>
-            <w:tcW w:w="0" w:type="auto"/>
-            <w:shd w:val="clear" w:color="auto" w:fill="D9E1F2"/>
-          </w:tcPr>
-          <w:p>
-            <w:pPr>
-              <w:jc w:val="center"/>
-            </w:pPr>
-            <w:r>
-              <w:rPr>
-                <w:b/>
-              </w:rPr>
-              <w:t>Producto</w:t>
-            </w:r>
-          </w:p>
-        </w:tc>
-        <w:tc>
-          <w:tcPr>
-            <w:tcW w:w="0" w:type="auto"/>
-            <w:shd w:val="clear" w:color="auto" w:fill="D9E1F2"/>
-          </w:tcPr>
-          <w:p>
-            <w:pPr>
-              <w:jc w:val="center"/>
-            </w:pPr>
-            <w:r>
-              <w:rPr>
-                <w:b/>
-              </w:rPr>
-              <w:t>Cantidad</w:t>
-            </w:r>
-          </w:p>
-        </w:tc>
-        <w:tc>
-          <w:tcPr>
-            <w:tcW w:w="0" w:type="auto"/>
-            <w:shd w:val="clear" w:color="auto" w:fill="D9E1F2"/>
-          </w:tcPr>
-          <w:p>
-            <w:pPr>
-              <w:jc w:val="center"/>
-            </w:pPr>
-            <w:r>
-              <w:rPr>
-                <w:b/>
-              </w:rPr>
-              <w:t>Total</w:t>
-            </w:r>
-          </w:p>
-        </w:tc>
-      </w:tr>
-      <w:tr>
-        <w:tc>
-          <w:tcPr>
-            <w:tcW w:w="0" w:type="auto"/>
-            <w:vMerge w:val="restart"/>
-          </w:tcPr>
-          <w:p>
-            <w:r>
-              <w:t>Norte</w:t>
-            </w:r>
-          </w:p>
-        </w:tc>
-        <w:tc>
-          <w:tcPr>
-            <w:tcW w:w="0" w:type="auto"/>
-          </w:tcPr>
-          <w:p>
-            <w:r>
-              <w:t>Laptop</w:t>
-            </w:r>
-          </w:p>
-        </w:tc>
-        <w:tc>
-          <w:tcPr>
-            <w:tcW w:w="0" w:type="auto"/>
-          </w:tcPr>
-          <w:p>
-            <w:r>
-              <w:t>150</w:t>
-            </w:r>
-          </w:p>
-        </w:tc>
-        <w:tc>
-          <w:tcPr>
-            <w:tcW w:w="0" w:type="auto"/>
-          </w:tcPr>
-          <w:p>
-            <w:r>
-              <w:t>$225,000</w:t>
-            </w:r>
-          </w:p>
-        </w:tc>
-      </w:tr>
-      <w:tr>
-        <w:tc>
-          <w:tcPr>
-            <w:tcW w:w="0" w:type="auto"/>
-            <w:vMerge/>
-          </w:tcPr>
-          <w:p/>
-        </w:tc>
-        <w:tc>
-          <w:tcPr>
-            <w:tcW w:w="0" w:type="auto"/>
-          </w:tcPr>
-          <w:p>
-            <w:r>
-              <w:t>Mouse</w:t>
-            </w:r>
-          </w:p>
-        </w:tc>
-        <w:tc>
-          <w:tcPr>
-            <w:tcW w:w="0" w:type="auto"/>
-          </w:tcPr>
-          <w:p>
-            <w:r>
-              <w:t>500</w:t>
-            </w:r>
-          </w:p>
-        </w:tc>
-        <w:tc>
-          <w:tcPr>
-            <w:tcW w:w="0" w:type="auto"/>
-          </w:tcPr>
-          <w:p>
-            <w:r>
-              <w:t>$15,000</w:t>
-            </w:r>
-          </w:p>
-        </w:tc>
-      </w:tr>
-      <w:tr>
-        <w:tc>
-          <w:tcPr>
-            <w:tcW w:w="0" w:type="auto"/>
-          </w:tcPr>
-          <w:p>
-            <w:r>
-              <w:t>Sur</w:t>
-            </w:r>
-          </w:p>
-        </w:tc>
-        <w:tc>
-          <w:tcPr>
-            <w:tcW w:w="0" w:type="auto"/>
-          </w:tcPr>
-          <w:p>
-            <w:r>
-              <w:t>Teclado</w:t>
-            </w:r>
-          </w:p>
-        </w:tc>
-        <w:tc>
-          <w:tcPr>
-            <w:tcW w:w="0" w:type="auto"/>
-          </w:tcPr>
-          <w:p>
-            <w:r>
-              <w:t>300</w:t>
-            </w:r>
-          </w:p>
-        </w:tc>
-        <w:tc>
-          <w:tcPr>
-            <w:tcW w:w="0" w:type="auto"/>
-          </w:tcPr>
-          <w:p>
-            <w:r>
-              <w:t>$45,000</w:t>
-            </w:r>
-          </w:p>
-        </w:tc>
-      </w:tr>
-    </w:tbl>
-    <w:p>
-      <w:pPr>
-        <w:sectPr>
-          <w:pgSz w:w="15840" w:h="11906" w:orient="landscape"/>
-          <w:pgMar w:top="1417" w:right="1701" w:bottom="1417" w:left="1701" w:header="720" w:footer="720" w:gutter="0"/>
-          <w:cols w:space="720"/>
-        </w:sectPr>
-      </w:pPr>
-    </w:p>
-    <w:tbl>
-      <w:tblPr>
-        <w:tblW w:w="5000" w:type="pct"/>
-        <w:tblBorders>
-          <w:top w:val="single" w:sz="0" w:space="0" w:color="auto"/>
-          <w:left w:val="single" w:sz="0" w:space="0" w:color="auto"/>
-          <w:bottom w:val="single" w:sz="0" w:space="0" w:color="auto"/>
-          <w:right w:val="single" w:sz="0" w:space="0" w:color="auto"/>
-          <w:insideH w:val="single" w:sz="0" w:space="0" w:color="auto"/>
-          <w:insideV w:val="single" w:sz="0" w:space="0" w:color="auto"/>
-        </w:tblBorders>
-        <w:tblLook w:val="04A0" w:firstRow="1" w:lastRow="0" w:firstColumn="1" w:lastColumn="0" w:noHBand="0" w:noVBand="1"/>
-      </w:tblPr>
-      <w:tblGrid>
-        <w:gridCol w:w="1805"/>
-        <w:gridCol w:w="2247"/>
-        <w:gridCol w:w="2208"/>
-        <w:gridCol w:w="2244"/>
-      </w:tblGrid>
-      <w:tr>
-        <w:tc>
-          <w:tcPr>
-            <w:tcW w:w="0" w:type="auto"/>
-            <w:gridSpan w:val="4"/>
-            <w:shd w:val="clear" w:color="auto" w:fill="4472C4"/>
-          </w:tcPr>
-          <w:p>
-            <w:pPr>
-              <w:jc w:val="center"/>
-            </w:pPr>
-            <w:r>
-              <w:rPr>
-                <w:b/>
-                <w:color w:val="FFFFFF"/>
-              </w:rPr>
-              <w:lastRenderedPageBreak/>
-              <w:t>Reporte de Ventas 2025</w:t>
-            </w:r>
-          </w:p>
-        </w:tc>
-      </w:tr>
-      <w:tr>
-        <w:tc>
-          <w:tcPr>
-            <w:tcW w:w="0" w:type="auto"/>
-            <w:shd w:val="clear" w:color="auto" w:fill="D9E1F2"/>
-          </w:tcPr>
-          <w:p>
-            <w:pPr>
-              <w:jc w:val="center"/>
-            </w:pPr>
-            <w:r>
-              <w:rPr>
-                <w:b/>
-              </w:rPr>
-              <w:t>Región</w:t>
-            </w:r>
-          </w:p>
-        </w:tc>
-        <w:tc>
-          <w:tcPr>
-            <w:tcW w:w="0" w:type="auto"/>
-            <w:shd w:val="clear" w:color="auto" w:fill="D9E1F2"/>
-          </w:tcPr>
-          <w:p>
-            <w:pPr>
-              <w:jc w:val="center"/>
-            </w:pPr>
-            <w:r>
-              <w:rPr>
-                <w:b/>
-              </w:rPr>
-              <w:t>Producto</w:t>
-            </w:r>
-          </w:p>
-        </w:tc>
-        <w:tc>
-          <w:tcPr>
-            <w:tcW w:w="0" w:type="auto"/>
-            <w:shd w:val="clear" w:color="auto" w:fill="D9E1F2"/>
-          </w:tcPr>
-          <w:p>
-            <w:pPr>
-              <w:jc w:val="center"/>
-            </w:pPr>
-            <w:r>
-              <w:rPr>
-                <w:b/>
-              </w:rPr>
-              <w:t>Cantidad</w:t>
-            </w:r>
-          </w:p>
-        </w:tc>
-        <w:tc>
-          <w:tcPr>
-            <w:tcW w:w="0" w:type="auto"/>
-            <w:shd w:val="clear" w:color="auto" w:fill="D9E1F2"/>
-          </w:tcPr>
-          <w:p>
-            <w:pPr>
-              <w:jc w:val="center"/>
-            </w:pPr>
-            <w:r>
-              <w:rPr>
-                <w:b/>
-              </w:rPr>
-              <w:t>Total</w:t>
-            </w:r>
-          </w:p>
-        </w:tc>
-      </w:tr>
-      <w:tr>
-        <w:tc>
-          <w:tcPr>
-            <w:tcW w:w="0" w:type="auto"/>
-            <w:vMerge w:val="restart"/>
-          </w:tcPr>
-          <w:p>
-            <w:r>
-              <w:t>Norte</w:t>
-            </w:r>
-          </w:p>
-        </w:tc>
-        <w:tc>
-          <w:tcPr>
-            <w:tcW w:w="0" w:type="auto"/>
-          </w:tcPr>
-          <w:p>
-            <w:r>
-              <w:t>Laptop</w:t>
-            </w:r>
-          </w:p>
-        </w:tc>
-        <w:tc>
-          <w:tcPr>
-            <w:tcW w:w="0" w:type="auto"/>
-          </w:tcPr>
-          <w:p>
-            <w:r>
-              <w:t>150</w:t>
-            </w:r>
-          </w:p>
-        </w:tc>
-        <w:tc>
-          <w:tcPr>
-            <w:tcW w:w="0" w:type="auto"/>
-          </w:tcPr>
-          <w:p>
-            <w:r>
-              <w:t>$225,000</w:t>
-            </w:r>
-          </w:p>
-        </w:tc>
-      </w:tr>
-      <w:tr>
-        <w:tc>
-          <w:tcPr>
-            <w:tcW w:w="0" w:type="auto"/>
-            <w:vMerge/>
-          </w:tcPr>
-          <w:p/>
-        </w:tc>
-        <w:tc>
-          <w:tcPr>
-            <w:tcW w:w="0" w:type="auto"/>
-          </w:tcPr>
-          <w:p>
-            <w:r>
-              <w:t>Mouse</w:t>
-            </w:r>
-          </w:p>
-        </w:tc>
-        <w:tc>
-          <w:tcPr>
-            <w:tcW w:w="0" w:type="auto"/>
-          </w:tcPr>
-          <w:p>
-            <w:r>
-              <w:t>500</w:t>
-            </w:r>
-          </w:p>
-        </w:tc>
-        <w:tc>
-          <w:tcPr>
-            <w:tcW w:w="0" w:type="auto"/>
-          </w:tcPr>
-          <w:p>
-            <w:r>
-              <w:t>$15,000</w:t>
-            </w:r>
-          </w:p>
-        </w:tc>
-      </w:tr>
-      <w:tr>
-        <w:tc>
-          <w:tcPr>
-            <w:tcW w:w="0" w:type="auto"/>
-          </w:tcPr>
-          <w:p>
-            <w:r>
-              <w:t>Sur</w:t>
-            </w:r>
-          </w:p>
-        </w:tc>
-        <w:tc>
-          <w:tcPr>
-            <w:tcW w:w="0" w:type="auto"/>
-          </w:tcPr>
-          <w:p>
-            <w:r>
-              <w:t>Teclado</w:t>
-            </w:r>
-          </w:p>
-        </w:tc>
-        <w:tc>
-          <w:tcPr>
-            <w:tcW w:w="0" w:type="auto"/>
-          </w:tcPr>
-          <w:p>
-            <w:r>
-              <w:t>300</w:t>
-            </w:r>
-          </w:p>
-        </w:tc>
-        <w:tc>
-          <w:tcPr>
-            <w:tcW w:w="0" w:type="auto"/>
-          </w:tcPr>
-          <w:p>
-            <w:r>
-              <w:t>$45,000</w:t>
-            </w:r>
-          </w:p>
-        </w:tc>
-      </w:tr>
-    </w:tbl>
-    <w:p/>
     <w:sectPr>
       <w:headerReference w:type="default" r:id="rId12"/>
       <w:pgSz w:w="11906" w:h="16838"/>
@@ -3192,7 +2958,7 @@
       <mc:AlternateContent>
         <mc:Choice Requires="wps">
           <w:drawing>
-            <wp:anchor distT="0" distB="0" distL="114300" distR="114300" simplePos="0" relativeHeight="251661312" behindDoc="0" locked="0" layoutInCell="1" allowOverlap="1" wp14:anchorId="1BA82FAD" wp14:editId="1E39CB9A">
+            <wp:anchor distT="0" distB="0" distL="114300" distR="114300" simplePos="0" relativeHeight="251661312" behindDoc="0" locked="0" layoutInCell="1" allowOverlap="1" wp14:anchorId="458B0EBA" wp14:editId="02C0BD22">
               <wp:simplePos x="0" y="0"/>
               <wp:positionH relativeFrom="page">
                 <wp:align>right</wp:align>
@@ -3365,7 +3131,7 @@
       <mc:AlternateContent>
         <mc:Choice Requires="wps">
           <w:drawing>
-            <wp:anchor distT="0" distB="0" distL="114300" distR="114300" simplePos="0" relativeHeight="251659264" behindDoc="0" locked="0" layoutInCell="1" allowOverlap="1" wp14:anchorId="2A449EED" wp14:editId="2591A49E">
+            <wp:anchor distT="0" distB="0" distL="114300" distR="114300" simplePos="0" relativeHeight="251659264" behindDoc="0" locked="0" layoutInCell="1" allowOverlap="1" wp14:anchorId="3724605F" wp14:editId="0991FE00">
               <wp:simplePos x="0" y="0"/>
               <wp:positionH relativeFrom="page">
                 <wp:align>left</wp:align>
@@ -3486,7 +3252,7 @@
       <mc:AlternateContent>
         <mc:Choice Requires="wps">
           <w:drawing>
-            <wp:anchor distT="0" distB="0" distL="114300" distR="114300" simplePos="0" relativeHeight="251663360" behindDoc="0" locked="0" layoutInCell="1" allowOverlap="1" wp14:anchorId="5F6515EA" wp14:editId="4406AE04">
+            <wp:anchor distT="0" distB="0" distL="114300" distR="114300" simplePos="0" relativeHeight="251663360" behindDoc="0" locked="0" layoutInCell="1" allowOverlap="1" wp14:anchorId="61844C79" wp14:editId="0D614E30">
               <wp:simplePos x="0" y="0"/>
               <wp:positionH relativeFrom="page">
                 <wp:align>left</wp:align>

</xml_diff>

<commit_message>
Avance cambio color y generacion archivo svg
</commit_message>
<xml_diff>
--- a/reporteWord/Reporte_UTE_occidental.docx
+++ b/reporteWord/Reporte_UTE_occidental.docx
@@ -2242,607 +2242,6 @@
       </w:r>
     </w:p>
     <w:p/>
-    <w:p>
-      <w:r>
-        <w:br w:type="page"/>
-      </w:r>
-    </w:p>
-    <w:tbl>
-      <w:tblPr>
-        <w:tblW w:w="5000" w:type="pct"/>
-        <w:tblBorders>
-          <w:top w:val="single"/>
-          <w:left w:val="single"/>
-          <w:bottom w:val="single"/>
-          <w:right w:val="single"/>
-          <w:insideH w:val="single"/>
-          <w:insideV w:val="single"/>
-        </w:tblBorders>
-      </w:tblPr>
-      <w:tr>
-        <w:tc>
-          <w:tcPr>
-            <w:shd w:color="auto" w:val="clear" w:fill="4472C4"/>
-          </w:tcPr>
-          <w:tcPr>
-            <w:gridSpan w:val="4"/>
-          </w:tcPr>
-          <w:p>
-            <w:pPr>
-              <w:jc w:val="center"/>
-            </w:pPr>
-            <w:r>
-              <w:rPr>
-                <w:b w:val="on"/>
-                <w:color w:val="FFFFFF"/>
-              </w:rPr>
-              <w:t>Reporte de Ventas 2025</w:t>
-            </w:r>
-          </w:p>
-        </w:tc>
-      </w:tr>
-      <w:tr>
-        <w:tc>
-          <w:tcPr>
-            <w:shd w:color="auto" w:val="clear" w:fill="D9E1F2"/>
-          </w:tcPr>
-          <w:p>
-            <w:pPr>
-              <w:jc w:val="center"/>
-            </w:pPr>
-            <w:r>
-              <w:rPr>
-                <w:b w:val="on"/>
-              </w:rPr>
-              <w:t>Región</w:t>
-            </w:r>
-          </w:p>
-        </w:tc>
-        <w:tc>
-          <w:tcPr>
-            <w:shd w:color="auto" w:val="clear" w:fill="D9E1F2"/>
-          </w:tcPr>
-          <w:p>
-            <w:pPr>
-              <w:jc w:val="center"/>
-            </w:pPr>
-            <w:r>
-              <w:rPr>
-                <w:b w:val="on"/>
-              </w:rPr>
-              <w:t>Producto</w:t>
-            </w:r>
-          </w:p>
-        </w:tc>
-        <w:tc>
-          <w:tcPr>
-            <w:shd w:color="auto" w:val="clear" w:fill="D9E1F2"/>
-          </w:tcPr>
-          <w:p>
-            <w:pPr>
-              <w:jc w:val="center"/>
-            </w:pPr>
-            <w:r>
-              <w:rPr>
-                <w:b w:val="on"/>
-              </w:rPr>
-              <w:t>Cantidad</w:t>
-            </w:r>
-          </w:p>
-        </w:tc>
-        <w:tc>
-          <w:tcPr>
-            <w:shd w:color="auto" w:val="clear" w:fill="D9E1F2"/>
-          </w:tcPr>
-          <w:p>
-            <w:pPr>
-              <w:jc w:val="center"/>
-            </w:pPr>
-            <w:r>
-              <w:rPr>
-                <w:b w:val="on"/>
-              </w:rPr>
-              <w:t>Total</w:t>
-            </w:r>
-          </w:p>
-        </w:tc>
-      </w:tr>
-      <w:tr>
-        <w:tc>
-          <w:tcPr>
-            <w:vMerge w:val="restart"/>
-          </w:tcPr>
-          <w:p>
-            <w:r>
-              <w:t>Norte</w:t>
-            </w:r>
-          </w:p>
-        </w:tc>
-        <w:tc>
-          <w:p>
-            <w:r>
-              <w:t>Laptop</w:t>
-            </w:r>
-          </w:p>
-        </w:tc>
-        <w:tc>
-          <w:p>
-            <w:r>
-              <w:t>150</w:t>
-            </w:r>
-          </w:p>
-        </w:tc>
-        <w:tc>
-          <w:p>
-            <w:r>
-              <w:t>$225,000</w:t>
-            </w:r>
-          </w:p>
-        </w:tc>
-      </w:tr>
-      <w:tr>
-        <w:tc>
-          <w:tcPr>
-            <w:vMerge w:val="continue"/>
-          </w:tcPr>
-          <w:p/>
-        </w:tc>
-        <w:tc>
-          <w:p>
-            <w:r>
-              <w:t>Mouse</w:t>
-            </w:r>
-          </w:p>
-        </w:tc>
-        <w:tc>
-          <w:p>
-            <w:r>
-              <w:t>500</w:t>
-            </w:r>
-          </w:p>
-        </w:tc>
-        <w:tc>
-          <w:p>
-            <w:r>
-              <w:t>$15,000</w:t>
-            </w:r>
-          </w:p>
-        </w:tc>
-      </w:tr>
-      <w:tr>
-        <w:tc>
-          <w:p>
-            <w:r>
-              <w:t>Sur</w:t>
-            </w:r>
-          </w:p>
-        </w:tc>
-        <w:tc>
-          <w:p>
-            <w:r>
-              <w:t>Teclado</w:t>
-            </w:r>
-          </w:p>
-        </w:tc>
-        <w:tc>
-          <w:p>
-            <w:r>
-              <w:t>300</w:t>
-            </w:r>
-          </w:p>
-        </w:tc>
-        <w:tc>
-          <w:p>
-            <w:r>
-              <w:t>$45,000</w:t>
-            </w:r>
-          </w:p>
-        </w:tc>
-      </w:tr>
-    </w:tbl>
-    <w:p>
-      <w:pPr>
-        <w:pStyle w:val="Ttulo1"/>
-        <w:jc w:val="both"/>
-      </w:pPr>
-      <w:r>
-        <w:t>Nuevo Texto de Encabezado</w:t>
-      </w:r>
-    </w:p>
-    <w:p/>
-    <w:tbl>
-      <w:tblPr>
-        <w:tblW w:w="5000" w:type="pct"/>
-        <w:tblBorders>
-          <w:top w:val="single"/>
-          <w:left w:val="single"/>
-          <w:bottom w:val="single"/>
-          <w:right w:val="single"/>
-          <w:insideH w:val="single"/>
-          <w:insideV w:val="single"/>
-        </w:tblBorders>
-      </w:tblPr>
-      <w:tr>
-        <w:tc>
-          <w:tcPr>
-            <w:shd w:color="auto" w:val="clear" w:fill="4472C4"/>
-          </w:tcPr>
-          <w:tcPr>
-            <w:gridSpan w:val="4"/>
-          </w:tcPr>
-          <w:p>
-            <w:pPr>
-              <w:jc w:val="center"/>
-            </w:pPr>
-            <w:r>
-              <w:rPr>
-                <w:b w:val="on"/>
-                <w:color w:val="FFFFFF"/>
-              </w:rPr>
-              <w:t>Reporte de Ventas 2025</w:t>
-            </w:r>
-          </w:p>
-        </w:tc>
-      </w:tr>
-      <w:tr>
-        <w:tc>
-          <w:tcPr>
-            <w:shd w:color="auto" w:val="clear" w:fill="D9E1F2"/>
-          </w:tcPr>
-          <w:p>
-            <w:pPr>
-              <w:jc w:val="center"/>
-            </w:pPr>
-            <w:r>
-              <w:rPr>
-                <w:b w:val="on"/>
-              </w:rPr>
-              <w:t>Región</w:t>
-            </w:r>
-          </w:p>
-        </w:tc>
-        <w:tc>
-          <w:tcPr>
-            <w:shd w:color="auto" w:val="clear" w:fill="D9E1F2"/>
-          </w:tcPr>
-          <w:p>
-            <w:pPr>
-              <w:jc w:val="center"/>
-            </w:pPr>
-            <w:r>
-              <w:rPr>
-                <w:b w:val="on"/>
-              </w:rPr>
-              <w:t>Producto</w:t>
-            </w:r>
-          </w:p>
-        </w:tc>
-        <w:tc>
-          <w:tcPr>
-            <w:shd w:color="auto" w:val="clear" w:fill="D9E1F2"/>
-          </w:tcPr>
-          <w:p>
-            <w:pPr>
-              <w:jc w:val="center"/>
-            </w:pPr>
-            <w:r>
-              <w:rPr>
-                <w:b w:val="on"/>
-              </w:rPr>
-              <w:t>Cantidad</w:t>
-            </w:r>
-          </w:p>
-        </w:tc>
-        <w:tc>
-          <w:tcPr>
-            <w:shd w:color="auto" w:val="clear" w:fill="D9E1F2"/>
-          </w:tcPr>
-          <w:p>
-            <w:pPr>
-              <w:jc w:val="center"/>
-            </w:pPr>
-            <w:r>
-              <w:rPr>
-                <w:b w:val="on"/>
-              </w:rPr>
-              <w:t>Total</w:t>
-            </w:r>
-          </w:p>
-        </w:tc>
-      </w:tr>
-      <w:tr>
-        <w:tc>
-          <w:tcPr>
-            <w:vMerge w:val="restart"/>
-          </w:tcPr>
-          <w:p>
-            <w:r>
-              <w:t>Norte</w:t>
-            </w:r>
-          </w:p>
-        </w:tc>
-        <w:tc>
-          <w:p>
-            <w:r>
-              <w:t>Laptop</w:t>
-            </w:r>
-          </w:p>
-        </w:tc>
-        <w:tc>
-          <w:p>
-            <w:r>
-              <w:t>150</w:t>
-            </w:r>
-          </w:p>
-        </w:tc>
-        <w:tc>
-          <w:p>
-            <w:r>
-              <w:t>$225,000</w:t>
-            </w:r>
-          </w:p>
-        </w:tc>
-      </w:tr>
-      <w:tr>
-        <w:tc>
-          <w:tcPr>
-            <w:vMerge w:val="continue"/>
-          </w:tcPr>
-          <w:p/>
-        </w:tc>
-        <w:tc>
-          <w:p>
-            <w:r>
-              <w:t>Mouse</w:t>
-            </w:r>
-          </w:p>
-        </w:tc>
-        <w:tc>
-          <w:p>
-            <w:r>
-              <w:t>500</w:t>
-            </w:r>
-          </w:p>
-        </w:tc>
-        <w:tc>
-          <w:p>
-            <w:r>
-              <w:t>$15,000</w:t>
-            </w:r>
-          </w:p>
-        </w:tc>
-      </w:tr>
-      <w:tr>
-        <w:tc>
-          <w:p>
-            <w:r>
-              <w:t>Sur</w:t>
-            </w:r>
-          </w:p>
-        </w:tc>
-        <w:tc>
-          <w:p>
-            <w:r>
-              <w:t>Teclado</w:t>
-            </w:r>
-          </w:p>
-        </w:tc>
-        <w:tc>
-          <w:p>
-            <w:r>
-              <w:t>300</w:t>
-            </w:r>
-          </w:p>
-        </w:tc>
-        <w:tc>
-          <w:p>
-            <w:r>
-              <w:t>$45,000</w:t>
-            </w:r>
-          </w:p>
-        </w:tc>
-      </w:tr>
-    </w:tbl>
-    <w:p>
-      <w:pPr>
-        <w:sectPr>
-          <w:pgSz w:orient="landscape" w:w="15840" w:h="11906"/>
-        </w:sectPr>
-      </w:pPr>
-    </w:p>
-    <w:tbl>
-      <w:tblPr>
-        <w:tblW w:w="5000" w:type="pct"/>
-        <w:tblBorders>
-          <w:top w:val="single"/>
-          <w:left w:val="single"/>
-          <w:bottom w:val="single"/>
-          <w:right w:val="single"/>
-          <w:insideH w:val="single"/>
-          <w:insideV w:val="single"/>
-        </w:tblBorders>
-      </w:tblPr>
-      <w:tr>
-        <w:tc>
-          <w:tcPr>
-            <w:shd w:color="auto" w:val="clear" w:fill="4472C4"/>
-          </w:tcPr>
-          <w:tcPr>
-            <w:gridSpan w:val="4"/>
-          </w:tcPr>
-          <w:p>
-            <w:pPr>
-              <w:jc w:val="center"/>
-            </w:pPr>
-            <w:r>
-              <w:rPr>
-                <w:b w:val="on"/>
-                <w:color w:val="FFFFFF"/>
-              </w:rPr>
-              <w:t>Reporte de Ventas 2025</w:t>
-            </w:r>
-          </w:p>
-        </w:tc>
-      </w:tr>
-      <w:tr>
-        <w:tc>
-          <w:tcPr>
-            <w:shd w:color="auto" w:val="clear" w:fill="D9E1F2"/>
-          </w:tcPr>
-          <w:p>
-            <w:pPr>
-              <w:jc w:val="center"/>
-            </w:pPr>
-            <w:r>
-              <w:rPr>
-                <w:b w:val="on"/>
-              </w:rPr>
-              <w:t>Región</w:t>
-            </w:r>
-          </w:p>
-        </w:tc>
-        <w:tc>
-          <w:tcPr>
-            <w:shd w:color="auto" w:val="clear" w:fill="D9E1F2"/>
-          </w:tcPr>
-          <w:p>
-            <w:pPr>
-              <w:jc w:val="center"/>
-            </w:pPr>
-            <w:r>
-              <w:rPr>
-                <w:b w:val="on"/>
-              </w:rPr>
-              <w:t>Producto</w:t>
-            </w:r>
-          </w:p>
-        </w:tc>
-        <w:tc>
-          <w:tcPr>
-            <w:shd w:color="auto" w:val="clear" w:fill="D9E1F2"/>
-          </w:tcPr>
-          <w:p>
-            <w:pPr>
-              <w:jc w:val="center"/>
-            </w:pPr>
-            <w:r>
-              <w:rPr>
-                <w:b w:val="on"/>
-              </w:rPr>
-              <w:t>Cantidad</w:t>
-            </w:r>
-          </w:p>
-        </w:tc>
-        <w:tc>
-          <w:tcPr>
-            <w:shd w:color="auto" w:val="clear" w:fill="D9E1F2"/>
-          </w:tcPr>
-          <w:p>
-            <w:pPr>
-              <w:jc w:val="center"/>
-            </w:pPr>
-            <w:r>
-              <w:rPr>
-                <w:b w:val="on"/>
-              </w:rPr>
-              <w:t>Total</w:t>
-            </w:r>
-          </w:p>
-        </w:tc>
-      </w:tr>
-      <w:tr>
-        <w:tc>
-          <w:tcPr>
-            <w:vMerge w:val="restart"/>
-          </w:tcPr>
-          <w:p>
-            <w:r>
-              <w:t>Norte</w:t>
-            </w:r>
-          </w:p>
-        </w:tc>
-        <w:tc>
-          <w:p>
-            <w:r>
-              <w:t>Laptop</w:t>
-            </w:r>
-          </w:p>
-        </w:tc>
-        <w:tc>
-          <w:p>
-            <w:r>
-              <w:t>150</w:t>
-            </w:r>
-          </w:p>
-        </w:tc>
-        <w:tc>
-          <w:p>
-            <w:r>
-              <w:t>$225,000</w:t>
-            </w:r>
-          </w:p>
-        </w:tc>
-      </w:tr>
-      <w:tr>
-        <w:tc>
-          <w:tcPr>
-            <w:vMerge w:val="continue"/>
-          </w:tcPr>
-          <w:p/>
-        </w:tc>
-        <w:tc>
-          <w:p>
-            <w:r>
-              <w:t>Mouse</w:t>
-            </w:r>
-          </w:p>
-        </w:tc>
-        <w:tc>
-          <w:p>
-            <w:r>
-              <w:t>500</w:t>
-            </w:r>
-          </w:p>
-        </w:tc>
-        <w:tc>
-          <w:p>
-            <w:r>
-              <w:t>$15,000</w:t>
-            </w:r>
-          </w:p>
-        </w:tc>
-      </w:tr>
-      <w:tr>
-        <w:tc>
-          <w:p>
-            <w:r>
-              <w:t>Sur</w:t>
-            </w:r>
-          </w:p>
-        </w:tc>
-        <w:tc>
-          <w:p>
-            <w:r>
-              <w:t>Teclado</w:t>
-            </w:r>
-          </w:p>
-        </w:tc>
-        <w:tc>
-          <w:p>
-            <w:r>
-              <w:t>300</w:t>
-            </w:r>
-          </w:p>
-        </w:tc>
-        <w:tc>
-          <w:p>
-            <w:r>
-              <w:t>$45,000</w:t>
-            </w:r>
-          </w:p>
-        </w:tc>
-      </w:tr>
-    </w:tbl>
     <w:sectPr>
       <w:headerReference w:type="default" r:id="rId12"/>
       <w:pgSz w:w="11906" w:h="16838"/>

</xml_diff>

<commit_message>
Avance generacion e insersion de imagenes y tablas
</commit_message>
<xml_diff>
--- a/reporteWord/Reporte_UTE_occidental.docx
+++ b/reporteWord/Reporte_UTE_occidental.docx
@@ -163,7 +163,7 @@
           <w:sz w:val="44"/>
           <w:szCs w:val="44"/>
         </w:rPr>
-        <w:t>Febrero de 2020</w:t>
+        <w:t>Enero de 2020</w:t>
       </w:r>
     </w:p>
     <w:p>
@@ -2242,6 +2242,450 @@
       </w:r>
     </w:p>
     <w:p/>
+    <w:p>
+      <w:pPr>
+        <w:jc w:val="center"/>
+      </w:pPr>
+      <w:r>
+        <w:drawing>
+          <wp:inline distT="0" distR="0" distB="0" distL="0">
+            <wp:extent cx="7620000" cy="2695575"/>
+            <wp:docPr id="0" name="Drawing 0" descr="ES018_UTE.png"/>
+            <a:graphic xmlns:a="http://schemas.openxmlformats.org/drawingml/2006/main">
+              <a:graphicData uri="http://schemas.openxmlformats.org/drawingml/2006/picture">
+                <pic:pic xmlns:pic="http://schemas.openxmlformats.org/drawingml/2006/picture">
+                  <pic:nvPicPr>
+                    <pic:cNvPr id="0" name="Picture 0" descr="ES018_UTE.png"/>
+                    <pic:cNvPicPr>
+                      <a:picLocks noChangeAspect="true"/>
+                    </pic:cNvPicPr>
+                  </pic:nvPicPr>
+                  <pic:blipFill>
+                    <a:blip r:embed="rId15"/>
+                    <a:stretch>
+                      <a:fillRect/>
+                    </a:stretch>
+                  </pic:blipFill>
+                  <pic:spPr>
+                    <a:xfrm>
+                      <a:off x="0" y="0"/>
+                      <a:ext cx="7620000" cy="2695575"/>
+                    </a:xfrm>
+                    <a:prstGeom prst="rect">
+                      <a:avLst/>
+                    </a:prstGeom>
+                  </pic:spPr>
+                </pic:pic>
+              </a:graphicData>
+            </a:graphic>
+          </wp:inline>
+        </w:drawing>
+      </w:r>
+    </w:p>
+    <w:p/>
+    <w:tbl>
+      <w:tblPr>
+        <w:tblW w:w="5000" w:type="pct"/>
+        <w:tblBorders>
+          <w:top w:val="single"/>
+          <w:left w:val="single"/>
+          <w:bottom w:val="single"/>
+          <w:right w:val="single"/>
+          <w:insideH w:val="single"/>
+          <w:insideV w:val="single"/>
+        </w:tblBorders>
+      </w:tblPr>
+      <w:tr>
+        <w:tc>
+          <w:tcPr>
+            <w:shd w:color="auto" w:val="clear" w:fill="4472C4"/>
+          </w:tcPr>
+          <w:tcPr>
+            <w:gridSpan w:val="4"/>
+          </w:tcPr>
+          <w:p>
+            <w:pPr>
+              <w:jc w:val="center"/>
+            </w:pPr>
+            <w:r>
+              <w:rPr>
+                <w:b w:val="on"/>
+                <w:color w:val="FFFFFF"/>
+              </w:rPr>
+              <w:t>Reporte de Ventas 2025</w:t>
+            </w:r>
+          </w:p>
+        </w:tc>
+      </w:tr>
+      <w:tr>
+        <w:tc>
+          <w:tcPr>
+            <w:shd w:color="auto" w:val="clear" w:fill="D9E1F2"/>
+          </w:tcPr>
+          <w:p>
+            <w:pPr>
+              <w:jc w:val="center"/>
+            </w:pPr>
+            <w:r>
+              <w:rPr>
+                <w:b w:val="on"/>
+              </w:rPr>
+              <w:t>Región</w:t>
+            </w:r>
+          </w:p>
+        </w:tc>
+        <w:tc>
+          <w:tcPr>
+            <w:shd w:color="auto" w:val="clear" w:fill="D9E1F2"/>
+          </w:tcPr>
+          <w:p>
+            <w:pPr>
+              <w:jc w:val="center"/>
+            </w:pPr>
+            <w:r>
+              <w:rPr>
+                <w:b w:val="on"/>
+              </w:rPr>
+              <w:t>Producto</w:t>
+            </w:r>
+          </w:p>
+        </w:tc>
+        <w:tc>
+          <w:tcPr>
+            <w:shd w:color="auto" w:val="clear" w:fill="D9E1F2"/>
+          </w:tcPr>
+          <w:p>
+            <w:pPr>
+              <w:jc w:val="center"/>
+            </w:pPr>
+            <w:r>
+              <w:rPr>
+                <w:b w:val="on"/>
+              </w:rPr>
+              <w:t>Cantidad</w:t>
+            </w:r>
+          </w:p>
+        </w:tc>
+        <w:tc>
+          <w:tcPr>
+            <w:shd w:color="auto" w:val="clear" w:fill="D9E1F2"/>
+          </w:tcPr>
+          <w:p>
+            <w:pPr>
+              <w:jc w:val="center"/>
+            </w:pPr>
+            <w:r>
+              <w:rPr>
+                <w:b w:val="on"/>
+              </w:rPr>
+              <w:t>Total</w:t>
+            </w:r>
+          </w:p>
+        </w:tc>
+      </w:tr>
+      <w:tr>
+        <w:tc>
+          <w:tcPr>
+            <w:vMerge w:val="restart"/>
+          </w:tcPr>
+          <w:p>
+            <w:r>
+              <w:t>Norte</w:t>
+            </w:r>
+          </w:p>
+        </w:tc>
+        <w:tc>
+          <w:p>
+            <w:r>
+              <w:t>Laptop</w:t>
+            </w:r>
+          </w:p>
+        </w:tc>
+        <w:tc>
+          <w:p>
+            <w:r>
+              <w:t>150</w:t>
+            </w:r>
+          </w:p>
+        </w:tc>
+        <w:tc>
+          <w:p>
+            <w:r>
+              <w:t>$225,000</w:t>
+            </w:r>
+          </w:p>
+        </w:tc>
+      </w:tr>
+      <w:tr>
+        <w:tc>
+          <w:tcPr>
+            <w:vMerge w:val="continue"/>
+          </w:tcPr>
+          <w:p/>
+        </w:tc>
+        <w:tc>
+          <w:p>
+            <w:r>
+              <w:t>Mouse</w:t>
+            </w:r>
+          </w:p>
+        </w:tc>
+        <w:tc>
+          <w:p>
+            <w:r>
+              <w:t>500</w:t>
+            </w:r>
+          </w:p>
+        </w:tc>
+        <w:tc>
+          <w:p>
+            <w:r>
+              <w:t>$15,000</w:t>
+            </w:r>
+          </w:p>
+        </w:tc>
+      </w:tr>
+      <w:tr>
+        <w:tc>
+          <w:p>
+            <w:r>
+              <w:t>Sur</w:t>
+            </w:r>
+          </w:p>
+        </w:tc>
+        <w:tc>
+          <w:p>
+            <w:r>
+              <w:t>Teclado</w:t>
+            </w:r>
+          </w:p>
+        </w:tc>
+        <w:tc>
+          <w:p>
+            <w:r>
+              <w:t>300</w:t>
+            </w:r>
+          </w:p>
+        </w:tc>
+        <w:tc>
+          <w:p>
+            <w:r>
+              <w:t>$45,000</w:t>
+            </w:r>
+          </w:p>
+        </w:tc>
+      </w:tr>
+    </w:tbl>
+    <w:p>
+      <w:pPr>
+        <w:sectPr>
+          <w:pgSz w:orient="landscape" w:w="15840" w:h="11906"/>
+        </w:sectPr>
+      </w:pPr>
+    </w:p>
+    <w:p>
+      <w:pPr>
+        <w:pStyle w:val="Ttulo1"/>
+        <w:jc w:val="both"/>
+      </w:pPr>
+      <w:r>
+        <w:t>Nuevo Texto de Encabezado</w:t>
+      </w:r>
+    </w:p>
+    <w:p/>
+    <w:tbl>
+      <w:tblPr>
+        <w:tblW w:w="5000" w:type="pct"/>
+        <w:tblBorders>
+          <w:top w:val="single"/>
+          <w:left w:val="single"/>
+          <w:bottom w:val="single"/>
+          <w:right w:val="single"/>
+          <w:insideH w:val="single"/>
+          <w:insideV w:val="single"/>
+        </w:tblBorders>
+      </w:tblPr>
+      <w:tr>
+        <w:tc>
+          <w:tcPr>
+            <w:shd w:color="auto" w:val="clear" w:fill="4472C4"/>
+          </w:tcPr>
+          <w:tcPr>
+            <w:gridSpan w:val="4"/>
+          </w:tcPr>
+          <w:p>
+            <w:pPr>
+              <w:jc w:val="center"/>
+            </w:pPr>
+            <w:r>
+              <w:rPr>
+                <w:b w:val="on"/>
+                <w:color w:val="FFFFFF"/>
+              </w:rPr>
+              <w:t>Reporte de Ventas 2025</w:t>
+            </w:r>
+          </w:p>
+        </w:tc>
+      </w:tr>
+      <w:tr>
+        <w:tc>
+          <w:tcPr>
+            <w:shd w:color="auto" w:val="clear" w:fill="D9E1F2"/>
+          </w:tcPr>
+          <w:p>
+            <w:pPr>
+              <w:jc w:val="center"/>
+            </w:pPr>
+            <w:r>
+              <w:rPr>
+                <w:b w:val="on"/>
+              </w:rPr>
+              <w:t>Región</w:t>
+            </w:r>
+          </w:p>
+        </w:tc>
+        <w:tc>
+          <w:tcPr>
+            <w:shd w:color="auto" w:val="clear" w:fill="D9E1F2"/>
+          </w:tcPr>
+          <w:p>
+            <w:pPr>
+              <w:jc w:val="center"/>
+            </w:pPr>
+            <w:r>
+              <w:rPr>
+                <w:b w:val="on"/>
+              </w:rPr>
+              <w:t>Producto</w:t>
+            </w:r>
+          </w:p>
+        </w:tc>
+        <w:tc>
+          <w:tcPr>
+            <w:shd w:color="auto" w:val="clear" w:fill="D9E1F2"/>
+          </w:tcPr>
+          <w:p>
+            <w:pPr>
+              <w:jc w:val="center"/>
+            </w:pPr>
+            <w:r>
+              <w:rPr>
+                <w:b w:val="on"/>
+              </w:rPr>
+              <w:t>Cantidad</w:t>
+            </w:r>
+          </w:p>
+        </w:tc>
+        <w:tc>
+          <w:tcPr>
+            <w:shd w:color="auto" w:val="clear" w:fill="D9E1F2"/>
+          </w:tcPr>
+          <w:p>
+            <w:pPr>
+              <w:jc w:val="center"/>
+            </w:pPr>
+            <w:r>
+              <w:rPr>
+                <w:b w:val="on"/>
+              </w:rPr>
+              <w:t>Total</w:t>
+            </w:r>
+          </w:p>
+        </w:tc>
+      </w:tr>
+      <w:tr>
+        <w:tc>
+          <w:tcPr>
+            <w:vMerge w:val="restart"/>
+          </w:tcPr>
+          <w:p>
+            <w:r>
+              <w:t>Norte</w:t>
+            </w:r>
+          </w:p>
+        </w:tc>
+        <w:tc>
+          <w:p>
+            <w:r>
+              <w:t>Laptop</w:t>
+            </w:r>
+          </w:p>
+        </w:tc>
+        <w:tc>
+          <w:p>
+            <w:r>
+              <w:t>150</w:t>
+            </w:r>
+          </w:p>
+        </w:tc>
+        <w:tc>
+          <w:p>
+            <w:r>
+              <w:t>$225,000</w:t>
+            </w:r>
+          </w:p>
+        </w:tc>
+      </w:tr>
+      <w:tr>
+        <w:tc>
+          <w:tcPr>
+            <w:vMerge w:val="continue"/>
+          </w:tcPr>
+          <w:p/>
+        </w:tc>
+        <w:tc>
+          <w:p>
+            <w:r>
+              <w:t>Mouse</w:t>
+            </w:r>
+          </w:p>
+        </w:tc>
+        <w:tc>
+          <w:p>
+            <w:r>
+              <w:t>500</w:t>
+            </w:r>
+          </w:p>
+        </w:tc>
+        <w:tc>
+          <w:p>
+            <w:r>
+              <w:t>$15,000</w:t>
+            </w:r>
+          </w:p>
+        </w:tc>
+      </w:tr>
+      <w:tr>
+        <w:tc>
+          <w:p>
+            <w:r>
+              <w:t>Sur</w:t>
+            </w:r>
+          </w:p>
+        </w:tc>
+        <w:tc>
+          <w:p>
+            <w:r>
+              <w:t>Teclado</w:t>
+            </w:r>
+          </w:p>
+        </w:tc>
+        <w:tc>
+          <w:p>
+            <w:r>
+              <w:t>300</w:t>
+            </w:r>
+          </w:p>
+        </w:tc>
+        <w:tc>
+          <w:p>
+            <w:r>
+              <w:t>$45,000</w:t>
+            </w:r>
+          </w:p>
+        </w:tc>
+      </w:tr>
+    </w:tbl>
     <w:sectPr>
       <w:headerReference w:type="default" r:id="rId12"/>
       <w:pgSz w:w="11906" w:h="16838"/>

</xml_diff>

<commit_message>
Agregado tabla de datos principal
</commit_message>
<xml_diff>
--- a/reporteWord/Reporte_UTE_occidental.docx
+++ b/reporteWord/Reporte_UTE_occidental.docx
@@ -163,7 +163,7 @@
           <w:sz w:val="44"/>
           <w:szCs w:val="44"/>
         </w:rPr>
-        <w:t>Enero de 2020</w:t>
+        <w:t>Diciembre de 2022</w:t>
       </w:r>
     </w:p>
     <w:p>
@@ -2284,7 +2284,7 @@
     </w:p>
     <w:p>
       <w:pPr>
-        <w:spacing w:after="200"/>
+        <w:spacing w:after="200" w:before="200"/>
         <w:jc w:val="center"/>
       </w:pPr>
       <w:r>
@@ -2311,181 +2311,1161 @@
         </w:tblBorders>
       </w:tblPr>
       <w:tr>
-        <w:tc>
-          <w:tcPr>
-            <w:shd w:color="auto" w:val="clear" w:fill="4472C4"/>
-          </w:tcPr>
-          <w:tcPr>
-            <w:gridSpan w:val="4"/>
-          </w:tcPr>
-          <w:p>
-            <w:pPr>
+        <w:trPr>
+          <w:trHeight w:val="300" w:hRule="atLeast"/>
+        </w:trPr>
+        <w:tc>
+          <w:tcPr>
+            <w:shd w:color="auto" w:val="clear" w:fill="D9E1F2"/>
+            <w:vAlign w:val="center"/>
+          </w:tcPr>
+          <w:p>
+            <w:pPr>
+              <w:spacing w:before="0" w:after="0" w:line="240" w:lineRule="auto"/>
               <w:jc w:val="center"/>
             </w:pPr>
             <w:r>
               <w:rPr>
                 <w:b w:val="on"/>
-                <w:color w:val="FFFFFF"/>
-              </w:rPr>
-              <w:t>Reporte de Ventas 2025</w:t>
+                <w:sz w:val="16"/>
+              </w:rPr>
+              <w:t>UT</w:t>
+            </w:r>
+          </w:p>
+        </w:tc>
+        <w:tc>
+          <w:tcPr>
+            <w:shd w:color="auto" w:val="clear" w:fill="D9E1F2"/>
+            <w:vAlign w:val="center"/>
+          </w:tcPr>
+          <w:p>
+            <w:pPr>
+              <w:spacing w:before="0" w:after="0" w:line="240" w:lineRule="auto"/>
+              <w:jc w:val="center"/>
+            </w:pPr>
+            <w:r>
+              <w:rPr>
+                <w:b w:val="on"/>
+                <w:sz w:val="16"/>
+              </w:rPr>
+              <w:t>oct-22</w:t>
+            </w:r>
+          </w:p>
+        </w:tc>
+        <w:tc>
+          <w:tcPr>
+            <w:shd w:color="auto" w:val="clear" w:fill="D9E1F2"/>
+            <w:vAlign w:val="center"/>
+          </w:tcPr>
+          <w:p>
+            <w:pPr>
+              <w:spacing w:before="0" w:after="0" w:line="240" w:lineRule="auto"/>
+              <w:jc w:val="center"/>
+            </w:pPr>
+            <w:r>
+              <w:rPr>
+                <w:b w:val="on"/>
+                <w:sz w:val="16"/>
+              </w:rPr>
+              <w:t>nov-22</w:t>
+            </w:r>
+          </w:p>
+        </w:tc>
+        <w:tc>
+          <w:tcPr>
+            <w:shd w:color="auto" w:val="clear" w:fill="D9E1F2"/>
+            <w:vAlign w:val="center"/>
+          </w:tcPr>
+          <w:p>
+            <w:pPr>
+              <w:spacing w:before="0" w:after="0" w:line="240" w:lineRule="auto"/>
+              <w:jc w:val="center"/>
+            </w:pPr>
+            <w:r>
+              <w:rPr>
+                <w:b w:val="on"/>
+                <w:sz w:val="16"/>
+              </w:rPr>
+              <w:t>dic-22</w:t>
+            </w:r>
+          </w:p>
+        </w:tc>
+        <w:tc>
+          <w:tcPr>
+            <w:shd w:color="auto" w:val="clear" w:fill="D9E1F2"/>
+            <w:vAlign w:val="center"/>
+          </w:tcPr>
+          <w:p>
+            <w:pPr>
+              <w:spacing w:before="0" w:after="0" w:line="240" w:lineRule="auto"/>
+              <w:jc w:val="center"/>
+            </w:pPr>
+            <w:r>
+              <w:rPr>
+                <w:b w:val="on"/>
+                <w:sz w:val="16"/>
+              </w:rPr>
+              <w:t>ene-23</w:t>
+            </w:r>
+          </w:p>
+        </w:tc>
+        <w:tc>
+          <w:tcPr>
+            <w:shd w:color="auto" w:val="clear" w:fill="D9E1F2"/>
+            <w:vAlign w:val="center"/>
+          </w:tcPr>
+          <w:p>
+            <w:pPr>
+              <w:spacing w:before="0" w:after="0" w:line="240" w:lineRule="auto"/>
+              <w:jc w:val="center"/>
+            </w:pPr>
+            <w:r>
+              <w:rPr>
+                <w:b w:val="on"/>
+                <w:sz w:val="16"/>
+              </w:rPr>
+              <w:t>feb-23</w:t>
+            </w:r>
+          </w:p>
+        </w:tc>
+        <w:tc>
+          <w:tcPr>
+            <w:shd w:color="auto" w:val="clear" w:fill="D9E1F2"/>
+            <w:vAlign w:val="center"/>
+          </w:tcPr>
+          <w:p>
+            <w:pPr>
+              <w:spacing w:before="0" w:after="0" w:line="240" w:lineRule="auto"/>
+              <w:jc w:val="center"/>
+            </w:pPr>
+            <w:r>
+              <w:rPr>
+                <w:b w:val="on"/>
+                <w:sz w:val="16"/>
+              </w:rPr>
+              <w:t>mar-23</w:t>
+            </w:r>
+          </w:p>
+        </w:tc>
+        <w:tc>
+          <w:tcPr>
+            <w:shd w:color="auto" w:val="clear" w:fill="D9E1F2"/>
+            <w:vAlign w:val="center"/>
+          </w:tcPr>
+          <w:p>
+            <w:pPr>
+              <w:spacing w:before="0" w:after="0" w:line="240" w:lineRule="auto"/>
+              <w:jc w:val="center"/>
+            </w:pPr>
+            <w:r>
+              <w:rPr>
+                <w:b w:val="on"/>
+                <w:sz w:val="16"/>
+              </w:rPr>
+              <w:t>abr-23</w:t>
+            </w:r>
+          </w:p>
+        </w:tc>
+        <w:tc>
+          <w:tcPr>
+            <w:shd w:color="auto" w:val="clear" w:fill="D9E1F2"/>
+            <w:vAlign w:val="center"/>
+          </w:tcPr>
+          <w:p>
+            <w:pPr>
+              <w:spacing w:before="0" w:after="0" w:line="240" w:lineRule="auto"/>
+              <w:jc w:val="center"/>
+            </w:pPr>
+            <w:r>
+              <w:rPr>
+                <w:b w:val="on"/>
+                <w:sz w:val="16"/>
+              </w:rPr>
+              <w:t>may-23</w:t>
+            </w:r>
+          </w:p>
+        </w:tc>
+        <w:tc>
+          <w:tcPr>
+            <w:shd w:color="auto" w:val="clear" w:fill="D9E1F2"/>
+            <w:vAlign w:val="center"/>
+          </w:tcPr>
+          <w:p>
+            <w:pPr>
+              <w:spacing w:before="0" w:after="0" w:line="240" w:lineRule="auto"/>
+              <w:jc w:val="center"/>
+            </w:pPr>
+            <w:r>
+              <w:rPr>
+                <w:b w:val="on"/>
+                <w:sz w:val="16"/>
+              </w:rPr>
+              <w:t>jun-23</w:t>
+            </w:r>
+          </w:p>
+        </w:tc>
+        <w:tc>
+          <w:tcPr>
+            <w:shd w:color="auto" w:val="clear" w:fill="D9E1F2"/>
+            <w:vAlign w:val="center"/>
+          </w:tcPr>
+          <w:p>
+            <w:pPr>
+              <w:spacing w:before="0" w:after="0" w:line="240" w:lineRule="auto"/>
+              <w:jc w:val="center"/>
+            </w:pPr>
+            <w:r>
+              <w:rPr>
+                <w:b w:val="on"/>
+                <w:sz w:val="16"/>
+              </w:rPr>
+              <w:t>jul-23</w:t>
+            </w:r>
+          </w:p>
+        </w:tc>
+        <w:tc>
+          <w:tcPr>
+            <w:shd w:color="auto" w:val="clear" w:fill="D9E1F2"/>
+            <w:vAlign w:val="center"/>
+          </w:tcPr>
+          <w:p>
+            <w:pPr>
+              <w:spacing w:before="0" w:after="0" w:line="240" w:lineRule="auto"/>
+              <w:jc w:val="center"/>
+            </w:pPr>
+            <w:r>
+              <w:rPr>
+                <w:b w:val="on"/>
+                <w:sz w:val="16"/>
+              </w:rPr>
+              <w:t>ago-23</w:t>
+            </w:r>
+          </w:p>
+        </w:tc>
+        <w:tc>
+          <w:tcPr>
+            <w:shd w:color="auto" w:val="clear" w:fill="D9E1F2"/>
+            <w:vAlign w:val="center"/>
+          </w:tcPr>
+          <w:p>
+            <w:pPr>
+              <w:spacing w:before="0" w:after="0" w:line="240" w:lineRule="auto"/>
+              <w:jc w:val="center"/>
+            </w:pPr>
+            <w:r>
+              <w:rPr>
+                <w:b w:val="on"/>
+                <w:sz w:val="16"/>
+              </w:rPr>
+              <w:t>sept-23</w:t>
             </w:r>
           </w:p>
         </w:tc>
       </w:tr>
       <w:tr>
-        <w:tc>
-          <w:tcPr>
-            <w:shd w:color="auto" w:val="clear" w:fill="D9E1F2"/>
-          </w:tcPr>
-          <w:p>
-            <w:pPr>
-              <w:jc w:val="center"/>
-            </w:pPr>
-            <w:r>
-              <w:rPr>
-                <w:b w:val="on"/>
-              </w:rPr>
-              <w:t>Región</w:t>
-            </w:r>
-          </w:p>
-        </w:tc>
-        <w:tc>
-          <w:tcPr>
-            <w:shd w:color="auto" w:val="clear" w:fill="D9E1F2"/>
-          </w:tcPr>
-          <w:p>
-            <w:pPr>
-              <w:jc w:val="center"/>
-            </w:pPr>
-            <w:r>
-              <w:rPr>
-                <w:b w:val="on"/>
-              </w:rPr>
-              <w:t>Producto</w:t>
-            </w:r>
-          </w:p>
-        </w:tc>
-        <w:tc>
-          <w:tcPr>
-            <w:shd w:color="auto" w:val="clear" w:fill="D9E1F2"/>
-          </w:tcPr>
-          <w:p>
-            <w:pPr>
-              <w:jc w:val="center"/>
-            </w:pPr>
-            <w:r>
-              <w:rPr>
-                <w:b w:val="on"/>
-              </w:rPr>
-              <w:t>Cantidad</w:t>
-            </w:r>
-          </w:p>
-        </w:tc>
-        <w:tc>
-          <w:tcPr>
-            <w:shd w:color="auto" w:val="clear" w:fill="D9E1F2"/>
-          </w:tcPr>
-          <w:p>
-            <w:pPr>
-              <w:jc w:val="center"/>
-            </w:pPr>
-            <w:r>
-              <w:rPr>
-                <w:b w:val="on"/>
-              </w:rPr>
-              <w:t>Total</w:t>
+        <w:trPr>
+          <w:trHeight w:val="300" w:hRule="atLeast"/>
+        </w:trPr>
+        <w:tc>
+          <w:tcPr>
+            <w:vAlign w:val="center"/>
+          </w:tcPr>
+          <w:p>
+            <w:pPr>
+              <w:spacing w:before="0" w:after="0" w:line="240" w:lineRule="auto"/>
+              <w:jc w:val="left"/>
+            </w:pPr>
+            <w:r>
+              <w:rPr>
+                <w:b w:val="off"/>
+                <w:sz w:val="16"/>
+              </w:rPr>
+              <w:t>Occidente Asturiano</w:t>
+            </w:r>
+          </w:p>
+        </w:tc>
+        <w:tc>
+          <w:tcPr>
+            <w:vAlign w:val="center"/>
+          </w:tcPr>
+          <w:p>
+            <w:pPr>
+              <w:spacing w:before="0" w:after="0" w:line="240" w:lineRule="auto"/>
+              <w:jc w:val="center"/>
+            </w:pPr>
+            <w:r>
+              <w:rPr>
+                <w:sz w:val="16"/>
+              </w:rPr>
+              <w:t>0.596</w:t>
+            </w:r>
+          </w:p>
+        </w:tc>
+        <w:tc>
+          <w:tcPr>
+            <w:vAlign w:val="center"/>
+          </w:tcPr>
+          <w:p>
+            <w:pPr>
+              <w:spacing w:before="0" w:after="0" w:line="240" w:lineRule="auto"/>
+              <w:jc w:val="center"/>
+            </w:pPr>
+            <w:r>
+              <w:rPr>
+                <w:sz w:val="16"/>
+              </w:rPr>
+              <w:t>0.651</w:t>
+            </w:r>
+          </w:p>
+        </w:tc>
+        <w:tc>
+          <w:tcPr>
+            <w:vAlign w:val="center"/>
+          </w:tcPr>
+          <w:p>
+            <w:pPr>
+              <w:spacing w:before="0" w:after="0" w:line="240" w:lineRule="auto"/>
+              <w:jc w:val="center"/>
+            </w:pPr>
+            <w:r>
+              <w:rPr>
+                <w:sz w:val="16"/>
+              </w:rPr>
+              <w:t>0.680</w:t>
+            </w:r>
+          </w:p>
+        </w:tc>
+        <w:tc>
+          <w:tcPr>
+            <w:vAlign w:val="center"/>
+          </w:tcPr>
+          <w:p>
+            <w:pPr>
+              <w:spacing w:before="0" w:after="0" w:line="240" w:lineRule="auto"/>
+              <w:jc w:val="center"/>
+            </w:pPr>
+            <w:r>
+              <w:rPr>
+                <w:sz w:val="16"/>
+              </w:rPr>
+              <w:t>1.000</w:t>
+            </w:r>
+          </w:p>
+        </w:tc>
+        <w:tc>
+          <w:tcPr>
+            <w:vAlign w:val="center"/>
+          </w:tcPr>
+          <w:p>
+            <w:pPr>
+              <w:spacing w:before="0" w:after="0" w:line="240" w:lineRule="auto"/>
+              <w:jc w:val="center"/>
+            </w:pPr>
+            <w:r>
+              <w:rPr>
+                <w:sz w:val="16"/>
+              </w:rPr>
+              <w:t>0.813</w:t>
+            </w:r>
+          </w:p>
+        </w:tc>
+        <w:tc>
+          <w:tcPr>
+            <w:vAlign w:val="center"/>
+          </w:tcPr>
+          <w:p>
+            <w:pPr>
+              <w:spacing w:before="0" w:after="0" w:line="240" w:lineRule="auto"/>
+              <w:jc w:val="center"/>
+            </w:pPr>
+            <w:r>
+              <w:rPr>
+                <w:sz w:val="16"/>
+              </w:rPr>
+              <w:t>0.809</w:t>
+            </w:r>
+          </w:p>
+        </w:tc>
+        <w:tc>
+          <w:tcPr>
+            <w:vAlign w:val="center"/>
+          </w:tcPr>
+          <w:p>
+            <w:pPr>
+              <w:spacing w:before="0" w:after="0" w:line="240" w:lineRule="auto"/>
+              <w:jc w:val="center"/>
+            </w:pPr>
+            <w:r>
+              <w:rPr>
+                <w:sz w:val="16"/>
+              </w:rPr>
+              <w:t>0.672</w:t>
+            </w:r>
+          </w:p>
+        </w:tc>
+        <w:tc>
+          <w:tcPr>
+            <w:vAlign w:val="center"/>
+          </w:tcPr>
+          <w:p>
+            <w:pPr>
+              <w:spacing w:before="0" w:after="0" w:line="240" w:lineRule="auto"/>
+              <w:jc w:val="center"/>
+            </w:pPr>
+            <w:r>
+              <w:rPr>
+                <w:sz w:val="16"/>
+              </w:rPr>
+              <w:t>0.698</w:t>
+            </w:r>
+          </w:p>
+        </w:tc>
+        <w:tc>
+          <w:tcPr>
+            <w:vAlign w:val="center"/>
+          </w:tcPr>
+          <w:p>
+            <w:pPr>
+              <w:spacing w:before="0" w:after="0" w:line="240" w:lineRule="auto"/>
+              <w:jc w:val="center"/>
+            </w:pPr>
+            <w:r>
+              <w:rPr>
+                <w:sz w:val="16"/>
+              </w:rPr>
+              <w:t>0.800</w:t>
+            </w:r>
+          </w:p>
+        </w:tc>
+        <w:tc>
+          <w:tcPr>
+            <w:vAlign w:val="center"/>
+          </w:tcPr>
+          <w:p>
+            <w:pPr>
+              <w:spacing w:before="0" w:after="0" w:line="240" w:lineRule="auto"/>
+              <w:jc w:val="center"/>
+            </w:pPr>
+            <w:r>
+              <w:rPr>
+                <w:sz w:val="16"/>
+              </w:rPr>
+              <w:t>0.780</w:t>
+            </w:r>
+          </w:p>
+        </w:tc>
+        <w:tc>
+          <w:tcPr>
+            <w:vAlign w:val="center"/>
+          </w:tcPr>
+          <w:p>
+            <w:pPr>
+              <w:spacing w:before="0" w:after="0" w:line="240" w:lineRule="auto"/>
+              <w:jc w:val="center"/>
+            </w:pPr>
+            <w:r>
+              <w:rPr>
+                <w:sz w:val="16"/>
+              </w:rPr>
+              <w:t>0.762</w:t>
+            </w:r>
+          </w:p>
+        </w:tc>
+        <w:tc>
+          <w:tcPr>
+            <w:vAlign w:val="center"/>
+          </w:tcPr>
+          <w:p>
+            <w:pPr>
+              <w:spacing w:before="0" w:after="0" w:line="240" w:lineRule="auto"/>
+              <w:jc w:val="center"/>
+            </w:pPr>
+            <w:r>
+              <w:rPr>
+                <w:sz w:val="16"/>
+              </w:rPr>
+              <w:t>0.715</w:t>
             </w:r>
           </w:p>
         </w:tc>
       </w:tr>
       <w:tr>
-        <w:tc>
-          <w:tcPr>
-            <w:vMerge w:val="restart"/>
-          </w:tcPr>
-          <w:p>
-            <w:r>
-              <w:t>Norte</w:t>
-            </w:r>
-          </w:p>
-        </w:tc>
-        <w:tc>
-          <w:p>
-            <w:r>
-              <w:t>Laptop</w:t>
-            </w:r>
-          </w:p>
-        </w:tc>
-        <w:tc>
-          <w:p>
-            <w:r>
-              <w:t>150</w:t>
-            </w:r>
-          </w:p>
-        </w:tc>
-        <w:tc>
-          <w:p>
-            <w:r>
-              <w:t>$225,000</w:t>
+        <w:trPr>
+          <w:trHeight w:val="300" w:hRule="atLeast"/>
+        </w:trPr>
+        <w:tc>
+          <w:tcPr>
+            <w:vAlign w:val="center"/>
+          </w:tcPr>
+          <w:p>
+            <w:pPr>
+              <w:spacing w:before="0" w:after="0" w:line="240" w:lineRule="auto"/>
+              <w:jc w:val="left"/>
+            </w:pPr>
+            <w:r>
+              <w:rPr>
+                <w:b w:val="off"/>
+                <w:sz w:val="16"/>
+              </w:rPr>
+              <w:t>Nalon-Villaviciosa</w:t>
+            </w:r>
+          </w:p>
+        </w:tc>
+        <w:tc>
+          <w:tcPr>
+            <w:vAlign w:val="center"/>
+          </w:tcPr>
+          <w:p>
+            <w:pPr>
+              <w:spacing w:before="0" w:after="0" w:line="240" w:lineRule="auto"/>
+              <w:jc w:val="center"/>
+            </w:pPr>
+            <w:r>
+              <w:rPr>
+                <w:sz w:val="16"/>
+              </w:rPr>
+              <w:t>0.447</w:t>
+            </w:r>
+          </w:p>
+        </w:tc>
+        <w:tc>
+          <w:tcPr>
+            <w:vAlign w:val="center"/>
+          </w:tcPr>
+          <w:p>
+            <w:pPr>
+              <w:spacing w:before="0" w:after="0" w:line="240" w:lineRule="auto"/>
+              <w:jc w:val="center"/>
+            </w:pPr>
+            <w:r>
+              <w:rPr>
+                <w:sz w:val="16"/>
+              </w:rPr>
+              <w:t>0.587</w:t>
+            </w:r>
+          </w:p>
+        </w:tc>
+        <w:tc>
+          <w:tcPr>
+            <w:vAlign w:val="center"/>
+          </w:tcPr>
+          <w:p>
+            <w:pPr>
+              <w:spacing w:before="0" w:after="0" w:line="240" w:lineRule="auto"/>
+              <w:jc w:val="center"/>
+            </w:pPr>
+            <w:r>
+              <w:rPr>
+                <w:sz w:val="16"/>
+              </w:rPr>
+              <w:t>0.594</w:t>
+            </w:r>
+          </w:p>
+        </w:tc>
+        <w:tc>
+          <w:tcPr>
+            <w:vAlign w:val="center"/>
+          </w:tcPr>
+          <w:p>
+            <w:pPr>
+              <w:spacing w:before="0" w:after="0" w:line="240" w:lineRule="auto"/>
+              <w:jc w:val="center"/>
+            </w:pPr>
+            <w:r>
+              <w:rPr>
+                <w:sz w:val="16"/>
+              </w:rPr>
+              <w:t>0.866</w:t>
+            </w:r>
+          </w:p>
+        </w:tc>
+        <w:tc>
+          <w:tcPr>
+            <w:vAlign w:val="center"/>
+          </w:tcPr>
+          <w:p>
+            <w:pPr>
+              <w:spacing w:before="0" w:after="0" w:line="240" w:lineRule="auto"/>
+              <w:jc w:val="center"/>
+            </w:pPr>
+            <w:r>
+              <w:rPr>
+                <w:sz w:val="16"/>
+              </w:rPr>
+              <w:t>0.760</w:t>
+            </w:r>
+          </w:p>
+        </w:tc>
+        <w:tc>
+          <w:tcPr>
+            <w:vAlign w:val="center"/>
+          </w:tcPr>
+          <w:p>
+            <w:pPr>
+              <w:spacing w:before="0" w:after="0" w:line="240" w:lineRule="auto"/>
+              <w:jc w:val="center"/>
+            </w:pPr>
+            <w:r>
+              <w:rPr>
+                <w:sz w:val="16"/>
+              </w:rPr>
+              <w:t>0.722</w:t>
+            </w:r>
+          </w:p>
+        </w:tc>
+        <w:tc>
+          <w:tcPr>
+            <w:vAlign w:val="center"/>
+          </w:tcPr>
+          <w:p>
+            <w:pPr>
+              <w:spacing w:before="0" w:after="0" w:line="240" w:lineRule="auto"/>
+              <w:jc w:val="center"/>
+            </w:pPr>
+            <w:r>
+              <w:rPr>
+                <w:sz w:val="16"/>
+              </w:rPr>
+              <w:t>0.560</w:t>
+            </w:r>
+          </w:p>
+        </w:tc>
+        <w:tc>
+          <w:tcPr>
+            <w:vAlign w:val="center"/>
+          </w:tcPr>
+          <w:p>
+            <w:pPr>
+              <w:spacing w:before="0" w:after="0" w:line="240" w:lineRule="auto"/>
+              <w:jc w:val="center"/>
+            </w:pPr>
+            <w:r>
+              <w:rPr>
+                <w:sz w:val="16"/>
+              </w:rPr>
+              <w:t>0.499</w:t>
+            </w:r>
+          </w:p>
+        </w:tc>
+        <w:tc>
+          <w:tcPr>
+            <w:vAlign w:val="center"/>
+          </w:tcPr>
+          <w:p>
+            <w:pPr>
+              <w:spacing w:before="0" w:after="0" w:line="240" w:lineRule="auto"/>
+              <w:jc w:val="center"/>
+            </w:pPr>
+            <w:r>
+              <w:rPr>
+                <w:sz w:val="16"/>
+              </w:rPr>
+              <w:t>0.661</w:t>
+            </w:r>
+          </w:p>
+        </w:tc>
+        <w:tc>
+          <w:tcPr>
+            <w:vAlign w:val="center"/>
+          </w:tcPr>
+          <w:p>
+            <w:pPr>
+              <w:spacing w:before="0" w:after="0" w:line="240" w:lineRule="auto"/>
+              <w:jc w:val="center"/>
+            </w:pPr>
+            <w:r>
+              <w:rPr>
+                <w:sz w:val="16"/>
+              </w:rPr>
+              <w:t>0.628</w:t>
+            </w:r>
+          </w:p>
+        </w:tc>
+        <w:tc>
+          <w:tcPr>
+            <w:vAlign w:val="center"/>
+          </w:tcPr>
+          <w:p>
+            <w:pPr>
+              <w:spacing w:before="0" w:after="0" w:line="240" w:lineRule="auto"/>
+              <w:jc w:val="center"/>
+            </w:pPr>
+            <w:r>
+              <w:rPr>
+                <w:sz w:val="16"/>
+              </w:rPr>
+              <w:t>0.432</w:t>
+            </w:r>
+          </w:p>
+        </w:tc>
+        <w:tc>
+          <w:tcPr>
+            <w:vAlign w:val="center"/>
+          </w:tcPr>
+          <w:p>
+            <w:pPr>
+              <w:spacing w:before="0" w:after="0" w:line="240" w:lineRule="auto"/>
+              <w:jc w:val="center"/>
+            </w:pPr>
+            <w:r>
+              <w:rPr>
+                <w:sz w:val="16"/>
+              </w:rPr>
+              <w:t>0.610</w:t>
             </w:r>
           </w:p>
         </w:tc>
       </w:tr>
       <w:tr>
-        <w:tc>
-          <w:tcPr>
-            <w:vMerge w:val="continue"/>
-          </w:tcPr>
-          <w:p/>
-        </w:tc>
-        <w:tc>
-          <w:p>
-            <w:r>
-              <w:t>Mouse</w:t>
-            </w:r>
-          </w:p>
-        </w:tc>
-        <w:tc>
-          <w:p>
-            <w:r>
-              <w:t>500</w:t>
-            </w:r>
-          </w:p>
-        </w:tc>
-        <w:tc>
-          <w:p>
-            <w:r>
-              <w:t>$15,000</w:t>
+        <w:trPr>
+          <w:trHeight w:val="300" w:hRule="atLeast"/>
+        </w:trPr>
+        <w:tc>
+          <w:tcPr>
+            <w:vAlign w:val="center"/>
+          </w:tcPr>
+          <w:p>
+            <w:pPr>
+              <w:spacing w:before="0" w:after="0" w:line="240" w:lineRule="auto"/>
+              <w:jc w:val="left"/>
+            </w:pPr>
+            <w:r>
+              <w:rPr>
+                <w:b w:val="off"/>
+                <w:sz w:val="16"/>
+              </w:rPr>
+              <w:t>Sella-Llanes</w:t>
+            </w:r>
+          </w:p>
+        </w:tc>
+        <w:tc>
+          <w:tcPr>
+            <w:vAlign w:val="center"/>
+          </w:tcPr>
+          <w:p>
+            <w:pPr>
+              <w:spacing w:before="0" w:after="0" w:line="240" w:lineRule="auto"/>
+              <w:jc w:val="center"/>
+            </w:pPr>
+            <w:r>
+              <w:rPr>
+                <w:sz w:val="16"/>
+              </w:rPr>
+              <w:t>0.575</w:t>
+            </w:r>
+          </w:p>
+        </w:tc>
+        <w:tc>
+          <w:tcPr>
+            <w:vAlign w:val="center"/>
+          </w:tcPr>
+          <w:p>
+            <w:pPr>
+              <w:spacing w:before="0" w:after="0" w:line="240" w:lineRule="auto"/>
+              <w:jc w:val="center"/>
+            </w:pPr>
+            <w:r>
+              <w:rPr>
+                <w:sz w:val="16"/>
+              </w:rPr>
+              <w:t>0.594</w:t>
+            </w:r>
+          </w:p>
+        </w:tc>
+        <w:tc>
+          <w:tcPr>
+            <w:vAlign w:val="center"/>
+          </w:tcPr>
+          <w:p>
+            <w:pPr>
+              <w:spacing w:before="0" w:after="0" w:line="240" w:lineRule="auto"/>
+              <w:jc w:val="center"/>
+            </w:pPr>
+            <w:r>
+              <w:rPr>
+                <w:sz w:val="16"/>
+              </w:rPr>
+              <w:t>0.671</w:t>
+            </w:r>
+          </w:p>
+        </w:tc>
+        <w:tc>
+          <w:tcPr>
+            <w:vAlign w:val="center"/>
+          </w:tcPr>
+          <w:p>
+            <w:pPr>
+              <w:spacing w:before="0" w:after="0" w:line="240" w:lineRule="auto"/>
+              <w:jc w:val="center"/>
+            </w:pPr>
+            <w:r>
+              <w:rPr>
+                <w:sz w:val="16"/>
+              </w:rPr>
+              <w:t>0.898</w:t>
+            </w:r>
+          </w:p>
+        </w:tc>
+        <w:tc>
+          <w:tcPr>
+            <w:vAlign w:val="center"/>
+          </w:tcPr>
+          <w:p>
+            <w:pPr>
+              <w:spacing w:before="0" w:after="0" w:line="240" w:lineRule="auto"/>
+              <w:jc w:val="center"/>
+            </w:pPr>
+            <w:r>
+              <w:rPr>
+                <w:sz w:val="16"/>
+              </w:rPr>
+              <w:t>0.727</w:t>
+            </w:r>
+          </w:p>
+        </w:tc>
+        <w:tc>
+          <w:tcPr>
+            <w:vAlign w:val="center"/>
+          </w:tcPr>
+          <w:p>
+            <w:pPr>
+              <w:spacing w:before="0" w:after="0" w:line="240" w:lineRule="auto"/>
+              <w:jc w:val="center"/>
+            </w:pPr>
+            <w:r>
+              <w:rPr>
+                <w:sz w:val="16"/>
+              </w:rPr>
+              <w:t>0.687</w:t>
+            </w:r>
+          </w:p>
+        </w:tc>
+        <w:tc>
+          <w:tcPr>
+            <w:vAlign w:val="center"/>
+          </w:tcPr>
+          <w:p>
+            <w:pPr>
+              <w:spacing w:before="0" w:after="0" w:line="240" w:lineRule="auto"/>
+              <w:jc w:val="center"/>
+            </w:pPr>
+            <w:r>
+              <w:rPr>
+                <w:sz w:val="16"/>
+              </w:rPr>
+              <w:t>0.468</w:t>
+            </w:r>
+          </w:p>
+        </w:tc>
+        <w:tc>
+          <w:tcPr>
+            <w:vAlign w:val="center"/>
+          </w:tcPr>
+          <w:p>
+            <w:pPr>
+              <w:spacing w:before="0" w:after="0" w:line="240" w:lineRule="auto"/>
+              <w:jc w:val="center"/>
+            </w:pPr>
+            <w:r>
+              <w:rPr>
+                <w:sz w:val="16"/>
+              </w:rPr>
+              <w:t>0.533</w:t>
+            </w:r>
+          </w:p>
+        </w:tc>
+        <w:tc>
+          <w:tcPr>
+            <w:vAlign w:val="center"/>
+          </w:tcPr>
+          <w:p>
+            <w:pPr>
+              <w:spacing w:before="0" w:after="0" w:line="240" w:lineRule="auto"/>
+              <w:jc w:val="center"/>
+            </w:pPr>
+            <w:r>
+              <w:rPr>
+                <w:sz w:val="16"/>
+              </w:rPr>
+              <w:t>0.642</w:t>
+            </w:r>
+          </w:p>
+        </w:tc>
+        <w:tc>
+          <w:tcPr>
+            <w:vAlign w:val="center"/>
+          </w:tcPr>
+          <w:p>
+            <w:pPr>
+              <w:spacing w:before="0" w:after="0" w:line="240" w:lineRule="auto"/>
+              <w:jc w:val="center"/>
+            </w:pPr>
+            <w:r>
+              <w:rPr>
+                <w:sz w:val="16"/>
+              </w:rPr>
+              <w:t>0.598</w:t>
+            </w:r>
+          </w:p>
+        </w:tc>
+        <w:tc>
+          <w:tcPr>
+            <w:vAlign w:val="center"/>
+          </w:tcPr>
+          <w:p>
+            <w:pPr>
+              <w:spacing w:before="0" w:after="0" w:line="240" w:lineRule="auto"/>
+              <w:jc w:val="center"/>
+            </w:pPr>
+            <w:r>
+              <w:rPr>
+                <w:sz w:val="16"/>
+              </w:rPr>
+              <w:t>0.661</w:t>
+            </w:r>
+          </w:p>
+        </w:tc>
+        <w:tc>
+          <w:tcPr>
+            <w:vAlign w:val="center"/>
+          </w:tcPr>
+          <w:p>
+            <w:pPr>
+              <w:spacing w:before="0" w:after="0" w:line="240" w:lineRule="auto"/>
+              <w:jc w:val="center"/>
+            </w:pPr>
+            <w:r>
+              <w:rPr>
+                <w:sz w:val="16"/>
+              </w:rPr>
+              <w:t>0.702</w:t>
             </w:r>
           </w:p>
         </w:tc>
       </w:tr>
       <w:tr>
-        <w:tc>
-          <w:p>
-            <w:r>
-              <w:t>Sur</w:t>
-            </w:r>
-          </w:p>
-        </w:tc>
-        <w:tc>
-          <w:p>
-            <w:r>
-              <w:t>Teclado</w:t>
-            </w:r>
-          </w:p>
-        </w:tc>
-        <w:tc>
-          <w:p>
-            <w:r>
-              <w:t>300</w:t>
-            </w:r>
-          </w:p>
-        </w:tc>
-        <w:tc>
-          <w:p>
-            <w:r>
-              <w:t>$45,000</w:t>
+        <w:trPr>
+          <w:trHeight w:val="300" w:hRule="atLeast"/>
+        </w:trPr>
+        <w:tc>
+          <w:tcPr>
+            <w:vAlign w:val="center"/>
+          </w:tcPr>
+          <w:p>
+            <w:pPr>
+              <w:spacing w:before="0" w:after="0" w:line="240" w:lineRule="auto"/>
+              <w:jc w:val="left"/>
+            </w:pPr>
+            <w:r>
+              <w:rPr>
+                <w:b w:val="off"/>
+                <w:sz w:val="16"/>
+              </w:rPr>
+              <w:t>Cantabria</w:t>
+            </w:r>
+          </w:p>
+        </w:tc>
+        <w:tc>
+          <w:tcPr>
+            <w:vAlign w:val="center"/>
+          </w:tcPr>
+          <w:p>
+            <w:pPr>
+              <w:spacing w:before="0" w:after="0" w:line="240" w:lineRule="auto"/>
+              <w:jc w:val="center"/>
+            </w:pPr>
+            <w:r>
+              <w:rPr>
+                <w:sz w:val="16"/>
+              </w:rPr>
+              <w:t>0.627</w:t>
+            </w:r>
+          </w:p>
+        </w:tc>
+        <w:tc>
+          <w:tcPr>
+            <w:vAlign w:val="center"/>
+          </w:tcPr>
+          <w:p>
+            <w:pPr>
+              <w:spacing w:before="0" w:after="0" w:line="240" w:lineRule="auto"/>
+              <w:jc w:val="center"/>
+            </w:pPr>
+            <w:r>
+              <w:rPr>
+                <w:sz w:val="16"/>
+              </w:rPr>
+              <w:t>0.673</w:t>
+            </w:r>
+          </w:p>
+        </w:tc>
+        <w:tc>
+          <w:tcPr>
+            <w:vAlign w:val="center"/>
+          </w:tcPr>
+          <w:p>
+            <w:pPr>
+              <w:spacing w:before="0" w:after="0" w:line="240" w:lineRule="auto"/>
+              <w:jc w:val="center"/>
+            </w:pPr>
+            <w:r>
+              <w:rPr>
+                <w:sz w:val="16"/>
+              </w:rPr>
+              <w:t>0.706</w:t>
+            </w:r>
+          </w:p>
+        </w:tc>
+        <w:tc>
+          <w:tcPr>
+            <w:vAlign w:val="center"/>
+          </w:tcPr>
+          <w:p>
+            <w:pPr>
+              <w:spacing w:before="0" w:after="0" w:line="240" w:lineRule="auto"/>
+              <w:jc w:val="center"/>
+            </w:pPr>
+            <w:r>
+              <w:rPr>
+                <w:sz w:val="16"/>
+              </w:rPr>
+              <w:t>0.898</w:t>
+            </w:r>
+          </w:p>
+        </w:tc>
+        <w:tc>
+          <w:tcPr>
+            <w:vAlign w:val="center"/>
+          </w:tcPr>
+          <w:p>
+            <w:pPr>
+              <w:spacing w:before="0" w:after="0" w:line="240" w:lineRule="auto"/>
+              <w:jc w:val="center"/>
+            </w:pPr>
+            <w:r>
+              <w:rPr>
+                <w:sz w:val="16"/>
+              </w:rPr>
+              <w:t>0.824</w:t>
+            </w:r>
+          </w:p>
+        </w:tc>
+        <w:tc>
+          <w:tcPr>
+            <w:vAlign w:val="center"/>
+          </w:tcPr>
+          <w:p>
+            <w:pPr>
+              <w:spacing w:before="0" w:after="0" w:line="240" w:lineRule="auto"/>
+              <w:jc w:val="center"/>
+            </w:pPr>
+            <w:r>
+              <w:rPr>
+                <w:sz w:val="16"/>
+              </w:rPr>
+              <w:t>0.786</w:t>
+            </w:r>
+          </w:p>
+        </w:tc>
+        <w:tc>
+          <w:tcPr>
+            <w:vAlign w:val="center"/>
+          </w:tcPr>
+          <w:p>
+            <w:pPr>
+              <w:spacing w:before="0" w:after="0" w:line="240" w:lineRule="auto"/>
+              <w:jc w:val="center"/>
+            </w:pPr>
+            <w:r>
+              <w:rPr>
+                <w:sz w:val="16"/>
+              </w:rPr>
+              <w:t>0.661</w:t>
+            </w:r>
+          </w:p>
+        </w:tc>
+        <w:tc>
+          <w:tcPr>
+            <w:vAlign w:val="center"/>
+          </w:tcPr>
+          <w:p>
+            <w:pPr>
+              <w:spacing w:before="0" w:after="0" w:line="240" w:lineRule="auto"/>
+              <w:jc w:val="center"/>
+            </w:pPr>
+            <w:r>
+              <w:rPr>
+                <w:sz w:val="16"/>
+              </w:rPr>
+              <w:t>0.672</w:t>
+            </w:r>
+          </w:p>
+        </w:tc>
+        <w:tc>
+          <w:tcPr>
+            <w:vAlign w:val="center"/>
+          </w:tcPr>
+          <w:p>
+            <w:pPr>
+              <w:spacing w:before="0" w:after="0" w:line="240" w:lineRule="auto"/>
+              <w:jc w:val="center"/>
+            </w:pPr>
+            <w:r>
+              <w:rPr>
+                <w:sz w:val="16"/>
+              </w:rPr>
+              <w:t>0.722</w:t>
+            </w:r>
+          </w:p>
+        </w:tc>
+        <w:tc>
+          <w:tcPr>
+            <w:vAlign w:val="center"/>
+          </w:tcPr>
+          <w:p>
+            <w:pPr>
+              <w:spacing w:before="0" w:after="0" w:line="240" w:lineRule="auto"/>
+              <w:jc w:val="center"/>
+            </w:pPr>
+            <w:r>
+              <w:rPr>
+                <w:sz w:val="16"/>
+              </w:rPr>
+              <w:t>0.612</w:t>
+            </w:r>
+          </w:p>
+        </w:tc>
+        <w:tc>
+          <w:tcPr>
+            <w:vAlign w:val="center"/>
+          </w:tcPr>
+          <w:p>
+            <w:pPr>
+              <w:spacing w:before="0" w:after="0" w:line="240" w:lineRule="auto"/>
+              <w:jc w:val="center"/>
+            </w:pPr>
+            <w:r>
+              <w:rPr>
+                <w:sz w:val="16"/>
+              </w:rPr>
+              <w:t>0.608</w:t>
+            </w:r>
+          </w:p>
+        </w:tc>
+        <w:tc>
+          <w:tcPr>
+            <w:vAlign w:val="center"/>
+          </w:tcPr>
+          <w:p>
+            <w:pPr>
+              <w:spacing w:before="0" w:after="0" w:line="240" w:lineRule="auto"/>
+              <w:jc w:val="center"/>
+            </w:pPr>
+            <w:r>
+              <w:rPr>
+                <w:sz w:val="16"/>
+              </w:rPr>
+              <w:t>0.656</w:t>
             </w:r>
           </w:p>
         </w:tc>
@@ -2493,7 +3473,7 @@
     </w:tbl>
     <w:p>
       <w:pPr>
-        <w:spacing w:after="200"/>
+        <w:spacing w:after="200" w:before="200"/>
         <w:jc w:val="center"/>
       </w:pPr>
       <w:r>
@@ -2503,7 +3483,7 @@
           <w:sz w:val="22"/>
           <w:color w:val="000000"/>
         </w:rPr>
-        <w:t>INDICADORES DE ESCASEZ POR UTE</w:t>
+        <w:t xml:space="preserve">INDICADORES DE ESCASEZ POR UTE </w:t>
       </w:r>
     </w:p>
     <w:p>

</xml_diff>

<commit_message>
Avance tabla de coeficientes
</commit_message>
<xml_diff>
--- a/reporteWord/Reporte_UTE_occidental.docx
+++ b/reporteWord/Reporte_UTE_occidental.docx
@@ -3492,6 +3492,9 @@
           <w:pgSz w:orient="landscape" w:w="15840" w:h="11906"/>
         </w:sectPr>
       </w:pPr>
+      <w:r>
+        <w:br w:type="page"/>
+      </w:r>
     </w:p>
     <w:p>
       <w:pPr>
@@ -3499,9 +3502,1075 @@
         <w:jc w:val="both"/>
       </w:pPr>
       <w:r>
-        <w:t>Nuevo Texto de Encabezado</w:t>
+        <w:t>UTE1 - Occidente Asturiano</w:t>
       </w:r>
     </w:p>
+    <w:tbl>
+      <w:tblPr>
+        <w:tblW w:w="2500" w:type="pct"/>
+        <w:tblBorders>
+          <w:top w:val="single"/>
+          <w:left w:val="single"/>
+          <w:bottom w:val="single"/>
+          <w:right w:val="single"/>
+          <w:insideH w:val="single"/>
+          <w:insideV w:val="single"/>
+        </w:tblBorders>
+      </w:tblPr>
+      <w:tr>
+        <w:trPr>
+          <w:trHeight w:val="300" w:hRule="atLeast"/>
+        </w:trPr>
+        <w:tc>
+          <w:tcPr>
+            <w:hMerge w:val="restart"/>
+            <w:shd w:color="auto" w:val="clear" w:fill="4472C4"/>
+            <w:vAlign w:val="center"/>
+          </w:tcPr>
+          <w:p>
+            <w:pPr>
+              <w:spacing w:before="0" w:after="0" w:line="240" w:lineRule="auto"/>
+              <w:jc w:val="center"/>
+            </w:pPr>
+            <w:r>
+              <w:rPr>
+                <w:b w:val="on"/>
+                <w:sz w:val="20"/>
+                <w:color w:val="FFFFFF"/>
+              </w:rPr>
+              <w:t>ESTACIONES SELECCIONADAS Y PONDERACIÓN</w:t>
+            </w:r>
+          </w:p>
+        </w:tc>
+        <w:tc>
+          <w:tcPr>
+            <w:hMerge w:val="continue"/>
+          </w:tcPr>
+          <w:p/>
+        </w:tc>
+        <w:tc>
+          <w:tcPr>
+            <w:hMerge w:val="continue"/>
+          </w:tcPr>
+          <w:p/>
+        </w:tc>
+      </w:tr>
+      <w:tr>
+        <w:trPr>
+          <w:trHeight w:val="300" w:hRule="atLeast"/>
+        </w:trPr>
+        <w:tc>
+          <w:tcPr>
+            <w:shd w:color="auto" w:val="clear" w:fill="D9E1F2"/>
+            <w:vAlign w:val="center"/>
+          </w:tcPr>
+          <w:p>
+            <w:pPr>
+              <w:spacing w:before="0" w:after="0" w:line="240" w:lineRule="auto"/>
+              <w:jc w:val="center"/>
+            </w:pPr>
+            <w:r>
+              <w:rPr>
+                <w:b w:val="on"/>
+                <w:sz w:val="16"/>
+              </w:rPr>
+              <w:t>Nombre y código</w:t>
+            </w:r>
+          </w:p>
+        </w:tc>
+        <w:tc>
+          <w:tcPr>
+            <w:shd w:color="auto" w:val="clear" w:fill="D9E1F2"/>
+            <w:vAlign w:val="center"/>
+          </w:tcPr>
+          <w:p>
+            <w:pPr>
+              <w:spacing w:before="0" w:after="0" w:line="240" w:lineRule="auto"/>
+              <w:jc w:val="center"/>
+            </w:pPr>
+            <w:r>
+              <w:rPr>
+                <w:b w:val="on"/>
+                <w:sz w:val="16"/>
+              </w:rPr>
+              <w:t>Ponderación (%)</w:t>
+            </w:r>
+          </w:p>
+        </w:tc>
+        <w:tc>
+          <w:tcPr>
+            <w:shd w:color="auto" w:val="clear" w:fill="D9E1F2"/>
+            <w:vAlign w:val="center"/>
+          </w:tcPr>
+          <w:p>
+            <w:pPr>
+              <w:spacing w:before="0" w:after="0" w:line="240" w:lineRule="auto"/>
+              <w:jc w:val="center"/>
+            </w:pPr>
+            <w:r>
+              <w:rPr>
+                <w:b w:val="on"/>
+                <w:sz w:val="16"/>
+              </w:rPr>
+              <w:t>Coordenadas</w:t>
+            </w:r>
+          </w:p>
+        </w:tc>
+      </w:tr>
+      <w:tr>
+        <w:trPr>
+          <w:trHeight w:val="300" w:hRule="atLeast"/>
+        </w:trPr>
+        <w:tc>
+          <w:tcPr>
+            <w:vAlign w:val="center"/>
+          </w:tcPr>
+          <w:p>
+            <w:pPr>
+              <w:spacing w:before="0" w:after="0" w:line="240" w:lineRule="auto"/>
+              <w:jc w:val="center"/>
+            </w:pPr>
+            <w:r>
+              <w:rPr>
+                <w:sz w:val="16"/>
+              </w:rPr>
+              <w:t>Embalse Arbon</w:t>
+              <w:br/>
+              <w:t>(E_ARBON_VOL)</w:t>
+            </w:r>
+          </w:p>
+        </w:tc>
+        <w:tc>
+          <w:tcPr>
+            <w:vAlign w:val="center"/>
+          </w:tcPr>
+          <w:p>
+            <w:pPr>
+              <w:spacing w:before="0" w:after="0" w:line="240" w:lineRule="auto"/>
+              <w:jc w:val="center"/>
+            </w:pPr>
+            <w:r>
+              <w:rPr>
+                <w:sz w:val="16"/>
+              </w:rPr>
+              <w:t>10.25</w:t>
+            </w:r>
+          </w:p>
+        </w:tc>
+        <w:tc>
+          <w:tcPr>
+            <w:vAlign w:val="center"/>
+          </w:tcPr>
+          <w:p>
+            <w:pPr>
+              <w:spacing w:before="0" w:after="0" w:line="240" w:lineRule="auto"/>
+              <w:jc w:val="left"/>
+            </w:pPr>
+            <w:r>
+              <w:rPr>
+                <w:sz w:val="16"/>
+              </w:rPr>
+              <w:t>x = 198316</w:t>
+              <w:br/>
+              <w:t>y = 4820560</w:t>
+            </w:r>
+          </w:p>
+        </w:tc>
+      </w:tr>
+      <w:tr>
+        <w:trPr>
+          <w:trHeight w:val="300" w:hRule="atLeast"/>
+        </w:trPr>
+        <w:tc>
+          <w:tcPr>
+            <w:vAlign w:val="center"/>
+          </w:tcPr>
+          <w:p>
+            <w:pPr>
+              <w:spacing w:before="0" w:after="0" w:line="240" w:lineRule="auto"/>
+              <w:jc w:val="center"/>
+            </w:pPr>
+            <w:r>
+              <w:rPr>
+                <w:sz w:val="16"/>
+              </w:rPr>
+              <w:t>Rio Esva en Trevias</w:t>
+              <w:br/>
+              <w:t>(A609)</w:t>
+            </w:r>
+          </w:p>
+        </w:tc>
+        <w:tc>
+          <w:tcPr>
+            <w:vAlign w:val="center"/>
+          </w:tcPr>
+          <w:p>
+            <w:pPr>
+              <w:spacing w:before="0" w:after="0" w:line="240" w:lineRule="auto"/>
+              <w:jc w:val="center"/>
+            </w:pPr>
+            <w:r>
+              <w:rPr>
+                <w:sz w:val="16"/>
+              </w:rPr>
+              <w:t>13.68</w:t>
+            </w:r>
+          </w:p>
+        </w:tc>
+        <w:tc>
+          <w:tcPr>
+            <w:vAlign w:val="center"/>
+          </w:tcPr>
+          <w:p>
+            <w:pPr>
+              <w:spacing w:before="0" w:after="0" w:line="240" w:lineRule="auto"/>
+              <w:jc w:val="left"/>
+            </w:pPr>
+            <w:r>
+              <w:rPr>
+                <w:sz w:val="16"/>
+              </w:rPr>
+              <w:t>x = 222189</w:t>
+              <w:br/>
+              <w:t>y = 4822265</w:t>
+            </w:r>
+          </w:p>
+        </w:tc>
+      </w:tr>
+      <w:tr>
+        <w:trPr>
+          <w:trHeight w:val="300" w:hRule="atLeast"/>
+        </w:trPr>
+        <w:tc>
+          <w:tcPr>
+            <w:vAlign w:val="center"/>
+          </w:tcPr>
+          <w:p>
+            <w:pPr>
+              <w:spacing w:before="0" w:after="0" w:line="240" w:lineRule="auto"/>
+              <w:jc w:val="center"/>
+            </w:pPr>
+            <w:r>
+              <w:rPr>
+                <w:sz w:val="16"/>
+              </w:rPr>
+              <w:t>Rio Ibias en San Antolin</w:t>
+              <w:br/>
+              <w:t>(A610)</w:t>
+            </w:r>
+          </w:p>
+        </w:tc>
+        <w:tc>
+          <w:tcPr>
+            <w:vAlign w:val="center"/>
+          </w:tcPr>
+          <w:p>
+            <w:pPr>
+              <w:spacing w:before="0" w:after="0" w:line="240" w:lineRule="auto"/>
+              <w:jc w:val="center"/>
+            </w:pPr>
+            <w:r>
+              <w:rPr>
+                <w:sz w:val="16"/>
+              </w:rPr>
+              <w:t>39.99</w:t>
+            </w:r>
+          </w:p>
+        </w:tc>
+        <w:tc>
+          <w:tcPr>
+            <w:vAlign w:val="center"/>
+          </w:tcPr>
+          <w:p>
+            <w:pPr>
+              <w:spacing w:before="0" w:after="0" w:line="240" w:lineRule="auto"/>
+              <w:jc w:val="left"/>
+            </w:pPr>
+            <w:r>
+              <w:rPr>
+                <w:sz w:val="16"/>
+              </w:rPr>
+              <w:t>x = 184389</w:t>
+              <w:br/>
+              <w:t>y = 4774274</w:t>
+            </w:r>
+          </w:p>
+        </w:tc>
+      </w:tr>
+      <w:tr>
+        <w:trPr>
+          <w:trHeight w:val="300" w:hRule="atLeast"/>
+        </w:trPr>
+        <w:tc>
+          <w:tcPr>
+            <w:vAlign w:val="center"/>
+          </w:tcPr>
+          <w:p>
+            <w:pPr>
+              <w:spacing w:before="0" w:after="0" w:line="240" w:lineRule="auto"/>
+              <w:jc w:val="center"/>
+            </w:pPr>
+            <w:r>
+              <w:rPr>
+                <w:sz w:val="16"/>
+              </w:rPr>
+              <w:t>Rio Porcia en Sueiro</w:t>
+              <w:br/>
+              <w:t>(A613)</w:t>
+            </w:r>
+          </w:p>
+        </w:tc>
+        <w:tc>
+          <w:tcPr>
+            <w:vAlign w:val="center"/>
+          </w:tcPr>
+          <w:p>
+            <w:pPr>
+              <w:spacing w:before="0" w:after="0" w:line="240" w:lineRule="auto"/>
+              <w:jc w:val="center"/>
+            </w:pPr>
+            <w:r>
+              <w:rPr>
+                <w:sz w:val="16"/>
+              </w:rPr>
+              <w:t>6.97</w:t>
+            </w:r>
+          </w:p>
+        </w:tc>
+        <w:tc>
+          <w:tcPr>
+            <w:vAlign w:val="center"/>
+          </w:tcPr>
+          <w:p>
+            <w:pPr>
+              <w:spacing w:before="0" w:after="0" w:line="240" w:lineRule="auto"/>
+              <w:jc w:val="left"/>
+            </w:pPr>
+            <w:r>
+              <w:rPr>
+                <w:sz w:val="16"/>
+              </w:rPr>
+              <w:t>x = 186741</w:t>
+              <w:br/>
+              <w:t>y = 4826812</w:t>
+            </w:r>
+          </w:p>
+        </w:tc>
+      </w:tr>
+      <w:tr>
+        <w:trPr>
+          <w:trHeight w:val="300" w:hRule="atLeast"/>
+        </w:trPr>
+        <w:tc>
+          <w:tcPr>
+            <w:vAlign w:val="center"/>
+          </w:tcPr>
+          <w:p>
+            <w:pPr>
+              <w:spacing w:before="0" w:after="0" w:line="240" w:lineRule="auto"/>
+              <w:jc w:val="center"/>
+            </w:pPr>
+            <w:r>
+              <w:rPr>
+                <w:sz w:val="16"/>
+              </w:rPr>
+              <w:t>Rio Eo en Ribera de Piquin</w:t>
+              <w:br/>
+              <w:t>(A047)</w:t>
+            </w:r>
+          </w:p>
+        </w:tc>
+        <w:tc>
+          <w:tcPr>
+            <w:vAlign w:val="center"/>
+          </w:tcPr>
+          <w:p>
+            <w:pPr>
+              <w:spacing w:before="0" w:after="0" w:line="240" w:lineRule="auto"/>
+              <w:jc w:val="center"/>
+            </w:pPr>
+            <w:r>
+              <w:rPr>
+                <w:sz w:val="16"/>
+              </w:rPr>
+              <w:t>12.92</w:t>
+            </w:r>
+          </w:p>
+        </w:tc>
+        <w:tc>
+          <w:tcPr>
+            <w:vAlign w:val="center"/>
+          </w:tcPr>
+          <w:p>
+            <w:pPr>
+              <w:spacing w:before="0" w:after="0" w:line="240" w:lineRule="auto"/>
+              <w:jc w:val="left"/>
+            </w:pPr>
+            <w:r>
+              <w:rPr>
+                <w:sz w:val="16"/>
+              </w:rPr>
+              <w:t>x = 158581</w:t>
+              <w:br/>
+              <w:t>y = 4789200</w:t>
+            </w:r>
+          </w:p>
+        </w:tc>
+      </w:tr>
+      <w:tr>
+        <w:trPr>
+          <w:trHeight w:val="300" w:hRule="atLeast"/>
+        </w:trPr>
+        <w:tc>
+          <w:tcPr>
+            <w:vAlign w:val="center"/>
+          </w:tcPr>
+          <w:p>
+            <w:pPr>
+              <w:spacing w:before="0" w:after="0" w:line="240" w:lineRule="auto"/>
+              <w:jc w:val="center"/>
+            </w:pPr>
+            <w:r>
+              <w:rPr>
+                <w:sz w:val="16"/>
+              </w:rPr>
+              <w:t>Rio Eo en Pontenova (a)</w:t>
+              <w:br/>
+              <w:t>(N020)</w:t>
+            </w:r>
+          </w:p>
+        </w:tc>
+        <w:tc>
+          <w:tcPr>
+            <w:vAlign w:val="center"/>
+          </w:tcPr>
+          <w:p>
+            <w:pPr>
+              <w:spacing w:before="0" w:after="0" w:line="240" w:lineRule="auto"/>
+              <w:jc w:val="center"/>
+            </w:pPr>
+            <w:r>
+              <w:rPr>
+                <w:sz w:val="16"/>
+              </w:rPr>
+              <w:t>6.90</w:t>
+            </w:r>
+          </w:p>
+        </w:tc>
+        <w:tc>
+          <w:tcPr>
+            <w:vAlign w:val="center"/>
+          </w:tcPr>
+          <w:p>
+            <w:pPr>
+              <w:spacing w:before="0" w:after="0" w:line="240" w:lineRule="auto"/>
+              <w:jc w:val="left"/>
+            </w:pPr>
+            <w:r>
+              <w:rPr>
+                <w:sz w:val="16"/>
+              </w:rPr>
+              <w:t>x = 160376</w:t>
+              <w:br/>
+              <w:t>y = 4808750</w:t>
+            </w:r>
+          </w:p>
+        </w:tc>
+      </w:tr>
+      <w:tr>
+        <w:trPr>
+          <w:trHeight w:val="300" w:hRule="atLeast"/>
+        </w:trPr>
+        <w:tc>
+          <w:tcPr>
+            <w:vAlign w:val="center"/>
+          </w:tcPr>
+          <w:p>
+            <w:pPr>
+              <w:spacing w:before="0" w:after="0" w:line="240" w:lineRule="auto"/>
+              <w:jc w:val="center"/>
+            </w:pPr>
+            <w:r>
+              <w:rPr>
+                <w:sz w:val="16"/>
+              </w:rPr>
+              <w:t>Rio Eo en San Tirso de Abres</w:t>
+              <w:br/>
+              <w:t>(A048)</w:t>
+            </w:r>
+          </w:p>
+        </w:tc>
+        <w:tc>
+          <w:tcPr>
+            <w:vAlign w:val="center"/>
+          </w:tcPr>
+          <w:p>
+            <w:pPr>
+              <w:spacing w:before="0" w:after="0" w:line="240" w:lineRule="auto"/>
+              <w:jc w:val="center"/>
+            </w:pPr>
+            <w:r>
+              <w:rPr>
+                <w:sz w:val="16"/>
+              </w:rPr>
+              <w:t>9.29</w:t>
+            </w:r>
+          </w:p>
+        </w:tc>
+        <w:tc>
+          <w:tcPr>
+            <w:vAlign w:val="center"/>
+          </w:tcPr>
+          <w:p>
+            <w:pPr>
+              <w:spacing w:before="0" w:after="0" w:line="240" w:lineRule="auto"/>
+              <w:jc w:val="left"/>
+            </w:pPr>
+            <w:r>
+              <w:rPr>
+                <w:sz w:val="16"/>
+              </w:rPr>
+              <w:t>x = 164485</w:t>
+              <w:br/>
+              <w:t>y = 4815068</w:t>
+            </w:r>
+          </w:p>
+        </w:tc>
+      </w:tr>
+    </w:tbl>
+    <w:tbl>
+      <w:tblPr>
+        <w:tblW w:w="2500" w:type="pct"/>
+        <w:tblBorders>
+          <w:top w:val="single"/>
+          <w:left w:val="single"/>
+          <w:bottom w:val="single"/>
+          <w:right w:val="single"/>
+          <w:insideH w:val="single"/>
+          <w:insideV w:val="single"/>
+        </w:tblBorders>
+      </w:tblPr>
+      <w:tr>
+        <w:trPr>
+          <w:trHeight w:val="300" w:hRule="atLeast"/>
+        </w:trPr>
+        <w:tc>
+          <w:tcPr>
+            <w:hMerge w:val="restart"/>
+            <w:shd w:color="auto" w:val="clear" w:fill="4472C4"/>
+            <w:vAlign w:val="center"/>
+          </w:tcPr>
+          <w:p>
+            <w:pPr>
+              <w:spacing w:before="0" w:after="0" w:line="240" w:lineRule="auto"/>
+              <w:jc w:val="center"/>
+            </w:pPr>
+            <w:r>
+              <w:rPr>
+                <w:b w:val="on"/>
+                <w:sz w:val="20"/>
+                <w:color w:val="FFFFFF"/>
+              </w:rPr>
+              <w:t>ESTACIONES SELECCIONADAS Y PONDERACIÓN</w:t>
+            </w:r>
+          </w:p>
+        </w:tc>
+        <w:tc>
+          <w:tcPr>
+            <w:hMerge w:val="continue"/>
+          </w:tcPr>
+          <w:p/>
+        </w:tc>
+        <w:tc>
+          <w:tcPr>
+            <w:hMerge w:val="continue"/>
+          </w:tcPr>
+          <w:p/>
+        </w:tc>
+      </w:tr>
+      <w:tr>
+        <w:trPr>
+          <w:trHeight w:val="300" w:hRule="atLeast"/>
+        </w:trPr>
+        <w:tc>
+          <w:tcPr>
+            <w:shd w:color="auto" w:val="clear" w:fill="D9E1F2"/>
+            <w:vAlign w:val="center"/>
+          </w:tcPr>
+          <w:p>
+            <w:pPr>
+              <w:spacing w:before="0" w:after="0" w:line="240" w:lineRule="auto"/>
+              <w:jc w:val="center"/>
+            </w:pPr>
+            <w:r>
+              <w:rPr>
+                <w:b w:val="on"/>
+                <w:sz w:val="16"/>
+              </w:rPr>
+              <w:t>Nombre y código</w:t>
+            </w:r>
+          </w:p>
+        </w:tc>
+        <w:tc>
+          <w:tcPr>
+            <w:shd w:color="auto" w:val="clear" w:fill="D9E1F2"/>
+            <w:vAlign w:val="center"/>
+          </w:tcPr>
+          <w:p>
+            <w:pPr>
+              <w:spacing w:before="0" w:after="0" w:line="240" w:lineRule="auto"/>
+              <w:jc w:val="center"/>
+            </w:pPr>
+            <w:r>
+              <w:rPr>
+                <w:b w:val="on"/>
+                <w:sz w:val="16"/>
+              </w:rPr>
+              <w:t>Ponderación (%)</w:t>
+            </w:r>
+          </w:p>
+        </w:tc>
+        <w:tc>
+          <w:tcPr>
+            <w:shd w:color="auto" w:val="clear" w:fill="D9E1F2"/>
+            <w:vAlign w:val="center"/>
+          </w:tcPr>
+          <w:p>
+            <w:pPr>
+              <w:spacing w:before="0" w:after="0" w:line="240" w:lineRule="auto"/>
+              <w:jc w:val="center"/>
+            </w:pPr>
+            <w:r>
+              <w:rPr>
+                <w:b w:val="on"/>
+                <w:sz w:val="16"/>
+              </w:rPr>
+              <w:t>Coordenadas</w:t>
+            </w:r>
+          </w:p>
+        </w:tc>
+      </w:tr>
+      <w:tr>
+        <w:trPr>
+          <w:trHeight w:val="300" w:hRule="atLeast"/>
+        </w:trPr>
+        <w:tc>
+          <w:tcPr>
+            <w:vAlign w:val="center"/>
+          </w:tcPr>
+          <w:p>
+            <w:pPr>
+              <w:spacing w:before="0" w:after="0" w:line="240" w:lineRule="auto"/>
+              <w:jc w:val="center"/>
+            </w:pPr>
+            <w:r>
+              <w:rPr>
+                <w:sz w:val="16"/>
+              </w:rPr>
+              <w:t>Embalse Arbon</w:t>
+              <w:br/>
+              <w:t>(E_ARBON_VOL)</w:t>
+            </w:r>
+          </w:p>
+        </w:tc>
+        <w:tc>
+          <w:tcPr>
+            <w:vAlign w:val="center"/>
+          </w:tcPr>
+          <w:p>
+            <w:pPr>
+              <w:spacing w:before="0" w:after="0" w:line="240" w:lineRule="auto"/>
+              <w:jc w:val="center"/>
+            </w:pPr>
+            <w:r>
+              <w:rPr>
+                <w:sz w:val="16"/>
+              </w:rPr>
+              <w:t>10.25</w:t>
+            </w:r>
+          </w:p>
+        </w:tc>
+        <w:tc>
+          <w:tcPr>
+            <w:vAlign w:val="center"/>
+          </w:tcPr>
+          <w:p>
+            <w:pPr>
+              <w:spacing w:before="0" w:after="0" w:line="240" w:lineRule="auto"/>
+              <w:jc w:val="left"/>
+            </w:pPr>
+            <w:r>
+              <w:rPr>
+                <w:sz w:val="16"/>
+              </w:rPr>
+              <w:t>x = 198316</w:t>
+              <w:br/>
+              <w:t>y = 4820560</w:t>
+            </w:r>
+          </w:p>
+        </w:tc>
+      </w:tr>
+      <w:tr>
+        <w:trPr>
+          <w:trHeight w:val="300" w:hRule="atLeast"/>
+        </w:trPr>
+        <w:tc>
+          <w:tcPr>
+            <w:vAlign w:val="center"/>
+          </w:tcPr>
+          <w:p>
+            <w:pPr>
+              <w:spacing w:before="0" w:after="0" w:line="240" w:lineRule="auto"/>
+              <w:jc w:val="center"/>
+            </w:pPr>
+            <w:r>
+              <w:rPr>
+                <w:sz w:val="16"/>
+              </w:rPr>
+              <w:t>Rio Esva en Trevias</w:t>
+              <w:br/>
+              <w:t>(A609)</w:t>
+            </w:r>
+          </w:p>
+        </w:tc>
+        <w:tc>
+          <w:tcPr>
+            <w:vAlign w:val="center"/>
+          </w:tcPr>
+          <w:p>
+            <w:pPr>
+              <w:spacing w:before="0" w:after="0" w:line="240" w:lineRule="auto"/>
+              <w:jc w:val="center"/>
+            </w:pPr>
+            <w:r>
+              <w:rPr>
+                <w:sz w:val="16"/>
+              </w:rPr>
+              <w:t>13.68</w:t>
+            </w:r>
+          </w:p>
+        </w:tc>
+        <w:tc>
+          <w:tcPr>
+            <w:vAlign w:val="center"/>
+          </w:tcPr>
+          <w:p>
+            <w:pPr>
+              <w:spacing w:before="0" w:after="0" w:line="240" w:lineRule="auto"/>
+              <w:jc w:val="left"/>
+            </w:pPr>
+            <w:r>
+              <w:rPr>
+                <w:sz w:val="16"/>
+              </w:rPr>
+              <w:t>x = 222189</w:t>
+              <w:br/>
+              <w:t>y = 4822265</w:t>
+            </w:r>
+          </w:p>
+        </w:tc>
+      </w:tr>
+      <w:tr>
+        <w:trPr>
+          <w:trHeight w:val="300" w:hRule="atLeast"/>
+        </w:trPr>
+        <w:tc>
+          <w:tcPr>
+            <w:vAlign w:val="center"/>
+          </w:tcPr>
+          <w:p>
+            <w:pPr>
+              <w:spacing w:before="0" w:after="0" w:line="240" w:lineRule="auto"/>
+              <w:jc w:val="center"/>
+            </w:pPr>
+            <w:r>
+              <w:rPr>
+                <w:sz w:val="16"/>
+              </w:rPr>
+              <w:t>Rio Ibias en San Antolin</w:t>
+              <w:br/>
+              <w:t>(A610)</w:t>
+            </w:r>
+          </w:p>
+        </w:tc>
+        <w:tc>
+          <w:tcPr>
+            <w:vAlign w:val="center"/>
+          </w:tcPr>
+          <w:p>
+            <w:pPr>
+              <w:spacing w:before="0" w:after="0" w:line="240" w:lineRule="auto"/>
+              <w:jc w:val="center"/>
+            </w:pPr>
+            <w:r>
+              <w:rPr>
+                <w:sz w:val="16"/>
+              </w:rPr>
+              <w:t>39.99</w:t>
+            </w:r>
+          </w:p>
+        </w:tc>
+        <w:tc>
+          <w:tcPr>
+            <w:vAlign w:val="center"/>
+          </w:tcPr>
+          <w:p>
+            <w:pPr>
+              <w:spacing w:before="0" w:after="0" w:line="240" w:lineRule="auto"/>
+              <w:jc w:val="left"/>
+            </w:pPr>
+            <w:r>
+              <w:rPr>
+                <w:sz w:val="16"/>
+              </w:rPr>
+              <w:t>x = 184389</w:t>
+              <w:br/>
+              <w:t>y = 4774274</w:t>
+            </w:r>
+          </w:p>
+        </w:tc>
+      </w:tr>
+      <w:tr>
+        <w:trPr>
+          <w:trHeight w:val="300" w:hRule="atLeast"/>
+        </w:trPr>
+        <w:tc>
+          <w:tcPr>
+            <w:vAlign w:val="center"/>
+          </w:tcPr>
+          <w:p>
+            <w:pPr>
+              <w:spacing w:before="0" w:after="0" w:line="240" w:lineRule="auto"/>
+              <w:jc w:val="center"/>
+            </w:pPr>
+            <w:r>
+              <w:rPr>
+                <w:sz w:val="16"/>
+              </w:rPr>
+              <w:t>Rio Porcia en Sueiro</w:t>
+              <w:br/>
+              <w:t>(A613)</w:t>
+            </w:r>
+          </w:p>
+        </w:tc>
+        <w:tc>
+          <w:tcPr>
+            <w:vAlign w:val="center"/>
+          </w:tcPr>
+          <w:p>
+            <w:pPr>
+              <w:spacing w:before="0" w:after="0" w:line="240" w:lineRule="auto"/>
+              <w:jc w:val="center"/>
+            </w:pPr>
+            <w:r>
+              <w:rPr>
+                <w:sz w:val="16"/>
+              </w:rPr>
+              <w:t>6.97</w:t>
+            </w:r>
+          </w:p>
+        </w:tc>
+        <w:tc>
+          <w:tcPr>
+            <w:vAlign w:val="center"/>
+          </w:tcPr>
+          <w:p>
+            <w:pPr>
+              <w:spacing w:before="0" w:after="0" w:line="240" w:lineRule="auto"/>
+              <w:jc w:val="left"/>
+            </w:pPr>
+            <w:r>
+              <w:rPr>
+                <w:sz w:val="16"/>
+              </w:rPr>
+              <w:t>x = 186741</w:t>
+              <w:br/>
+              <w:t>y = 4826812</w:t>
+            </w:r>
+          </w:p>
+        </w:tc>
+      </w:tr>
+      <w:tr>
+        <w:trPr>
+          <w:trHeight w:val="300" w:hRule="atLeast"/>
+        </w:trPr>
+        <w:tc>
+          <w:tcPr>
+            <w:vAlign w:val="center"/>
+          </w:tcPr>
+          <w:p>
+            <w:pPr>
+              <w:spacing w:before="0" w:after="0" w:line="240" w:lineRule="auto"/>
+              <w:jc w:val="center"/>
+            </w:pPr>
+            <w:r>
+              <w:rPr>
+                <w:sz w:val="16"/>
+              </w:rPr>
+              <w:t>Rio Eo en Ribera de Piquin</w:t>
+              <w:br/>
+              <w:t>(A047)</w:t>
+            </w:r>
+          </w:p>
+        </w:tc>
+        <w:tc>
+          <w:tcPr>
+            <w:vAlign w:val="center"/>
+          </w:tcPr>
+          <w:p>
+            <w:pPr>
+              <w:spacing w:before="0" w:after="0" w:line="240" w:lineRule="auto"/>
+              <w:jc w:val="center"/>
+            </w:pPr>
+            <w:r>
+              <w:rPr>
+                <w:sz w:val="16"/>
+              </w:rPr>
+              <w:t>12.92</w:t>
+            </w:r>
+          </w:p>
+        </w:tc>
+        <w:tc>
+          <w:tcPr>
+            <w:vAlign w:val="center"/>
+          </w:tcPr>
+          <w:p>
+            <w:pPr>
+              <w:spacing w:before="0" w:after="0" w:line="240" w:lineRule="auto"/>
+              <w:jc w:val="left"/>
+            </w:pPr>
+            <w:r>
+              <w:rPr>
+                <w:sz w:val="16"/>
+              </w:rPr>
+              <w:t>x = 158581</w:t>
+              <w:br/>
+              <w:t>y = 4789200</w:t>
+            </w:r>
+          </w:p>
+        </w:tc>
+      </w:tr>
+      <w:tr>
+        <w:trPr>
+          <w:trHeight w:val="300" w:hRule="atLeast"/>
+        </w:trPr>
+        <w:tc>
+          <w:tcPr>
+            <w:vAlign w:val="center"/>
+          </w:tcPr>
+          <w:p>
+            <w:pPr>
+              <w:spacing w:before="0" w:after="0" w:line="240" w:lineRule="auto"/>
+              <w:jc w:val="center"/>
+            </w:pPr>
+            <w:r>
+              <w:rPr>
+                <w:sz w:val="16"/>
+              </w:rPr>
+              <w:t>Rio Eo en Pontenova (a)</w:t>
+              <w:br/>
+              <w:t>(N020)</w:t>
+            </w:r>
+          </w:p>
+        </w:tc>
+        <w:tc>
+          <w:tcPr>
+            <w:vAlign w:val="center"/>
+          </w:tcPr>
+          <w:p>
+            <w:pPr>
+              <w:spacing w:before="0" w:after="0" w:line="240" w:lineRule="auto"/>
+              <w:jc w:val="center"/>
+            </w:pPr>
+            <w:r>
+              <w:rPr>
+                <w:sz w:val="16"/>
+              </w:rPr>
+              <w:t>6.90</w:t>
+            </w:r>
+          </w:p>
+        </w:tc>
+        <w:tc>
+          <w:tcPr>
+            <w:vAlign w:val="center"/>
+          </w:tcPr>
+          <w:p>
+            <w:pPr>
+              <w:spacing w:before="0" w:after="0" w:line="240" w:lineRule="auto"/>
+              <w:jc w:val="left"/>
+            </w:pPr>
+            <w:r>
+              <w:rPr>
+                <w:sz w:val="16"/>
+              </w:rPr>
+              <w:t>x = 160376</w:t>
+              <w:br/>
+              <w:t>y = 4808750</w:t>
+            </w:r>
+          </w:p>
+        </w:tc>
+      </w:tr>
+      <w:tr>
+        <w:trPr>
+          <w:trHeight w:val="300" w:hRule="atLeast"/>
+        </w:trPr>
+        <w:tc>
+          <w:tcPr>
+            <w:vAlign w:val="center"/>
+          </w:tcPr>
+          <w:p>
+            <w:pPr>
+              <w:spacing w:before="0" w:after="0" w:line="240" w:lineRule="auto"/>
+              <w:jc w:val="center"/>
+            </w:pPr>
+            <w:r>
+              <w:rPr>
+                <w:sz w:val="16"/>
+              </w:rPr>
+              <w:t>Rio Eo en San Tirso de Abres</w:t>
+              <w:br/>
+              <w:t>(A048)</w:t>
+            </w:r>
+          </w:p>
+        </w:tc>
+        <w:tc>
+          <w:tcPr>
+            <w:vAlign w:val="center"/>
+          </w:tcPr>
+          <w:p>
+            <w:pPr>
+              <w:spacing w:before="0" w:after="0" w:line="240" w:lineRule="auto"/>
+              <w:jc w:val="center"/>
+            </w:pPr>
+            <w:r>
+              <w:rPr>
+                <w:sz w:val="16"/>
+              </w:rPr>
+              <w:t>9.29</w:t>
+            </w:r>
+          </w:p>
+        </w:tc>
+        <w:tc>
+          <w:tcPr>
+            <w:vAlign w:val="center"/>
+          </w:tcPr>
+          <w:p>
+            <w:pPr>
+              <w:spacing w:before="0" w:after="0" w:line="240" w:lineRule="auto"/>
+              <w:jc w:val="left"/>
+            </w:pPr>
+            <w:r>
+              <w:rPr>
+                <w:sz w:val="16"/>
+              </w:rPr>
+              <w:t>x = 164485</w:t>
+              <w:br/>
+              <w:t>y = 4815068</w:t>
+            </w:r>
+          </w:p>
+        </w:tc>
+      </w:tr>
+    </w:tbl>
     <w:sectPr>
       <w:headerReference w:type="default" r:id="rId12"/>
       <w:pgSz w:w="11906" w:h="16838"/>

</xml_diff>

<commit_message>
Agregado funcionalidad de tablas estaciones
</commit_message>
<xml_diff>
--- a/reporteWord/Reporte_UTE_occidental.docx
+++ b/reporteWord/Reporte_UTE_occidental.docx
@@ -3490,12 +3490,14 @@
       <w:pPr>
         <w:sectPr>
           <w:pgSz w:orient="landscape" w:w="15840" w:h="11906"/>
+          <w:pgMar w:top="720" w:bottom="720" w:left="720" w:right="720"/>
         </w:sectPr>
       </w:pPr>
       <w:r>
         <w:br w:type="page"/>
       </w:r>
     </w:p>
+    <w:p/>
     <w:p>
       <w:pPr>
         <w:pStyle w:val="Ttulo1"/>
@@ -3507,1070 +3509,656 @@
     </w:p>
     <w:tbl>
       <w:tblPr>
-        <w:tblW w:w="2500" w:type="pct"/>
+        <w:tblW w:w="0" w:type="auto"/>
+        <w:tblW w:w="0"/>
+        <w:jc w:val="center"/>
         <w:tblBorders>
           <w:top w:val="single"/>
+          <w:top w:val="none"/>
           <w:left w:val="single"/>
+          <w:left w:val="none"/>
           <w:bottom w:val="single"/>
+          <w:bottom w:val="none"/>
           <w:right w:val="single"/>
+          <w:right w:val="none"/>
           <w:insideH w:val="single"/>
+          <w:insideH w:val="none"/>
           <w:insideV w:val="single"/>
+          <w:insideV w:val="none"/>
         </w:tblBorders>
       </w:tblPr>
       <w:tr>
-        <w:trPr>
-          <w:trHeight w:val="300" w:hRule="atLeast"/>
-        </w:trPr>
-        <w:tc>
-          <w:tcPr>
-            <w:hMerge w:val="restart"/>
-            <w:shd w:color="auto" w:val="clear" w:fill="4472C4"/>
-            <w:vAlign w:val="center"/>
-          </w:tcPr>
-          <w:p>
-            <w:pPr>
-              <w:spacing w:before="0" w:after="0" w:line="240" w:lineRule="auto"/>
-              <w:jc w:val="center"/>
-            </w:pPr>
-            <w:r>
-              <w:rPr>
-                <w:b w:val="on"/>
-                <w:sz w:val="20"/>
-                <w:color w:val="FFFFFF"/>
-              </w:rPr>
-              <w:t>ESTACIONES SELECCIONADAS Y PONDERACIÓN</w:t>
-            </w:r>
-          </w:p>
-        </w:tc>
-        <w:tc>
-          <w:tcPr>
-            <w:hMerge w:val="continue"/>
-          </w:tcPr>
-          <w:p/>
-        </w:tc>
-        <w:tc>
-          <w:tcPr>
-            <w:hMerge w:val="continue"/>
-          </w:tcPr>
-          <w:p/>
-        </w:tc>
-      </w:tr>
-      <w:tr>
-        <w:trPr>
-          <w:trHeight w:val="300" w:hRule="atLeast"/>
-        </w:trPr>
-        <w:tc>
-          <w:tcPr>
-            <w:shd w:color="auto" w:val="clear" w:fill="D9E1F2"/>
-            <w:vAlign w:val="center"/>
-          </w:tcPr>
-          <w:p>
-            <w:pPr>
-              <w:spacing w:before="0" w:after="0" w:line="240" w:lineRule="auto"/>
-              <w:jc w:val="center"/>
-            </w:pPr>
-            <w:r>
-              <w:rPr>
-                <w:b w:val="on"/>
-                <w:sz w:val="16"/>
-              </w:rPr>
-              <w:t>Nombre y código</w:t>
-            </w:r>
-          </w:p>
-        </w:tc>
-        <w:tc>
-          <w:tcPr>
-            <w:shd w:color="auto" w:val="clear" w:fill="D9E1F2"/>
-            <w:vAlign w:val="center"/>
-          </w:tcPr>
-          <w:p>
-            <w:pPr>
-              <w:spacing w:before="0" w:after="0" w:line="240" w:lineRule="auto"/>
-              <w:jc w:val="center"/>
-            </w:pPr>
-            <w:r>
-              <w:rPr>
-                <w:b w:val="on"/>
-                <w:sz w:val="16"/>
-              </w:rPr>
-              <w:t>Ponderación (%)</w:t>
-            </w:r>
-          </w:p>
-        </w:tc>
-        <w:tc>
-          <w:tcPr>
-            <w:shd w:color="auto" w:val="clear" w:fill="D9E1F2"/>
-            <w:vAlign w:val="center"/>
-          </w:tcPr>
-          <w:p>
-            <w:pPr>
-              <w:spacing w:before="0" w:after="0" w:line="240" w:lineRule="auto"/>
-              <w:jc w:val="center"/>
-            </w:pPr>
-            <w:r>
-              <w:rPr>
-                <w:b w:val="on"/>
-                <w:sz w:val="16"/>
-              </w:rPr>
-              <w:t>Coordenadas</w:t>
-            </w:r>
-          </w:p>
-        </w:tc>
-      </w:tr>
-      <w:tr>
-        <w:trPr>
-          <w:trHeight w:val="300" w:hRule="atLeast"/>
-        </w:trPr>
-        <w:tc>
-          <w:tcPr>
-            <w:vAlign w:val="center"/>
-          </w:tcPr>
-          <w:p>
-            <w:pPr>
-              <w:spacing w:before="0" w:after="0" w:line="240" w:lineRule="auto"/>
-              <w:jc w:val="center"/>
-            </w:pPr>
-            <w:r>
-              <w:rPr>
-                <w:sz w:val="16"/>
-              </w:rPr>
-              <w:t>Embalse Arbon</w:t>
-              <w:br/>
-              <w:t>(E_ARBON_VOL)</w:t>
-            </w:r>
-          </w:p>
-        </w:tc>
-        <w:tc>
-          <w:tcPr>
-            <w:vAlign w:val="center"/>
-          </w:tcPr>
-          <w:p>
-            <w:pPr>
-              <w:spacing w:before="0" w:after="0" w:line="240" w:lineRule="auto"/>
-              <w:jc w:val="center"/>
-            </w:pPr>
-            <w:r>
-              <w:rPr>
-                <w:sz w:val="16"/>
-              </w:rPr>
-              <w:t>10.25</w:t>
-            </w:r>
-          </w:p>
-        </w:tc>
-        <w:tc>
-          <w:tcPr>
-            <w:vAlign w:val="center"/>
-          </w:tcPr>
-          <w:p>
-            <w:pPr>
-              <w:spacing w:before="0" w:after="0" w:line="240" w:lineRule="auto"/>
-              <w:jc w:val="left"/>
-            </w:pPr>
-            <w:r>
-              <w:rPr>
-                <w:sz w:val="16"/>
-              </w:rPr>
-              <w:t>x = 198316</w:t>
-              <w:br/>
-              <w:t>y = 4820560</w:t>
-            </w:r>
-          </w:p>
-        </w:tc>
-      </w:tr>
-      <w:tr>
-        <w:trPr>
-          <w:trHeight w:val="300" w:hRule="atLeast"/>
-        </w:trPr>
-        <w:tc>
-          <w:tcPr>
-            <w:vAlign w:val="center"/>
-          </w:tcPr>
-          <w:p>
-            <w:pPr>
-              <w:spacing w:before="0" w:after="0" w:line="240" w:lineRule="auto"/>
-              <w:jc w:val="center"/>
-            </w:pPr>
-            <w:r>
-              <w:rPr>
-                <w:sz w:val="16"/>
-              </w:rPr>
-              <w:t>Rio Esva en Trevias</w:t>
-              <w:br/>
-              <w:t>(A609)</w:t>
-            </w:r>
-          </w:p>
-        </w:tc>
-        <w:tc>
-          <w:tcPr>
-            <w:vAlign w:val="center"/>
-          </w:tcPr>
-          <w:p>
-            <w:pPr>
-              <w:spacing w:before="0" w:after="0" w:line="240" w:lineRule="auto"/>
-              <w:jc w:val="center"/>
-            </w:pPr>
-            <w:r>
-              <w:rPr>
-                <w:sz w:val="16"/>
-              </w:rPr>
-              <w:t>13.68</w:t>
-            </w:r>
-          </w:p>
-        </w:tc>
-        <w:tc>
-          <w:tcPr>
-            <w:vAlign w:val="center"/>
-          </w:tcPr>
-          <w:p>
-            <w:pPr>
-              <w:spacing w:before="0" w:after="0" w:line="240" w:lineRule="auto"/>
-              <w:jc w:val="left"/>
-            </w:pPr>
-            <w:r>
-              <w:rPr>
-                <w:sz w:val="16"/>
-              </w:rPr>
-              <w:t>x = 222189</w:t>
-              <w:br/>
-              <w:t>y = 4822265</w:t>
-            </w:r>
-          </w:p>
-        </w:tc>
-      </w:tr>
-      <w:tr>
-        <w:trPr>
-          <w:trHeight w:val="300" w:hRule="atLeast"/>
-        </w:trPr>
-        <w:tc>
-          <w:tcPr>
-            <w:vAlign w:val="center"/>
-          </w:tcPr>
-          <w:p>
-            <w:pPr>
-              <w:spacing w:before="0" w:after="0" w:line="240" w:lineRule="auto"/>
-              <w:jc w:val="center"/>
-            </w:pPr>
-            <w:r>
-              <w:rPr>
-                <w:sz w:val="16"/>
-              </w:rPr>
-              <w:t>Rio Ibias en San Antolin</w:t>
-              <w:br/>
-              <w:t>(A610)</w:t>
-            </w:r>
-          </w:p>
-        </w:tc>
-        <w:tc>
-          <w:tcPr>
-            <w:vAlign w:val="center"/>
-          </w:tcPr>
-          <w:p>
-            <w:pPr>
-              <w:spacing w:before="0" w:after="0" w:line="240" w:lineRule="auto"/>
-              <w:jc w:val="center"/>
-            </w:pPr>
-            <w:r>
-              <w:rPr>
-                <w:sz w:val="16"/>
-              </w:rPr>
-              <w:t>39.99</w:t>
-            </w:r>
-          </w:p>
-        </w:tc>
-        <w:tc>
-          <w:tcPr>
-            <w:vAlign w:val="center"/>
-          </w:tcPr>
-          <w:p>
-            <w:pPr>
-              <w:spacing w:before="0" w:after="0" w:line="240" w:lineRule="auto"/>
-              <w:jc w:val="left"/>
-            </w:pPr>
-            <w:r>
-              <w:rPr>
-                <w:sz w:val="16"/>
-              </w:rPr>
-              <w:t>x = 184389</w:t>
-              <w:br/>
-              <w:t>y = 4774274</w:t>
-            </w:r>
-          </w:p>
-        </w:tc>
-      </w:tr>
-      <w:tr>
-        <w:trPr>
-          <w:trHeight w:val="300" w:hRule="atLeast"/>
-        </w:trPr>
-        <w:tc>
-          <w:tcPr>
-            <w:vAlign w:val="center"/>
-          </w:tcPr>
-          <w:p>
-            <w:pPr>
-              <w:spacing w:before="0" w:after="0" w:line="240" w:lineRule="auto"/>
-              <w:jc w:val="center"/>
-            </w:pPr>
-            <w:r>
-              <w:rPr>
-                <w:sz w:val="16"/>
-              </w:rPr>
-              <w:t>Rio Porcia en Sueiro</w:t>
-              <w:br/>
-              <w:t>(A613)</w:t>
-            </w:r>
-          </w:p>
-        </w:tc>
-        <w:tc>
-          <w:tcPr>
-            <w:vAlign w:val="center"/>
-          </w:tcPr>
-          <w:p>
-            <w:pPr>
-              <w:spacing w:before="0" w:after="0" w:line="240" w:lineRule="auto"/>
-              <w:jc w:val="center"/>
-            </w:pPr>
-            <w:r>
-              <w:rPr>
-                <w:sz w:val="16"/>
-              </w:rPr>
-              <w:t>6.97</w:t>
-            </w:r>
-          </w:p>
-        </w:tc>
-        <w:tc>
-          <w:tcPr>
-            <w:vAlign w:val="center"/>
-          </w:tcPr>
-          <w:p>
-            <w:pPr>
-              <w:spacing w:before="0" w:after="0" w:line="240" w:lineRule="auto"/>
-              <w:jc w:val="left"/>
-            </w:pPr>
-            <w:r>
-              <w:rPr>
-                <w:sz w:val="16"/>
-              </w:rPr>
-              <w:t>x = 186741</w:t>
-              <w:br/>
-              <w:t>y = 4826812</w:t>
-            </w:r>
-          </w:p>
-        </w:tc>
-      </w:tr>
-      <w:tr>
-        <w:trPr>
-          <w:trHeight w:val="300" w:hRule="atLeast"/>
-        </w:trPr>
-        <w:tc>
-          <w:tcPr>
-            <w:vAlign w:val="center"/>
-          </w:tcPr>
-          <w:p>
-            <w:pPr>
-              <w:spacing w:before="0" w:after="0" w:line="240" w:lineRule="auto"/>
-              <w:jc w:val="center"/>
-            </w:pPr>
-            <w:r>
-              <w:rPr>
-                <w:sz w:val="16"/>
-              </w:rPr>
-              <w:t>Rio Eo en Ribera de Piquin</w:t>
-              <w:br/>
-              <w:t>(A047)</w:t>
-            </w:r>
-          </w:p>
-        </w:tc>
-        <w:tc>
-          <w:tcPr>
-            <w:vAlign w:val="center"/>
-          </w:tcPr>
-          <w:p>
-            <w:pPr>
-              <w:spacing w:before="0" w:after="0" w:line="240" w:lineRule="auto"/>
-              <w:jc w:val="center"/>
-            </w:pPr>
-            <w:r>
-              <w:rPr>
-                <w:sz w:val="16"/>
-              </w:rPr>
-              <w:t>12.92</w:t>
-            </w:r>
-          </w:p>
-        </w:tc>
-        <w:tc>
-          <w:tcPr>
-            <w:vAlign w:val="center"/>
-          </w:tcPr>
-          <w:p>
-            <w:pPr>
-              <w:spacing w:before="0" w:after="0" w:line="240" w:lineRule="auto"/>
-              <w:jc w:val="left"/>
-            </w:pPr>
-            <w:r>
-              <w:rPr>
-                <w:sz w:val="16"/>
-              </w:rPr>
-              <w:t>x = 158581</w:t>
-              <w:br/>
-              <w:t>y = 4789200</w:t>
-            </w:r>
-          </w:p>
-        </w:tc>
-      </w:tr>
-      <w:tr>
-        <w:trPr>
-          <w:trHeight w:val="300" w:hRule="atLeast"/>
-        </w:trPr>
-        <w:tc>
-          <w:tcPr>
-            <w:vAlign w:val="center"/>
-          </w:tcPr>
-          <w:p>
-            <w:pPr>
-              <w:spacing w:before="0" w:after="0" w:line="240" w:lineRule="auto"/>
-              <w:jc w:val="center"/>
-            </w:pPr>
-            <w:r>
-              <w:rPr>
-                <w:sz w:val="16"/>
-              </w:rPr>
-              <w:t>Rio Eo en Pontenova (a)</w:t>
-              <w:br/>
-              <w:t>(N020)</w:t>
-            </w:r>
-          </w:p>
-        </w:tc>
-        <w:tc>
-          <w:tcPr>
-            <w:vAlign w:val="center"/>
-          </w:tcPr>
-          <w:p>
-            <w:pPr>
-              <w:spacing w:before="0" w:after="0" w:line="240" w:lineRule="auto"/>
-              <w:jc w:val="center"/>
-            </w:pPr>
-            <w:r>
-              <w:rPr>
-                <w:sz w:val="16"/>
-              </w:rPr>
-              <w:t>6.90</w:t>
-            </w:r>
-          </w:p>
-        </w:tc>
-        <w:tc>
-          <w:tcPr>
-            <w:vAlign w:val="center"/>
-          </w:tcPr>
-          <w:p>
-            <w:pPr>
-              <w:spacing w:before="0" w:after="0" w:line="240" w:lineRule="auto"/>
-              <w:jc w:val="left"/>
-            </w:pPr>
-            <w:r>
-              <w:rPr>
-                <w:sz w:val="16"/>
-              </w:rPr>
-              <w:t>x = 160376</w:t>
-              <w:br/>
-              <w:t>y = 4808750</w:t>
-            </w:r>
-          </w:p>
-        </w:tc>
-      </w:tr>
-      <w:tr>
-        <w:trPr>
-          <w:trHeight w:val="300" w:hRule="atLeast"/>
-        </w:trPr>
-        <w:tc>
-          <w:tcPr>
-            <w:vAlign w:val="center"/>
-          </w:tcPr>
-          <w:p>
-            <w:pPr>
-              <w:spacing w:before="0" w:after="0" w:line="240" w:lineRule="auto"/>
-              <w:jc w:val="center"/>
-            </w:pPr>
-            <w:r>
-              <w:rPr>
-                <w:sz w:val="16"/>
-              </w:rPr>
-              <w:t>Rio Eo en San Tirso de Abres</w:t>
-              <w:br/>
-              <w:t>(A048)</w:t>
-            </w:r>
-          </w:p>
-        </w:tc>
-        <w:tc>
-          <w:tcPr>
-            <w:vAlign w:val="center"/>
-          </w:tcPr>
-          <w:p>
-            <w:pPr>
-              <w:spacing w:before="0" w:after="0" w:line="240" w:lineRule="auto"/>
-              <w:jc w:val="center"/>
-            </w:pPr>
-            <w:r>
-              <w:rPr>
-                <w:sz w:val="16"/>
-              </w:rPr>
-              <w:t>9.29</w:t>
-            </w:r>
-          </w:p>
-        </w:tc>
-        <w:tc>
-          <w:tcPr>
-            <w:vAlign w:val="center"/>
-          </w:tcPr>
-          <w:p>
-            <w:pPr>
-              <w:spacing w:before="0" w:after="0" w:line="240" w:lineRule="auto"/>
-              <w:jc w:val="left"/>
-            </w:pPr>
-            <w:r>
-              <w:rPr>
-                <w:sz w:val="16"/>
-              </w:rPr>
-              <w:t>x = 164485</w:t>
-              <w:br/>
-              <w:t>y = 4815068</w:t>
+        <w:tc>
+          <w:tcPr>
+            <w:tcW w:w="3000" w:type="pct"/>
+            <w:tcMar>
+              <w:top w:w="50"/>
+              <w:left w:w="50"/>
+              <w:bottom w:w="50"/>
+              <w:right w:w="50"/>
+            </w:tcMar>
+            <w:vAlign w:val="center"/>
+          </w:tcPr>
+          <w:tbl>
+            <w:tblPr>
+              <w:tblW w:w="0" w:type="auto"/>
+              <w:tblBorders>
+                <w:top w:val="single" w:sz="6" w:color="000000" w:space="0"/>
+                <w:left w:val="single" w:sz="6" w:color="000000" w:space="0"/>
+                <w:bottom w:val="single" w:sz="6" w:color="000000" w:space="0"/>
+                <w:right w:val="single" w:sz="6" w:color="000000" w:space="0"/>
+                <w:insideH w:val="single" w:sz="6" w:color="000000" w:space="0"/>
+                <w:insideV w:val="single" w:sz="6" w:color="000000" w:space="0"/>
+              </w:tblBorders>
+            </w:tblPr>
+            <w:tr>
+              <w:trPr>
+                <w:trHeight w:val="300" w:hRule="atLeast"/>
+              </w:trPr>
+              <w:tc>
+                <w:tcPr>
+                  <w:hMerge w:val="restart"/>
+                  <w:shd w:color="auto" w:val="clear" w:fill="4472C4"/>
+                  <w:vAlign w:val="center"/>
+                </w:tcPr>
+                <w:p>
+                  <w:pPr>
+                    <w:spacing w:before="0" w:after="0" w:line="240" w:lineRule="auto"/>
+                    <w:jc w:val="center"/>
+                  </w:pPr>
+                  <w:r>
+                    <w:rPr>
+                      <w:b w:val="on"/>
+                      <w:sz w:val="20"/>
+                      <w:color w:val="FFFFFF"/>
+                    </w:rPr>
+                    <w:t>ESTACIONES SELECCIONADAS Y PONDERACIÓN</w:t>
+                  </w:r>
+                </w:p>
+              </w:tc>
+              <w:tc>
+                <w:tcPr>
+                  <w:hMerge w:val="continue"/>
+                </w:tcPr>
+                <w:p/>
+              </w:tc>
+              <w:tc>
+                <w:tcPr>
+                  <w:hMerge w:val="continue"/>
+                </w:tcPr>
+                <w:p/>
+              </w:tc>
+            </w:tr>
+            <w:tr>
+              <w:trPr>
+                <w:trHeight w:val="300" w:hRule="atLeast"/>
+              </w:trPr>
+              <w:tc>
+                <w:tcPr>
+                  <w:shd w:color="auto" w:val="clear" w:fill="D9E1F2"/>
+                  <w:vAlign w:val="center"/>
+                </w:tcPr>
+                <w:p>
+                  <w:pPr>
+                    <w:spacing w:before="0" w:after="0" w:line="240" w:lineRule="auto"/>
+                    <w:jc w:val="center"/>
+                  </w:pPr>
+                  <w:r>
+                    <w:rPr>
+                      <w:b w:val="on"/>
+                      <w:sz w:val="16"/>
+                    </w:rPr>
+                    <w:t>Nombre y código</w:t>
+                  </w:r>
+                </w:p>
+              </w:tc>
+              <w:tc>
+                <w:tcPr>
+                  <w:shd w:color="auto" w:val="clear" w:fill="D9E1F2"/>
+                  <w:vAlign w:val="center"/>
+                </w:tcPr>
+                <w:p>
+                  <w:pPr>
+                    <w:spacing w:before="0" w:after="0" w:line="240" w:lineRule="auto"/>
+                    <w:jc w:val="center"/>
+                  </w:pPr>
+                  <w:r>
+                    <w:rPr>
+                      <w:b w:val="on"/>
+                      <w:sz w:val="16"/>
+                    </w:rPr>
+                    <w:t>Ponderación (%)</w:t>
+                  </w:r>
+                </w:p>
+              </w:tc>
+              <w:tc>
+                <w:tcPr>
+                  <w:shd w:color="auto" w:val="clear" w:fill="D9E1F2"/>
+                  <w:vAlign w:val="center"/>
+                </w:tcPr>
+                <w:p>
+                  <w:pPr>
+                    <w:spacing w:before="0" w:after="0" w:line="240" w:lineRule="auto"/>
+                    <w:jc w:val="center"/>
+                  </w:pPr>
+                  <w:r>
+                    <w:rPr>
+                      <w:b w:val="on"/>
+                      <w:sz w:val="16"/>
+                    </w:rPr>
+                    <w:t>Coordenadas</w:t>
+                  </w:r>
+                </w:p>
+              </w:tc>
+            </w:tr>
+            <w:tr>
+              <w:trPr>
+                <w:trHeight w:val="300" w:hRule="atLeast"/>
+              </w:trPr>
+              <w:tc>
+                <w:tcPr>
+                  <w:vAlign w:val="center"/>
+                </w:tcPr>
+                <w:p>
+                  <w:pPr>
+                    <w:spacing w:before="0" w:after="0" w:line="240" w:lineRule="auto"/>
+                    <w:jc w:val="center"/>
+                  </w:pPr>
+                  <w:r>
+                    <w:rPr>
+                      <w:sz w:val="16"/>
+                    </w:rPr>
+                    <w:t>Embalse Arbon</w:t>
+                    <w:br/>
+                    <w:t>(E_ARBON_VOL)</w:t>
+                  </w:r>
+                </w:p>
+              </w:tc>
+              <w:tc>
+                <w:tcPr>
+                  <w:vAlign w:val="center"/>
+                </w:tcPr>
+                <w:p>
+                  <w:pPr>
+                    <w:spacing w:before="0" w:after="0" w:line="240" w:lineRule="auto"/>
+                    <w:jc w:val="center"/>
+                  </w:pPr>
+                  <w:r>
+                    <w:rPr>
+                      <w:sz w:val="16"/>
+                    </w:rPr>
+                    <w:t>10.25</w:t>
+                  </w:r>
+                </w:p>
+              </w:tc>
+              <w:tc>
+                <w:tcPr>
+                  <w:vAlign w:val="center"/>
+                </w:tcPr>
+                <w:p>
+                  <w:pPr>
+                    <w:spacing w:before="0" w:after="0" w:line="240" w:lineRule="auto"/>
+                    <w:jc w:val="left"/>
+                  </w:pPr>
+                  <w:r>
+                    <w:rPr>
+                      <w:sz w:val="16"/>
+                    </w:rPr>
+                    <w:t>x = 198316</w:t>
+                    <w:br/>
+                    <w:t>y = 4820560</w:t>
+                  </w:r>
+                </w:p>
+              </w:tc>
+            </w:tr>
+            <w:tr>
+              <w:trPr>
+                <w:trHeight w:val="300" w:hRule="atLeast"/>
+              </w:trPr>
+              <w:tc>
+                <w:tcPr>
+                  <w:vAlign w:val="center"/>
+                </w:tcPr>
+                <w:p>
+                  <w:pPr>
+                    <w:spacing w:before="0" w:after="0" w:line="240" w:lineRule="auto"/>
+                    <w:jc w:val="center"/>
+                  </w:pPr>
+                  <w:r>
+                    <w:rPr>
+                      <w:sz w:val="16"/>
+                    </w:rPr>
+                    <w:t>Rio Esva en Trevias</w:t>
+                    <w:br/>
+                    <w:t>(A609)</w:t>
+                  </w:r>
+                </w:p>
+              </w:tc>
+              <w:tc>
+                <w:tcPr>
+                  <w:vAlign w:val="center"/>
+                </w:tcPr>
+                <w:p>
+                  <w:pPr>
+                    <w:spacing w:before="0" w:after="0" w:line="240" w:lineRule="auto"/>
+                    <w:jc w:val="center"/>
+                  </w:pPr>
+                  <w:r>
+                    <w:rPr>
+                      <w:sz w:val="16"/>
+                    </w:rPr>
+                    <w:t>13.68</w:t>
+                  </w:r>
+                </w:p>
+              </w:tc>
+              <w:tc>
+                <w:tcPr>
+                  <w:vAlign w:val="center"/>
+                </w:tcPr>
+                <w:p>
+                  <w:pPr>
+                    <w:spacing w:before="0" w:after="0" w:line="240" w:lineRule="auto"/>
+                    <w:jc w:val="left"/>
+                  </w:pPr>
+                  <w:r>
+                    <w:rPr>
+                      <w:sz w:val="16"/>
+                    </w:rPr>
+                    <w:t>x = 222189</w:t>
+                    <w:br/>
+                    <w:t>y = 4822265</w:t>
+                  </w:r>
+                </w:p>
+              </w:tc>
+            </w:tr>
+            <w:tr>
+              <w:trPr>
+                <w:trHeight w:val="300" w:hRule="atLeast"/>
+              </w:trPr>
+              <w:tc>
+                <w:tcPr>
+                  <w:vAlign w:val="center"/>
+                </w:tcPr>
+                <w:p>
+                  <w:pPr>
+                    <w:spacing w:before="0" w:after="0" w:line="240" w:lineRule="auto"/>
+                    <w:jc w:val="center"/>
+                  </w:pPr>
+                  <w:r>
+                    <w:rPr>
+                      <w:sz w:val="16"/>
+                    </w:rPr>
+                    <w:t>Rio Ibias en San Antolin</w:t>
+                    <w:br/>
+                    <w:t>(A610)</w:t>
+                  </w:r>
+                </w:p>
+              </w:tc>
+              <w:tc>
+                <w:tcPr>
+                  <w:vAlign w:val="center"/>
+                </w:tcPr>
+                <w:p>
+                  <w:pPr>
+                    <w:spacing w:before="0" w:after="0" w:line="240" w:lineRule="auto"/>
+                    <w:jc w:val="center"/>
+                  </w:pPr>
+                  <w:r>
+                    <w:rPr>
+                      <w:sz w:val="16"/>
+                    </w:rPr>
+                    <w:t>39.99</w:t>
+                  </w:r>
+                </w:p>
+              </w:tc>
+              <w:tc>
+                <w:tcPr>
+                  <w:vAlign w:val="center"/>
+                </w:tcPr>
+                <w:p>
+                  <w:pPr>
+                    <w:spacing w:before="0" w:after="0" w:line="240" w:lineRule="auto"/>
+                    <w:jc w:val="left"/>
+                  </w:pPr>
+                  <w:r>
+                    <w:rPr>
+                      <w:sz w:val="16"/>
+                    </w:rPr>
+                    <w:t>x = 184389</w:t>
+                    <w:br/>
+                    <w:t>y = 4774274</w:t>
+                  </w:r>
+                </w:p>
+              </w:tc>
+            </w:tr>
+            <w:tr>
+              <w:trPr>
+                <w:trHeight w:val="300" w:hRule="atLeast"/>
+              </w:trPr>
+              <w:tc>
+                <w:tcPr>
+                  <w:vAlign w:val="center"/>
+                </w:tcPr>
+                <w:p>
+                  <w:pPr>
+                    <w:spacing w:before="0" w:after="0" w:line="240" w:lineRule="auto"/>
+                    <w:jc w:val="center"/>
+                  </w:pPr>
+                  <w:r>
+                    <w:rPr>
+                      <w:sz w:val="16"/>
+                    </w:rPr>
+                    <w:t>Rio Porcia en Sueiro</w:t>
+                    <w:br/>
+                    <w:t>(A613)</w:t>
+                  </w:r>
+                </w:p>
+              </w:tc>
+              <w:tc>
+                <w:tcPr>
+                  <w:vAlign w:val="center"/>
+                </w:tcPr>
+                <w:p>
+                  <w:pPr>
+                    <w:spacing w:before="0" w:after="0" w:line="240" w:lineRule="auto"/>
+                    <w:jc w:val="center"/>
+                  </w:pPr>
+                  <w:r>
+                    <w:rPr>
+                      <w:sz w:val="16"/>
+                    </w:rPr>
+                    <w:t>6.97</w:t>
+                  </w:r>
+                </w:p>
+              </w:tc>
+              <w:tc>
+                <w:tcPr>
+                  <w:vAlign w:val="center"/>
+                </w:tcPr>
+                <w:p>
+                  <w:pPr>
+                    <w:spacing w:before="0" w:after="0" w:line="240" w:lineRule="auto"/>
+                    <w:jc w:val="left"/>
+                  </w:pPr>
+                  <w:r>
+                    <w:rPr>
+                      <w:sz w:val="16"/>
+                    </w:rPr>
+                    <w:t>x = 186741</w:t>
+                    <w:br/>
+                    <w:t>y = 4826812</w:t>
+                  </w:r>
+                </w:p>
+              </w:tc>
+            </w:tr>
+            <w:tr>
+              <w:trPr>
+                <w:trHeight w:val="300" w:hRule="atLeast"/>
+              </w:trPr>
+              <w:tc>
+                <w:tcPr>
+                  <w:vAlign w:val="center"/>
+                </w:tcPr>
+                <w:p>
+                  <w:pPr>
+                    <w:spacing w:before="0" w:after="0" w:line="240" w:lineRule="auto"/>
+                    <w:jc w:val="center"/>
+                  </w:pPr>
+                  <w:r>
+                    <w:rPr>
+                      <w:sz w:val="16"/>
+                    </w:rPr>
+                    <w:t>Rio Eo en Ribera de Piquin</w:t>
+                    <w:br/>
+                    <w:t>(A047)</w:t>
+                  </w:r>
+                </w:p>
+              </w:tc>
+              <w:tc>
+                <w:tcPr>
+                  <w:vAlign w:val="center"/>
+                </w:tcPr>
+                <w:p>
+                  <w:pPr>
+                    <w:spacing w:before="0" w:after="0" w:line="240" w:lineRule="auto"/>
+                    <w:jc w:val="center"/>
+                  </w:pPr>
+                  <w:r>
+                    <w:rPr>
+                      <w:sz w:val="16"/>
+                    </w:rPr>
+                    <w:t>12.92</w:t>
+                  </w:r>
+                </w:p>
+              </w:tc>
+              <w:tc>
+                <w:tcPr>
+                  <w:vAlign w:val="center"/>
+                </w:tcPr>
+                <w:p>
+                  <w:pPr>
+                    <w:spacing w:before="0" w:after="0" w:line="240" w:lineRule="auto"/>
+                    <w:jc w:val="left"/>
+                  </w:pPr>
+                  <w:r>
+                    <w:rPr>
+                      <w:sz w:val="16"/>
+                    </w:rPr>
+                    <w:t>x = 158581</w:t>
+                    <w:br/>
+                    <w:t>y = 4789200</w:t>
+                  </w:r>
+                </w:p>
+              </w:tc>
+            </w:tr>
+            <w:tr>
+              <w:trPr>
+                <w:trHeight w:val="300" w:hRule="atLeast"/>
+              </w:trPr>
+              <w:tc>
+                <w:tcPr>
+                  <w:vAlign w:val="center"/>
+                </w:tcPr>
+                <w:p>
+                  <w:pPr>
+                    <w:spacing w:before="0" w:after="0" w:line="240" w:lineRule="auto"/>
+                    <w:jc w:val="center"/>
+                  </w:pPr>
+                  <w:r>
+                    <w:rPr>
+                      <w:sz w:val="16"/>
+                    </w:rPr>
+                    <w:t>Rio Eo en Pontenova (a)</w:t>
+                    <w:br/>
+                    <w:t>(N020)</w:t>
+                  </w:r>
+                </w:p>
+              </w:tc>
+              <w:tc>
+                <w:tcPr>
+                  <w:vAlign w:val="center"/>
+                </w:tcPr>
+                <w:p>
+                  <w:pPr>
+                    <w:spacing w:before="0" w:after="0" w:line="240" w:lineRule="auto"/>
+                    <w:jc w:val="center"/>
+                  </w:pPr>
+                  <w:r>
+                    <w:rPr>
+                      <w:sz w:val="16"/>
+                    </w:rPr>
+                    <w:t>6.90</w:t>
+                  </w:r>
+                </w:p>
+              </w:tc>
+              <w:tc>
+                <w:tcPr>
+                  <w:vAlign w:val="center"/>
+                </w:tcPr>
+                <w:p>
+                  <w:pPr>
+                    <w:spacing w:before="0" w:after="0" w:line="240" w:lineRule="auto"/>
+                    <w:jc w:val="left"/>
+                  </w:pPr>
+                  <w:r>
+                    <w:rPr>
+                      <w:sz w:val="16"/>
+                    </w:rPr>
+                    <w:t>x = 160376</w:t>
+                    <w:br/>
+                    <w:t>y = 4808750</w:t>
+                  </w:r>
+                </w:p>
+              </w:tc>
+            </w:tr>
+            <w:tr>
+              <w:trPr>
+                <w:trHeight w:val="300" w:hRule="atLeast"/>
+              </w:trPr>
+              <w:tc>
+                <w:tcPr>
+                  <w:vAlign w:val="center"/>
+                </w:tcPr>
+                <w:p>
+                  <w:pPr>
+                    <w:spacing w:before="0" w:after="0" w:line="240" w:lineRule="auto"/>
+                    <w:jc w:val="center"/>
+                  </w:pPr>
+                  <w:r>
+                    <w:rPr>
+                      <w:sz w:val="16"/>
+                    </w:rPr>
+                    <w:t>Rio Eo en San Tirso de Abres</w:t>
+                    <w:br/>
+                    <w:t>(A048)</w:t>
+                  </w:r>
+                </w:p>
+              </w:tc>
+              <w:tc>
+                <w:tcPr>
+                  <w:vAlign w:val="center"/>
+                </w:tcPr>
+                <w:p>
+                  <w:pPr>
+                    <w:spacing w:before="0" w:after="0" w:line="240" w:lineRule="auto"/>
+                    <w:jc w:val="center"/>
+                  </w:pPr>
+                  <w:r>
+                    <w:rPr>
+                      <w:sz w:val="16"/>
+                    </w:rPr>
+                    <w:t>9.29</w:t>
+                  </w:r>
+                </w:p>
+              </w:tc>
+              <w:tc>
+                <w:tcPr>
+                  <w:vAlign w:val="center"/>
+                </w:tcPr>
+                <w:p>
+                  <w:pPr>
+                    <w:spacing w:before="0" w:after="0" w:line="240" w:lineRule="auto"/>
+                    <w:jc w:val="left"/>
+                  </w:pPr>
+                  <w:r>
+                    <w:rPr>
+                      <w:sz w:val="16"/>
+                    </w:rPr>
+                    <w:t>x = 164485</w:t>
+                    <w:br/>
+                    <w:t>y = 4815068</w:t>
+                  </w:r>
+                </w:p>
+              </w:tc>
+            </w:tr>
+          </w:tbl>
+        </w:tc>
+        <w:tc>
+          <w:tcPr>
+            <w:tcW w:w="2000" w:type="pct"/>
+            <w:tcMar>
+              <w:top w:w="50"/>
+              <w:left w:w="50"/>
+              <w:bottom w:w="50"/>
+              <w:right w:w="50"/>
+            </w:tcMar>
+            <w:vAlign w:val="center"/>
+          </w:tcPr>
+          <w:p>
+            <w:pPr>
+              <w:spacing w:before="0" w:after="0" w:line="240" w:lineRule="auto"/>
+              <w:jc w:val="center"/>
+            </w:pPr>
+            <w:r>
+              <w:drawing>
+                <wp:inline distT="0" distR="0" distB="0" distL="0">
+                  <wp:extent cx="3619500" cy="2562225"/>
+                  <wp:docPr id="1" name="Drawing 1" descr="ES017UTE1-alerta.png"/>
+                  <a:graphic xmlns:a="http://schemas.openxmlformats.org/drawingml/2006/main">
+                    <a:graphicData uri="http://schemas.openxmlformats.org/drawingml/2006/picture">
+                      <pic:pic xmlns:pic="http://schemas.openxmlformats.org/drawingml/2006/picture">
+                        <pic:nvPicPr>
+                          <pic:cNvPr id="0" name="Picture 1" descr="ES017UTE1-alerta.png"/>
+                          <pic:cNvPicPr>
+                            <a:picLocks noChangeAspect="true"/>
+                          </pic:cNvPicPr>
+                        </pic:nvPicPr>
+                        <pic:blipFill>
+                          <a:blip r:embed="rId16"/>
+                          <a:stretch>
+                            <a:fillRect/>
+                          </a:stretch>
+                        </pic:blipFill>
+                        <pic:spPr>
+                          <a:xfrm>
+                            <a:off x="0" y="0"/>
+                            <a:ext cx="3619500" cy="2562225"/>
+                          </a:xfrm>
+                          <a:prstGeom prst="rect">
+                            <a:avLst/>
+                          </a:prstGeom>
+                        </pic:spPr>
+                      </pic:pic>
+                    </a:graphicData>
+                  </a:graphic>
+                </wp:inline>
+              </w:drawing>
             </w:r>
           </w:p>
         </w:tc>
       </w:tr>
     </w:tbl>
-    <w:tbl>
-      <w:tblPr>
-        <w:tblW w:w="2500" w:type="pct"/>
-        <w:tblBorders>
-          <w:top w:val="single"/>
-          <w:left w:val="single"/>
-          <w:bottom w:val="single"/>
-          <w:right w:val="single"/>
-          <w:insideH w:val="single"/>
-          <w:insideV w:val="single"/>
-        </w:tblBorders>
-      </w:tblPr>
-      <w:tr>
-        <w:trPr>
-          <w:trHeight w:val="300" w:hRule="atLeast"/>
-        </w:trPr>
-        <w:tc>
-          <w:tcPr>
-            <w:hMerge w:val="restart"/>
-            <w:shd w:color="auto" w:val="clear" w:fill="4472C4"/>
-            <w:vAlign w:val="center"/>
-          </w:tcPr>
-          <w:p>
-            <w:pPr>
-              <w:spacing w:before="0" w:after="0" w:line="240" w:lineRule="auto"/>
-              <w:jc w:val="center"/>
-            </w:pPr>
-            <w:r>
-              <w:rPr>
-                <w:b w:val="on"/>
-                <w:sz w:val="20"/>
-                <w:color w:val="FFFFFF"/>
-              </w:rPr>
-              <w:t>ESTACIONES SELECCIONADAS Y PONDERACIÓN</w:t>
-            </w:r>
-          </w:p>
-        </w:tc>
-        <w:tc>
-          <w:tcPr>
-            <w:hMerge w:val="continue"/>
-          </w:tcPr>
-          <w:p/>
-        </w:tc>
-        <w:tc>
-          <w:tcPr>
-            <w:hMerge w:val="continue"/>
-          </w:tcPr>
-          <w:p/>
-        </w:tc>
-      </w:tr>
-      <w:tr>
-        <w:trPr>
-          <w:trHeight w:val="300" w:hRule="atLeast"/>
-        </w:trPr>
-        <w:tc>
-          <w:tcPr>
-            <w:shd w:color="auto" w:val="clear" w:fill="D9E1F2"/>
-            <w:vAlign w:val="center"/>
-          </w:tcPr>
-          <w:p>
-            <w:pPr>
-              <w:spacing w:before="0" w:after="0" w:line="240" w:lineRule="auto"/>
-              <w:jc w:val="center"/>
-            </w:pPr>
-            <w:r>
-              <w:rPr>
-                <w:b w:val="on"/>
-                <w:sz w:val="16"/>
-              </w:rPr>
-              <w:t>Nombre y código</w:t>
-            </w:r>
-          </w:p>
-        </w:tc>
-        <w:tc>
-          <w:tcPr>
-            <w:shd w:color="auto" w:val="clear" w:fill="D9E1F2"/>
-            <w:vAlign w:val="center"/>
-          </w:tcPr>
-          <w:p>
-            <w:pPr>
-              <w:spacing w:before="0" w:after="0" w:line="240" w:lineRule="auto"/>
-              <w:jc w:val="center"/>
-            </w:pPr>
-            <w:r>
-              <w:rPr>
-                <w:b w:val="on"/>
-                <w:sz w:val="16"/>
-              </w:rPr>
-              <w:t>Ponderación (%)</w:t>
-            </w:r>
-          </w:p>
-        </w:tc>
-        <w:tc>
-          <w:tcPr>
-            <w:shd w:color="auto" w:val="clear" w:fill="D9E1F2"/>
-            <w:vAlign w:val="center"/>
-          </w:tcPr>
-          <w:p>
-            <w:pPr>
-              <w:spacing w:before="0" w:after="0" w:line="240" w:lineRule="auto"/>
-              <w:jc w:val="center"/>
-            </w:pPr>
-            <w:r>
-              <w:rPr>
-                <w:b w:val="on"/>
-                <w:sz w:val="16"/>
-              </w:rPr>
-              <w:t>Coordenadas</w:t>
-            </w:r>
-          </w:p>
-        </w:tc>
-      </w:tr>
-      <w:tr>
-        <w:trPr>
-          <w:trHeight w:val="300" w:hRule="atLeast"/>
-        </w:trPr>
-        <w:tc>
-          <w:tcPr>
-            <w:vAlign w:val="center"/>
-          </w:tcPr>
-          <w:p>
-            <w:pPr>
-              <w:spacing w:before="0" w:after="0" w:line="240" w:lineRule="auto"/>
-              <w:jc w:val="center"/>
-            </w:pPr>
-            <w:r>
-              <w:rPr>
-                <w:sz w:val="16"/>
-              </w:rPr>
-              <w:t>Embalse Arbon</w:t>
-              <w:br/>
-              <w:t>(E_ARBON_VOL)</w:t>
-            </w:r>
-          </w:p>
-        </w:tc>
-        <w:tc>
-          <w:tcPr>
-            <w:vAlign w:val="center"/>
-          </w:tcPr>
-          <w:p>
-            <w:pPr>
-              <w:spacing w:before="0" w:after="0" w:line="240" w:lineRule="auto"/>
-              <w:jc w:val="center"/>
-            </w:pPr>
-            <w:r>
-              <w:rPr>
-                <w:sz w:val="16"/>
-              </w:rPr>
-              <w:t>10.25</w:t>
-            </w:r>
-          </w:p>
-        </w:tc>
-        <w:tc>
-          <w:tcPr>
-            <w:vAlign w:val="center"/>
-          </w:tcPr>
-          <w:p>
-            <w:pPr>
-              <w:spacing w:before="0" w:after="0" w:line="240" w:lineRule="auto"/>
-              <w:jc w:val="left"/>
-            </w:pPr>
-            <w:r>
-              <w:rPr>
-                <w:sz w:val="16"/>
-              </w:rPr>
-              <w:t>x = 198316</w:t>
-              <w:br/>
-              <w:t>y = 4820560</w:t>
-            </w:r>
-          </w:p>
-        </w:tc>
-      </w:tr>
-      <w:tr>
-        <w:trPr>
-          <w:trHeight w:val="300" w:hRule="atLeast"/>
-        </w:trPr>
-        <w:tc>
-          <w:tcPr>
-            <w:vAlign w:val="center"/>
-          </w:tcPr>
-          <w:p>
-            <w:pPr>
-              <w:spacing w:before="0" w:after="0" w:line="240" w:lineRule="auto"/>
-              <w:jc w:val="center"/>
-            </w:pPr>
-            <w:r>
-              <w:rPr>
-                <w:sz w:val="16"/>
-              </w:rPr>
-              <w:t>Rio Esva en Trevias</w:t>
-              <w:br/>
-              <w:t>(A609)</w:t>
-            </w:r>
-          </w:p>
-        </w:tc>
-        <w:tc>
-          <w:tcPr>
-            <w:vAlign w:val="center"/>
-          </w:tcPr>
-          <w:p>
-            <w:pPr>
-              <w:spacing w:before="0" w:after="0" w:line="240" w:lineRule="auto"/>
-              <w:jc w:val="center"/>
-            </w:pPr>
-            <w:r>
-              <w:rPr>
-                <w:sz w:val="16"/>
-              </w:rPr>
-              <w:t>13.68</w:t>
-            </w:r>
-          </w:p>
-        </w:tc>
-        <w:tc>
-          <w:tcPr>
-            <w:vAlign w:val="center"/>
-          </w:tcPr>
-          <w:p>
-            <w:pPr>
-              <w:spacing w:before="0" w:after="0" w:line="240" w:lineRule="auto"/>
-              <w:jc w:val="left"/>
-            </w:pPr>
-            <w:r>
-              <w:rPr>
-                <w:sz w:val="16"/>
-              </w:rPr>
-              <w:t>x = 222189</w:t>
-              <w:br/>
-              <w:t>y = 4822265</w:t>
-            </w:r>
-          </w:p>
-        </w:tc>
-      </w:tr>
-      <w:tr>
-        <w:trPr>
-          <w:trHeight w:val="300" w:hRule="atLeast"/>
-        </w:trPr>
-        <w:tc>
-          <w:tcPr>
-            <w:vAlign w:val="center"/>
-          </w:tcPr>
-          <w:p>
-            <w:pPr>
-              <w:spacing w:before="0" w:after="0" w:line="240" w:lineRule="auto"/>
-              <w:jc w:val="center"/>
-            </w:pPr>
-            <w:r>
-              <w:rPr>
-                <w:sz w:val="16"/>
-              </w:rPr>
-              <w:t>Rio Ibias en San Antolin</w:t>
-              <w:br/>
-              <w:t>(A610)</w:t>
-            </w:r>
-          </w:p>
-        </w:tc>
-        <w:tc>
-          <w:tcPr>
-            <w:vAlign w:val="center"/>
-          </w:tcPr>
-          <w:p>
-            <w:pPr>
-              <w:spacing w:before="0" w:after="0" w:line="240" w:lineRule="auto"/>
-              <w:jc w:val="center"/>
-            </w:pPr>
-            <w:r>
-              <w:rPr>
-                <w:sz w:val="16"/>
-              </w:rPr>
-              <w:t>39.99</w:t>
-            </w:r>
-          </w:p>
-        </w:tc>
-        <w:tc>
-          <w:tcPr>
-            <w:vAlign w:val="center"/>
-          </w:tcPr>
-          <w:p>
-            <w:pPr>
-              <w:spacing w:before="0" w:after="0" w:line="240" w:lineRule="auto"/>
-              <w:jc w:val="left"/>
-            </w:pPr>
-            <w:r>
-              <w:rPr>
-                <w:sz w:val="16"/>
-              </w:rPr>
-              <w:t>x = 184389</w:t>
-              <w:br/>
-              <w:t>y = 4774274</w:t>
-            </w:r>
-          </w:p>
-        </w:tc>
-      </w:tr>
-      <w:tr>
-        <w:trPr>
-          <w:trHeight w:val="300" w:hRule="atLeast"/>
-        </w:trPr>
-        <w:tc>
-          <w:tcPr>
-            <w:vAlign w:val="center"/>
-          </w:tcPr>
-          <w:p>
-            <w:pPr>
-              <w:spacing w:before="0" w:after="0" w:line="240" w:lineRule="auto"/>
-              <w:jc w:val="center"/>
-            </w:pPr>
-            <w:r>
-              <w:rPr>
-                <w:sz w:val="16"/>
-              </w:rPr>
-              <w:t>Rio Porcia en Sueiro</w:t>
-              <w:br/>
-              <w:t>(A613)</w:t>
-            </w:r>
-          </w:p>
-        </w:tc>
-        <w:tc>
-          <w:tcPr>
-            <w:vAlign w:val="center"/>
-          </w:tcPr>
-          <w:p>
-            <w:pPr>
-              <w:spacing w:before="0" w:after="0" w:line="240" w:lineRule="auto"/>
-              <w:jc w:val="center"/>
-            </w:pPr>
-            <w:r>
-              <w:rPr>
-                <w:sz w:val="16"/>
-              </w:rPr>
-              <w:t>6.97</w:t>
-            </w:r>
-          </w:p>
-        </w:tc>
-        <w:tc>
-          <w:tcPr>
-            <w:vAlign w:val="center"/>
-          </w:tcPr>
-          <w:p>
-            <w:pPr>
-              <w:spacing w:before="0" w:after="0" w:line="240" w:lineRule="auto"/>
-              <w:jc w:val="left"/>
-            </w:pPr>
-            <w:r>
-              <w:rPr>
-                <w:sz w:val="16"/>
-              </w:rPr>
-              <w:t>x = 186741</w:t>
-              <w:br/>
-              <w:t>y = 4826812</w:t>
-            </w:r>
-          </w:p>
-        </w:tc>
-      </w:tr>
-      <w:tr>
-        <w:trPr>
-          <w:trHeight w:val="300" w:hRule="atLeast"/>
-        </w:trPr>
-        <w:tc>
-          <w:tcPr>
-            <w:vAlign w:val="center"/>
-          </w:tcPr>
-          <w:p>
-            <w:pPr>
-              <w:spacing w:before="0" w:after="0" w:line="240" w:lineRule="auto"/>
-              <w:jc w:val="center"/>
-            </w:pPr>
-            <w:r>
-              <w:rPr>
-                <w:sz w:val="16"/>
-              </w:rPr>
-              <w:t>Rio Eo en Ribera de Piquin</w:t>
-              <w:br/>
-              <w:t>(A047)</w:t>
-            </w:r>
-          </w:p>
-        </w:tc>
-        <w:tc>
-          <w:tcPr>
-            <w:vAlign w:val="center"/>
-          </w:tcPr>
-          <w:p>
-            <w:pPr>
-              <w:spacing w:before="0" w:after="0" w:line="240" w:lineRule="auto"/>
-              <w:jc w:val="center"/>
-            </w:pPr>
-            <w:r>
-              <w:rPr>
-                <w:sz w:val="16"/>
-              </w:rPr>
-              <w:t>12.92</w:t>
-            </w:r>
-          </w:p>
-        </w:tc>
-        <w:tc>
-          <w:tcPr>
-            <w:vAlign w:val="center"/>
-          </w:tcPr>
-          <w:p>
-            <w:pPr>
-              <w:spacing w:before="0" w:after="0" w:line="240" w:lineRule="auto"/>
-              <w:jc w:val="left"/>
-            </w:pPr>
-            <w:r>
-              <w:rPr>
-                <w:sz w:val="16"/>
-              </w:rPr>
-              <w:t>x = 158581</w:t>
-              <w:br/>
-              <w:t>y = 4789200</w:t>
-            </w:r>
-          </w:p>
-        </w:tc>
-      </w:tr>
-      <w:tr>
-        <w:trPr>
-          <w:trHeight w:val="300" w:hRule="atLeast"/>
-        </w:trPr>
-        <w:tc>
-          <w:tcPr>
-            <w:vAlign w:val="center"/>
-          </w:tcPr>
-          <w:p>
-            <w:pPr>
-              <w:spacing w:before="0" w:after="0" w:line="240" w:lineRule="auto"/>
-              <w:jc w:val="center"/>
-            </w:pPr>
-            <w:r>
-              <w:rPr>
-                <w:sz w:val="16"/>
-              </w:rPr>
-              <w:t>Rio Eo en Pontenova (a)</w:t>
-              <w:br/>
-              <w:t>(N020)</w:t>
-            </w:r>
-          </w:p>
-        </w:tc>
-        <w:tc>
-          <w:tcPr>
-            <w:vAlign w:val="center"/>
-          </w:tcPr>
-          <w:p>
-            <w:pPr>
-              <w:spacing w:before="0" w:after="0" w:line="240" w:lineRule="auto"/>
-              <w:jc w:val="center"/>
-            </w:pPr>
-            <w:r>
-              <w:rPr>
-                <w:sz w:val="16"/>
-              </w:rPr>
-              <w:t>6.90</w:t>
-            </w:r>
-          </w:p>
-        </w:tc>
-        <w:tc>
-          <w:tcPr>
-            <w:vAlign w:val="center"/>
-          </w:tcPr>
-          <w:p>
-            <w:pPr>
-              <w:spacing w:before="0" w:after="0" w:line="240" w:lineRule="auto"/>
-              <w:jc w:val="left"/>
-            </w:pPr>
-            <w:r>
-              <w:rPr>
-                <w:sz w:val="16"/>
-              </w:rPr>
-              <w:t>x = 160376</w:t>
-              <w:br/>
-              <w:t>y = 4808750</w:t>
-            </w:r>
-          </w:p>
-        </w:tc>
-      </w:tr>
-      <w:tr>
-        <w:trPr>
-          <w:trHeight w:val="300" w:hRule="atLeast"/>
-        </w:trPr>
-        <w:tc>
-          <w:tcPr>
-            <w:vAlign w:val="center"/>
-          </w:tcPr>
-          <w:p>
-            <w:pPr>
-              <w:spacing w:before="0" w:after="0" w:line="240" w:lineRule="auto"/>
-              <w:jc w:val="center"/>
-            </w:pPr>
-            <w:r>
-              <w:rPr>
-                <w:sz w:val="16"/>
-              </w:rPr>
-              <w:t>Rio Eo en San Tirso de Abres</w:t>
-              <w:br/>
-              <w:t>(A048)</w:t>
-            </w:r>
-          </w:p>
-        </w:tc>
-        <w:tc>
-          <w:tcPr>
-            <w:vAlign w:val="center"/>
-          </w:tcPr>
-          <w:p>
-            <w:pPr>
-              <w:spacing w:before="0" w:after="0" w:line="240" w:lineRule="auto"/>
-              <w:jc w:val="center"/>
-            </w:pPr>
-            <w:r>
-              <w:rPr>
-                <w:sz w:val="16"/>
-              </w:rPr>
-              <w:t>9.29</w:t>
-            </w:r>
-          </w:p>
-        </w:tc>
-        <w:tc>
-          <w:tcPr>
-            <w:vAlign w:val="center"/>
-          </w:tcPr>
-          <w:p>
-            <w:pPr>
-              <w:spacing w:before="0" w:after="0" w:line="240" w:lineRule="auto"/>
-              <w:jc w:val="left"/>
-            </w:pPr>
-            <w:r>
-              <w:rPr>
-                <w:sz w:val="16"/>
-              </w:rPr>
-              <w:t>x = 164485</w:t>
-              <w:br/>
-              <w:t>y = 4815068</w:t>
-            </w:r>
-          </w:p>
-        </w:tc>
-      </w:tr>
-    </w:tbl>
+    <w:p>
+      <w:pPr>
+        <w:spacing w:after="200" w:before="200"/>
+        <w:jc w:val="center"/>
+      </w:pPr>
+      <w:r>
+        <w:rPr>
+          <w:i w:val="on"/>
+          <w:b w:val="off"/>
+          <w:sz w:val="22"/>
+          <w:color w:val="000000"/>
+        </w:rPr>
+        <w:t>ESCENARIOS DE ESCASEZ XXX</w:t>
+      </w:r>
+    </w:p>
+    <w:p>
+      <w:pPr>
+        <w:sectPr>
+          <w:pgMar w:top="720" w:bottom="720" w:left="720" w:right="720"/>
+        </w:sectPr>
+      </w:pPr>
+    </w:p>
+    <w:p>
+      <w:pPr>
+        <w:pStyle w:val="Ttulo1"/>
+        <w:jc w:val="both"/>
+      </w:pPr>
+      <w:r>
+        <w:t>Siguiente UT</w:t>
+      </w:r>
+    </w:p>
     <w:sectPr>
       <w:headerReference w:type="default" r:id="rId12"/>
       <w:pgSz w:w="11906" w:h="16838"/>

</xml_diff>

<commit_message>
Avance mostrar UT en Word exclusión ut CAPV
</commit_message>
<xml_diff>
--- a/reporteWord/Reporte_UTE_occidental.docx
+++ b/reporteWord/Reporte_UTE_occidental.docx
@@ -163,7 +163,7 @@
           <w:sz w:val="44"/>
           <w:szCs w:val="44"/>
         </w:rPr>
-        <w:t>Diciembre de 2022</w:t>
+        <w:t>Febrero de 2006</w:t>
       </w:r>
     </w:p>
     <w:p>
@@ -2348,7 +2348,7 @@
                 <w:b w:val="on"/>
                 <w:sz w:val="16"/>
               </w:rPr>
-              <w:t>oct-22</w:t>
+              <w:t>oct-06</w:t>
             </w:r>
           </w:p>
         </w:tc>
@@ -2367,7 +2367,7 @@
                 <w:b w:val="on"/>
                 <w:sz w:val="16"/>
               </w:rPr>
-              <w:t>nov-22</w:t>
+              <w:t>nov-06</w:t>
             </w:r>
           </w:p>
         </w:tc>
@@ -2386,7 +2386,7 @@
                 <w:b w:val="on"/>
                 <w:sz w:val="16"/>
               </w:rPr>
-              <w:t>dic-22</w:t>
+              <w:t>dic-06</w:t>
             </w:r>
           </w:p>
         </w:tc>
@@ -2405,7 +2405,7 @@
                 <w:b w:val="on"/>
                 <w:sz w:val="16"/>
               </w:rPr>
-              <w:t>ene-23</w:t>
+              <w:t>ene-07</w:t>
             </w:r>
           </w:p>
         </w:tc>
@@ -2424,7 +2424,7 @@
                 <w:b w:val="on"/>
                 <w:sz w:val="16"/>
               </w:rPr>
-              <w:t>feb-23</w:t>
+              <w:t>feb-07</w:t>
             </w:r>
           </w:p>
         </w:tc>
@@ -2443,7 +2443,7 @@
                 <w:b w:val="on"/>
                 <w:sz w:val="16"/>
               </w:rPr>
-              <w:t>mar-23</w:t>
+              <w:t>mar-07</w:t>
             </w:r>
           </w:p>
         </w:tc>
@@ -2462,7 +2462,7 @@
                 <w:b w:val="on"/>
                 <w:sz w:val="16"/>
               </w:rPr>
-              <w:t>abr-23</w:t>
+              <w:t>abr-07</w:t>
             </w:r>
           </w:p>
         </w:tc>
@@ -2481,7 +2481,7 @@
                 <w:b w:val="on"/>
                 <w:sz w:val="16"/>
               </w:rPr>
-              <w:t>may-23</w:t>
+              <w:t>may-07</w:t>
             </w:r>
           </w:p>
         </w:tc>
@@ -2500,7 +2500,7 @@
                 <w:b w:val="on"/>
                 <w:sz w:val="16"/>
               </w:rPr>
-              <w:t>jun-23</w:t>
+              <w:t>jun-07</w:t>
             </w:r>
           </w:p>
         </w:tc>
@@ -2519,7 +2519,7 @@
                 <w:b w:val="on"/>
                 <w:sz w:val="16"/>
               </w:rPr>
-              <w:t>jul-23</w:t>
+              <w:t>jul-07</w:t>
             </w:r>
           </w:p>
         </w:tc>
@@ -2538,7 +2538,7 @@
                 <w:b w:val="on"/>
                 <w:sz w:val="16"/>
               </w:rPr>
-              <w:t>ago-23</w:t>
+              <w:t>ago-07</w:t>
             </w:r>
           </w:p>
         </w:tc>
@@ -2557,7 +2557,7 @@
                 <w:b w:val="on"/>
                 <w:sz w:val="16"/>
               </w:rPr>
-              <w:t>sept-23</w:t>
+              <w:t>sept-07</w:t>
             </w:r>
           </w:p>
         </w:tc>
@@ -2597,194 +2597,194 @@
               <w:rPr>
                 <w:sz w:val="16"/>
               </w:rPr>
-              <w:t>0.596</w:t>
-            </w:r>
-          </w:p>
-        </w:tc>
-        <w:tc>
-          <w:tcPr>
-            <w:vAlign w:val="center"/>
-          </w:tcPr>
-          <w:p>
-            <w:pPr>
-              <w:spacing w:before="0" w:after="0" w:line="240" w:lineRule="auto"/>
-              <w:jc w:val="center"/>
-            </w:pPr>
-            <w:r>
-              <w:rPr>
-                <w:sz w:val="16"/>
-              </w:rPr>
-              <w:t>0.651</w:t>
-            </w:r>
-          </w:p>
-        </w:tc>
-        <w:tc>
-          <w:tcPr>
-            <w:vAlign w:val="center"/>
-          </w:tcPr>
-          <w:p>
-            <w:pPr>
-              <w:spacing w:before="0" w:after="0" w:line="240" w:lineRule="auto"/>
-              <w:jc w:val="center"/>
-            </w:pPr>
-            <w:r>
-              <w:rPr>
-                <w:sz w:val="16"/>
-              </w:rPr>
-              <w:t>0.680</w:t>
-            </w:r>
-          </w:p>
-        </w:tc>
-        <w:tc>
-          <w:tcPr>
-            <w:vAlign w:val="center"/>
-          </w:tcPr>
-          <w:p>
-            <w:pPr>
-              <w:spacing w:before="0" w:after="0" w:line="240" w:lineRule="auto"/>
-              <w:jc w:val="center"/>
-            </w:pPr>
-            <w:r>
-              <w:rPr>
-                <w:sz w:val="16"/>
-              </w:rPr>
-              <w:t>1.000</w:t>
-            </w:r>
-          </w:p>
-        </w:tc>
-        <w:tc>
-          <w:tcPr>
-            <w:vAlign w:val="center"/>
-          </w:tcPr>
-          <w:p>
-            <w:pPr>
-              <w:spacing w:before="0" w:after="0" w:line="240" w:lineRule="auto"/>
-              <w:jc w:val="center"/>
-            </w:pPr>
-            <w:r>
-              <w:rPr>
-                <w:sz w:val="16"/>
-              </w:rPr>
-              <w:t>0.813</w:t>
-            </w:r>
-          </w:p>
-        </w:tc>
-        <w:tc>
-          <w:tcPr>
-            <w:vAlign w:val="center"/>
-          </w:tcPr>
-          <w:p>
-            <w:pPr>
-              <w:spacing w:before="0" w:after="0" w:line="240" w:lineRule="auto"/>
-              <w:jc w:val="center"/>
-            </w:pPr>
-            <w:r>
-              <w:rPr>
-                <w:sz w:val="16"/>
-              </w:rPr>
-              <w:t>0.809</w:t>
-            </w:r>
-          </w:p>
-        </w:tc>
-        <w:tc>
-          <w:tcPr>
-            <w:vAlign w:val="center"/>
-          </w:tcPr>
-          <w:p>
-            <w:pPr>
-              <w:spacing w:before="0" w:after="0" w:line="240" w:lineRule="auto"/>
-              <w:jc w:val="center"/>
-            </w:pPr>
-            <w:r>
-              <w:rPr>
-                <w:sz w:val="16"/>
-              </w:rPr>
-              <w:t>0.672</w:t>
-            </w:r>
-          </w:p>
-        </w:tc>
-        <w:tc>
-          <w:tcPr>
-            <w:vAlign w:val="center"/>
-          </w:tcPr>
-          <w:p>
-            <w:pPr>
-              <w:spacing w:before="0" w:after="0" w:line="240" w:lineRule="auto"/>
-              <w:jc w:val="center"/>
-            </w:pPr>
-            <w:r>
-              <w:rPr>
-                <w:sz w:val="16"/>
-              </w:rPr>
-              <w:t>0.698</w:t>
-            </w:r>
-          </w:p>
-        </w:tc>
-        <w:tc>
-          <w:tcPr>
-            <w:vAlign w:val="center"/>
-          </w:tcPr>
-          <w:p>
-            <w:pPr>
-              <w:spacing w:before="0" w:after="0" w:line="240" w:lineRule="auto"/>
-              <w:jc w:val="center"/>
-            </w:pPr>
-            <w:r>
-              <w:rPr>
-                <w:sz w:val="16"/>
-              </w:rPr>
-              <w:t>0.800</w:t>
-            </w:r>
-          </w:p>
-        </w:tc>
-        <w:tc>
-          <w:tcPr>
-            <w:vAlign w:val="center"/>
-          </w:tcPr>
-          <w:p>
-            <w:pPr>
-              <w:spacing w:before="0" w:after="0" w:line="240" w:lineRule="auto"/>
-              <w:jc w:val="center"/>
-            </w:pPr>
-            <w:r>
-              <w:rPr>
-                <w:sz w:val="16"/>
-              </w:rPr>
-              <w:t>0.780</w:t>
-            </w:r>
-          </w:p>
-        </w:tc>
-        <w:tc>
-          <w:tcPr>
-            <w:vAlign w:val="center"/>
-          </w:tcPr>
-          <w:p>
-            <w:pPr>
-              <w:spacing w:before="0" w:after="0" w:line="240" w:lineRule="auto"/>
-              <w:jc w:val="center"/>
-            </w:pPr>
-            <w:r>
-              <w:rPr>
-                <w:sz w:val="16"/>
-              </w:rPr>
-              <w:t>0.762</w:t>
-            </w:r>
-          </w:p>
-        </w:tc>
-        <w:tc>
-          <w:tcPr>
-            <w:vAlign w:val="center"/>
-          </w:tcPr>
-          <w:p>
-            <w:pPr>
-              <w:spacing w:before="0" w:after="0" w:line="240" w:lineRule="auto"/>
-              <w:jc w:val="center"/>
-            </w:pPr>
-            <w:r>
-              <w:rPr>
-                <w:sz w:val="16"/>
-              </w:rPr>
-              <w:t>0.715</w:t>
+              <w:t>0.665</w:t>
+            </w:r>
+          </w:p>
+        </w:tc>
+        <w:tc>
+          <w:tcPr>
+            <w:vAlign w:val="center"/>
+          </w:tcPr>
+          <w:p>
+            <w:pPr>
+              <w:spacing w:before="0" w:after="0" w:line="240" w:lineRule="auto"/>
+              <w:jc w:val="center"/>
+            </w:pPr>
+            <w:r>
+              <w:rPr>
+                <w:sz w:val="16"/>
+              </w:rPr>
+              <w:t>0.748</w:t>
+            </w:r>
+          </w:p>
+        </w:tc>
+        <w:tc>
+          <w:tcPr>
+            <w:vAlign w:val="center"/>
+          </w:tcPr>
+          <w:p>
+            <w:pPr>
+              <w:spacing w:before="0" w:after="0" w:line="240" w:lineRule="auto"/>
+              <w:jc w:val="center"/>
+            </w:pPr>
+            <w:r>
+              <w:rPr>
+                <w:sz w:val="16"/>
+              </w:rPr>
+              <w:t>0.775</w:t>
+            </w:r>
+          </w:p>
+        </w:tc>
+        <w:tc>
+          <w:tcPr>
+            <w:vAlign w:val="center"/>
+          </w:tcPr>
+          <w:p>
+            <w:pPr>
+              <w:spacing w:before="0" w:after="0" w:line="240" w:lineRule="auto"/>
+              <w:jc w:val="center"/>
+            </w:pPr>
+            <w:r>
+              <w:rPr>
+                <w:sz w:val="16"/>
+              </w:rPr>
+              <w:t>0.668</w:t>
+            </w:r>
+          </w:p>
+        </w:tc>
+        <w:tc>
+          <w:tcPr>
+            <w:vAlign w:val="center"/>
+          </w:tcPr>
+          <w:p>
+            <w:pPr>
+              <w:spacing w:before="0" w:after="0" w:line="240" w:lineRule="auto"/>
+              <w:jc w:val="center"/>
+            </w:pPr>
+            <w:r>
+              <w:rPr>
+                <w:sz w:val="16"/>
+              </w:rPr>
+              <w:t>0.931</w:t>
+            </w:r>
+          </w:p>
+        </w:tc>
+        <w:tc>
+          <w:tcPr>
+            <w:vAlign w:val="center"/>
+          </w:tcPr>
+          <w:p>
+            <w:pPr>
+              <w:spacing w:before="0" w:after="0" w:line="240" w:lineRule="auto"/>
+              <w:jc w:val="center"/>
+            </w:pPr>
+            <w:r>
+              <w:rPr>
+                <w:sz w:val="16"/>
+              </w:rPr>
+              <w:t>0.835</w:t>
+            </w:r>
+          </w:p>
+        </w:tc>
+        <w:tc>
+          <w:tcPr>
+            <w:vAlign w:val="center"/>
+          </w:tcPr>
+          <w:p>
+            <w:pPr>
+              <w:spacing w:before="0" w:after="0" w:line="240" w:lineRule="auto"/>
+              <w:jc w:val="center"/>
+            </w:pPr>
+            <w:r>
+              <w:rPr>
+                <w:sz w:val="16"/>
+              </w:rPr>
+              <w:t>0.811</w:t>
+            </w:r>
+          </w:p>
+        </w:tc>
+        <w:tc>
+          <w:tcPr>
+            <w:vAlign w:val="center"/>
+          </w:tcPr>
+          <w:p>
+            <w:pPr>
+              <w:spacing w:before="0" w:after="0" w:line="240" w:lineRule="auto"/>
+              <w:jc w:val="center"/>
+            </w:pPr>
+            <w:r>
+              <w:rPr>
+                <w:sz w:val="16"/>
+              </w:rPr>
+              <w:t>0.792</w:t>
+            </w:r>
+          </w:p>
+        </w:tc>
+        <w:tc>
+          <w:tcPr>
+            <w:vAlign w:val="center"/>
+          </w:tcPr>
+          <w:p>
+            <w:pPr>
+              <w:spacing w:before="0" w:after="0" w:line="240" w:lineRule="auto"/>
+              <w:jc w:val="center"/>
+            </w:pPr>
+            <w:r>
+              <w:rPr>
+                <w:sz w:val="16"/>
+              </w:rPr>
+              <w:t>0.840</w:t>
+            </w:r>
+          </w:p>
+        </w:tc>
+        <w:tc>
+          <w:tcPr>
+            <w:vAlign w:val="center"/>
+          </w:tcPr>
+          <w:p>
+            <w:pPr>
+              <w:spacing w:before="0" w:after="0" w:line="240" w:lineRule="auto"/>
+              <w:jc w:val="center"/>
+            </w:pPr>
+            <w:r>
+              <w:rPr>
+                <w:sz w:val="16"/>
+              </w:rPr>
+              <w:t>0.848</w:t>
+            </w:r>
+          </w:p>
+        </w:tc>
+        <w:tc>
+          <w:tcPr>
+            <w:vAlign w:val="center"/>
+          </w:tcPr>
+          <w:p>
+            <w:pPr>
+              <w:spacing w:before="0" w:after="0" w:line="240" w:lineRule="auto"/>
+              <w:jc w:val="center"/>
+            </w:pPr>
+            <w:r>
+              <w:rPr>
+                <w:sz w:val="16"/>
+              </w:rPr>
+              <w:t>0.821</w:t>
+            </w:r>
+          </w:p>
+        </w:tc>
+        <w:tc>
+          <w:tcPr>
+            <w:vAlign w:val="center"/>
+          </w:tcPr>
+          <w:p>
+            <w:pPr>
+              <w:spacing w:before="0" w:after="0" w:line="240" w:lineRule="auto"/>
+              <w:jc w:val="center"/>
+            </w:pPr>
+            <w:r>
+              <w:rPr>
+                <w:sz w:val="16"/>
+              </w:rPr>
+              <w:t>0.650</w:t>
             </w:r>
           </w:p>
         </w:tc>
@@ -2824,194 +2824,194 @@
               <w:rPr>
                 <w:sz w:val="16"/>
               </w:rPr>
-              <w:t>0.447</w:t>
-            </w:r>
-          </w:p>
-        </w:tc>
-        <w:tc>
-          <w:tcPr>
-            <w:vAlign w:val="center"/>
-          </w:tcPr>
-          <w:p>
-            <w:pPr>
-              <w:spacing w:before="0" w:after="0" w:line="240" w:lineRule="auto"/>
-              <w:jc w:val="center"/>
-            </w:pPr>
-            <w:r>
-              <w:rPr>
-                <w:sz w:val="16"/>
-              </w:rPr>
-              <w:t>0.587</w:t>
-            </w:r>
-          </w:p>
-        </w:tc>
-        <w:tc>
-          <w:tcPr>
-            <w:vAlign w:val="center"/>
-          </w:tcPr>
-          <w:p>
-            <w:pPr>
-              <w:spacing w:before="0" w:after="0" w:line="240" w:lineRule="auto"/>
-              <w:jc w:val="center"/>
-            </w:pPr>
-            <w:r>
-              <w:rPr>
-                <w:sz w:val="16"/>
-              </w:rPr>
-              <w:t>0.594</w:t>
-            </w:r>
-          </w:p>
-        </w:tc>
-        <w:tc>
-          <w:tcPr>
-            <w:vAlign w:val="center"/>
-          </w:tcPr>
-          <w:p>
-            <w:pPr>
-              <w:spacing w:before="0" w:after="0" w:line="240" w:lineRule="auto"/>
-              <w:jc w:val="center"/>
-            </w:pPr>
-            <w:r>
-              <w:rPr>
-                <w:sz w:val="16"/>
-              </w:rPr>
-              <w:t>0.866</w:t>
-            </w:r>
-          </w:p>
-        </w:tc>
-        <w:tc>
-          <w:tcPr>
-            <w:vAlign w:val="center"/>
-          </w:tcPr>
-          <w:p>
-            <w:pPr>
-              <w:spacing w:before="0" w:after="0" w:line="240" w:lineRule="auto"/>
-              <w:jc w:val="center"/>
-            </w:pPr>
-            <w:r>
-              <w:rPr>
-                <w:sz w:val="16"/>
-              </w:rPr>
-              <w:t>0.760</w:t>
-            </w:r>
-          </w:p>
-        </w:tc>
-        <w:tc>
-          <w:tcPr>
-            <w:vAlign w:val="center"/>
-          </w:tcPr>
-          <w:p>
-            <w:pPr>
-              <w:spacing w:before="0" w:after="0" w:line="240" w:lineRule="auto"/>
-              <w:jc w:val="center"/>
-            </w:pPr>
-            <w:r>
-              <w:rPr>
-                <w:sz w:val="16"/>
-              </w:rPr>
-              <w:t>0.722</w:t>
-            </w:r>
-          </w:p>
-        </w:tc>
-        <w:tc>
-          <w:tcPr>
-            <w:vAlign w:val="center"/>
-          </w:tcPr>
-          <w:p>
-            <w:pPr>
-              <w:spacing w:before="0" w:after="0" w:line="240" w:lineRule="auto"/>
-              <w:jc w:val="center"/>
-            </w:pPr>
-            <w:r>
-              <w:rPr>
-                <w:sz w:val="16"/>
-              </w:rPr>
-              <w:t>0.560</w:t>
-            </w:r>
-          </w:p>
-        </w:tc>
-        <w:tc>
-          <w:tcPr>
-            <w:vAlign w:val="center"/>
-          </w:tcPr>
-          <w:p>
-            <w:pPr>
-              <w:spacing w:before="0" w:after="0" w:line="240" w:lineRule="auto"/>
-              <w:jc w:val="center"/>
-            </w:pPr>
-            <w:r>
-              <w:rPr>
-                <w:sz w:val="16"/>
-              </w:rPr>
-              <w:t>0.499</w:t>
-            </w:r>
-          </w:p>
-        </w:tc>
-        <w:tc>
-          <w:tcPr>
-            <w:vAlign w:val="center"/>
-          </w:tcPr>
-          <w:p>
-            <w:pPr>
-              <w:spacing w:before="0" w:after="0" w:line="240" w:lineRule="auto"/>
-              <w:jc w:val="center"/>
-            </w:pPr>
-            <w:r>
-              <w:rPr>
-                <w:sz w:val="16"/>
-              </w:rPr>
-              <w:t>0.661</w:t>
-            </w:r>
-          </w:p>
-        </w:tc>
-        <w:tc>
-          <w:tcPr>
-            <w:vAlign w:val="center"/>
-          </w:tcPr>
-          <w:p>
-            <w:pPr>
-              <w:spacing w:before="0" w:after="0" w:line="240" w:lineRule="auto"/>
-              <w:jc w:val="center"/>
-            </w:pPr>
-            <w:r>
-              <w:rPr>
-                <w:sz w:val="16"/>
-              </w:rPr>
-              <w:t>0.628</w:t>
-            </w:r>
-          </w:p>
-        </w:tc>
-        <w:tc>
-          <w:tcPr>
-            <w:vAlign w:val="center"/>
-          </w:tcPr>
-          <w:p>
-            <w:pPr>
-              <w:spacing w:before="0" w:after="0" w:line="240" w:lineRule="auto"/>
-              <w:jc w:val="center"/>
-            </w:pPr>
-            <w:r>
-              <w:rPr>
-                <w:sz w:val="16"/>
-              </w:rPr>
-              <w:t>0.432</w:t>
-            </w:r>
-          </w:p>
-        </w:tc>
-        <w:tc>
-          <w:tcPr>
-            <w:vAlign w:val="center"/>
-          </w:tcPr>
-          <w:p>
-            <w:pPr>
-              <w:spacing w:before="0" w:after="0" w:line="240" w:lineRule="auto"/>
-              <w:jc w:val="center"/>
-            </w:pPr>
-            <w:r>
-              <w:rPr>
-                <w:sz w:val="16"/>
-              </w:rPr>
-              <w:t>0.610</w:t>
+              <w:t>0.593</w:t>
+            </w:r>
+          </w:p>
+        </w:tc>
+        <w:tc>
+          <w:tcPr>
+            <w:vAlign w:val="center"/>
+          </w:tcPr>
+          <w:p>
+            <w:pPr>
+              <w:spacing w:before="0" w:after="0" w:line="240" w:lineRule="auto"/>
+              <w:jc w:val="center"/>
+            </w:pPr>
+            <w:r>
+              <w:rPr>
+                <w:sz w:val="16"/>
+              </w:rPr>
+              <w:t>0.604</w:t>
+            </w:r>
+          </w:p>
+        </w:tc>
+        <w:tc>
+          <w:tcPr>
+            <w:vAlign w:val="center"/>
+          </w:tcPr>
+          <w:p>
+            <w:pPr>
+              <w:spacing w:before="0" w:after="0" w:line="240" w:lineRule="auto"/>
+              <w:jc w:val="center"/>
+            </w:pPr>
+            <w:r>
+              <w:rPr>
+                <w:sz w:val="16"/>
+              </w:rPr>
+              <w:t>0.705</w:t>
+            </w:r>
+          </w:p>
+        </w:tc>
+        <w:tc>
+          <w:tcPr>
+            <w:vAlign w:val="center"/>
+          </w:tcPr>
+          <w:p>
+            <w:pPr>
+              <w:spacing w:before="0" w:after="0" w:line="240" w:lineRule="auto"/>
+              <w:jc w:val="center"/>
+            </w:pPr>
+            <w:r>
+              <w:rPr>
+                <w:sz w:val="16"/>
+              </w:rPr>
+              <w:t>0.538</w:t>
+            </w:r>
+          </w:p>
+        </w:tc>
+        <w:tc>
+          <w:tcPr>
+            <w:vAlign w:val="center"/>
+          </w:tcPr>
+          <w:p>
+            <w:pPr>
+              <w:spacing w:before="0" w:after="0" w:line="240" w:lineRule="auto"/>
+              <w:jc w:val="center"/>
+            </w:pPr>
+            <w:r>
+              <w:rPr>
+                <w:sz w:val="16"/>
+              </w:rPr>
+              <w:t>0.907</w:t>
+            </w:r>
+          </w:p>
+        </w:tc>
+        <w:tc>
+          <w:tcPr>
+            <w:vAlign w:val="center"/>
+          </w:tcPr>
+          <w:p>
+            <w:pPr>
+              <w:spacing w:before="0" w:after="0" w:line="240" w:lineRule="auto"/>
+              <w:jc w:val="center"/>
+            </w:pPr>
+            <w:r>
+              <w:rPr>
+                <w:sz w:val="16"/>
+              </w:rPr>
+              <w:t>0.796</w:t>
+            </w:r>
+          </w:p>
+        </w:tc>
+        <w:tc>
+          <w:tcPr>
+            <w:vAlign w:val="center"/>
+          </w:tcPr>
+          <w:p>
+            <w:pPr>
+              <w:spacing w:before="0" w:after="0" w:line="240" w:lineRule="auto"/>
+              <w:jc w:val="center"/>
+            </w:pPr>
+            <w:r>
+              <w:rPr>
+                <w:sz w:val="16"/>
+              </w:rPr>
+              <w:t>0.837</w:t>
+            </w:r>
+          </w:p>
+        </w:tc>
+        <w:tc>
+          <w:tcPr>
+            <w:vAlign w:val="center"/>
+          </w:tcPr>
+          <w:p>
+            <w:pPr>
+              <w:spacing w:before="0" w:after="0" w:line="240" w:lineRule="auto"/>
+              <w:jc w:val="center"/>
+            </w:pPr>
+            <w:r>
+              <w:rPr>
+                <w:sz w:val="16"/>
+              </w:rPr>
+              <w:t>0.726</w:t>
+            </w:r>
+          </w:p>
+        </w:tc>
+        <w:tc>
+          <w:tcPr>
+            <w:vAlign w:val="center"/>
+          </w:tcPr>
+          <w:p>
+            <w:pPr>
+              <w:spacing w:before="0" w:after="0" w:line="240" w:lineRule="auto"/>
+              <w:jc w:val="center"/>
+            </w:pPr>
+            <w:r>
+              <w:rPr>
+                <w:sz w:val="16"/>
+              </w:rPr>
+              <w:t>0.561</w:t>
+            </w:r>
+          </w:p>
+        </w:tc>
+        <w:tc>
+          <w:tcPr>
+            <w:vAlign w:val="center"/>
+          </w:tcPr>
+          <w:p>
+            <w:pPr>
+              <w:spacing w:before="0" w:after="0" w:line="240" w:lineRule="auto"/>
+              <w:jc w:val="center"/>
+            </w:pPr>
+            <w:r>
+              <w:rPr>
+                <w:sz w:val="16"/>
+              </w:rPr>
+              <w:t>0.729</w:t>
+            </w:r>
+          </w:p>
+        </w:tc>
+        <w:tc>
+          <w:tcPr>
+            <w:vAlign w:val="center"/>
+          </w:tcPr>
+          <w:p>
+            <w:pPr>
+              <w:spacing w:before="0" w:after="0" w:line="240" w:lineRule="auto"/>
+              <w:jc w:val="center"/>
+            </w:pPr>
+            <w:r>
+              <w:rPr>
+                <w:sz w:val="16"/>
+              </w:rPr>
+              <w:t>0.630</w:t>
+            </w:r>
+          </w:p>
+        </w:tc>
+        <w:tc>
+          <w:tcPr>
+            <w:vAlign w:val="center"/>
+          </w:tcPr>
+          <w:p>
+            <w:pPr>
+              <w:spacing w:before="0" w:after="0" w:line="240" w:lineRule="auto"/>
+              <w:jc w:val="center"/>
+            </w:pPr>
+            <w:r>
+              <w:rPr>
+                <w:sz w:val="16"/>
+              </w:rPr>
+              <w:t>0.527</w:t>
             </w:r>
           </w:p>
         </w:tc>
@@ -3051,194 +3051,194 @@
               <w:rPr>
                 <w:sz w:val="16"/>
               </w:rPr>
-              <w:t>0.575</w:t>
-            </w:r>
-          </w:p>
-        </w:tc>
-        <w:tc>
-          <w:tcPr>
-            <w:vAlign w:val="center"/>
-          </w:tcPr>
-          <w:p>
-            <w:pPr>
-              <w:spacing w:before="0" w:after="0" w:line="240" w:lineRule="auto"/>
-              <w:jc w:val="center"/>
-            </w:pPr>
-            <w:r>
-              <w:rPr>
-                <w:sz w:val="16"/>
-              </w:rPr>
-              <w:t>0.594</w:t>
-            </w:r>
-          </w:p>
-        </w:tc>
-        <w:tc>
-          <w:tcPr>
-            <w:vAlign w:val="center"/>
-          </w:tcPr>
-          <w:p>
-            <w:pPr>
-              <w:spacing w:before="0" w:after="0" w:line="240" w:lineRule="auto"/>
-              <w:jc w:val="center"/>
-            </w:pPr>
-            <w:r>
-              <w:rPr>
-                <w:sz w:val="16"/>
-              </w:rPr>
-              <w:t>0.671</w:t>
-            </w:r>
-          </w:p>
-        </w:tc>
-        <w:tc>
-          <w:tcPr>
-            <w:vAlign w:val="center"/>
-          </w:tcPr>
-          <w:p>
-            <w:pPr>
-              <w:spacing w:before="0" w:after="0" w:line="240" w:lineRule="auto"/>
-              <w:jc w:val="center"/>
-            </w:pPr>
-            <w:r>
-              <w:rPr>
-                <w:sz w:val="16"/>
-              </w:rPr>
-              <w:t>0.898</w:t>
-            </w:r>
-          </w:p>
-        </w:tc>
-        <w:tc>
-          <w:tcPr>
-            <w:vAlign w:val="center"/>
-          </w:tcPr>
-          <w:p>
-            <w:pPr>
-              <w:spacing w:before="0" w:after="0" w:line="240" w:lineRule="auto"/>
-              <w:jc w:val="center"/>
-            </w:pPr>
-            <w:r>
-              <w:rPr>
-                <w:sz w:val="16"/>
-              </w:rPr>
-              <w:t>0.727</w:t>
-            </w:r>
-          </w:p>
-        </w:tc>
-        <w:tc>
-          <w:tcPr>
-            <w:vAlign w:val="center"/>
-          </w:tcPr>
-          <w:p>
-            <w:pPr>
-              <w:spacing w:before="0" w:after="0" w:line="240" w:lineRule="auto"/>
-              <w:jc w:val="center"/>
-            </w:pPr>
-            <w:r>
-              <w:rPr>
-                <w:sz w:val="16"/>
-              </w:rPr>
-              <w:t>0.687</w:t>
-            </w:r>
-          </w:p>
-        </w:tc>
-        <w:tc>
-          <w:tcPr>
-            <w:vAlign w:val="center"/>
-          </w:tcPr>
-          <w:p>
-            <w:pPr>
-              <w:spacing w:before="0" w:after="0" w:line="240" w:lineRule="auto"/>
-              <w:jc w:val="center"/>
-            </w:pPr>
-            <w:r>
-              <w:rPr>
-                <w:sz w:val="16"/>
-              </w:rPr>
-              <w:t>0.468</w:t>
-            </w:r>
-          </w:p>
-        </w:tc>
-        <w:tc>
-          <w:tcPr>
-            <w:vAlign w:val="center"/>
-          </w:tcPr>
-          <w:p>
-            <w:pPr>
-              <w:spacing w:before="0" w:after="0" w:line="240" w:lineRule="auto"/>
-              <w:jc w:val="center"/>
-            </w:pPr>
-            <w:r>
-              <w:rPr>
-                <w:sz w:val="16"/>
-              </w:rPr>
-              <w:t>0.533</w:t>
-            </w:r>
-          </w:p>
-        </w:tc>
-        <w:tc>
-          <w:tcPr>
-            <w:vAlign w:val="center"/>
-          </w:tcPr>
-          <w:p>
-            <w:pPr>
-              <w:spacing w:before="0" w:after="0" w:line="240" w:lineRule="auto"/>
-              <w:jc w:val="center"/>
-            </w:pPr>
-            <w:r>
-              <w:rPr>
-                <w:sz w:val="16"/>
-              </w:rPr>
-              <w:t>0.642</w:t>
-            </w:r>
-          </w:p>
-        </w:tc>
-        <w:tc>
-          <w:tcPr>
-            <w:vAlign w:val="center"/>
-          </w:tcPr>
-          <w:p>
-            <w:pPr>
-              <w:spacing w:before="0" w:after="0" w:line="240" w:lineRule="auto"/>
-              <w:jc w:val="center"/>
-            </w:pPr>
-            <w:r>
-              <w:rPr>
-                <w:sz w:val="16"/>
-              </w:rPr>
-              <w:t>0.598</w:t>
-            </w:r>
-          </w:p>
-        </w:tc>
-        <w:tc>
-          <w:tcPr>
-            <w:vAlign w:val="center"/>
-          </w:tcPr>
-          <w:p>
-            <w:pPr>
-              <w:spacing w:before="0" w:after="0" w:line="240" w:lineRule="auto"/>
-              <w:jc w:val="center"/>
-            </w:pPr>
-            <w:r>
-              <w:rPr>
-                <w:sz w:val="16"/>
-              </w:rPr>
-              <w:t>0.661</w:t>
-            </w:r>
-          </w:p>
-        </w:tc>
-        <w:tc>
-          <w:tcPr>
-            <w:vAlign w:val="center"/>
-          </w:tcPr>
-          <w:p>
-            <w:pPr>
-              <w:spacing w:before="0" w:after="0" w:line="240" w:lineRule="auto"/>
-              <w:jc w:val="center"/>
-            </w:pPr>
-            <w:r>
-              <w:rPr>
-                <w:sz w:val="16"/>
-              </w:rPr>
-              <w:t>0.702</w:t>
+              <w:t>0.566</w:t>
+            </w:r>
+          </w:p>
+        </w:tc>
+        <w:tc>
+          <w:tcPr>
+            <w:vAlign w:val="center"/>
+          </w:tcPr>
+          <w:p>
+            <w:pPr>
+              <w:spacing w:before="0" w:after="0" w:line="240" w:lineRule="auto"/>
+              <w:jc w:val="center"/>
+            </w:pPr>
+            <w:r>
+              <w:rPr>
+                <w:sz w:val="16"/>
+              </w:rPr>
+              <w:t>0.570</w:t>
+            </w:r>
+          </w:p>
+        </w:tc>
+        <w:tc>
+          <w:tcPr>
+            <w:vAlign w:val="center"/>
+          </w:tcPr>
+          <w:p>
+            <w:pPr>
+              <w:spacing w:before="0" w:after="0" w:line="240" w:lineRule="auto"/>
+              <w:jc w:val="center"/>
+            </w:pPr>
+            <w:r>
+              <w:rPr>
+                <w:sz w:val="16"/>
+              </w:rPr>
+              <w:t>0.651</w:t>
+            </w:r>
+          </w:p>
+        </w:tc>
+        <w:tc>
+          <w:tcPr>
+            <w:vAlign w:val="center"/>
+          </w:tcPr>
+          <w:p>
+            <w:pPr>
+              <w:spacing w:before="0" w:after="0" w:line="240" w:lineRule="auto"/>
+              <w:jc w:val="center"/>
+            </w:pPr>
+            <w:r>
+              <w:rPr>
+                <w:sz w:val="16"/>
+              </w:rPr>
+              <w:t>0.629</w:t>
+            </w:r>
+          </w:p>
+        </w:tc>
+        <w:tc>
+          <w:tcPr>
+            <w:vAlign w:val="center"/>
+          </w:tcPr>
+          <w:p>
+            <w:pPr>
+              <w:spacing w:before="0" w:after="0" w:line="240" w:lineRule="auto"/>
+              <w:jc w:val="center"/>
+            </w:pPr>
+            <w:r>
+              <w:rPr>
+                <w:sz w:val="16"/>
+              </w:rPr>
+              <w:t>0.896</w:t>
+            </w:r>
+          </w:p>
+        </w:tc>
+        <w:tc>
+          <w:tcPr>
+            <w:vAlign w:val="center"/>
+          </w:tcPr>
+          <w:p>
+            <w:pPr>
+              <w:spacing w:before="0" w:after="0" w:line="240" w:lineRule="auto"/>
+              <w:jc w:val="center"/>
+            </w:pPr>
+            <w:r>
+              <w:rPr>
+                <w:sz w:val="16"/>
+              </w:rPr>
+              <w:t>0.952</w:t>
+            </w:r>
+          </w:p>
+        </w:tc>
+        <w:tc>
+          <w:tcPr>
+            <w:vAlign w:val="center"/>
+          </w:tcPr>
+          <w:p>
+            <w:pPr>
+              <w:spacing w:before="0" w:after="0" w:line="240" w:lineRule="auto"/>
+              <w:jc w:val="center"/>
+            </w:pPr>
+            <w:r>
+              <w:rPr>
+                <w:sz w:val="16"/>
+              </w:rPr>
+              <w:t>0.934</w:t>
+            </w:r>
+          </w:p>
+        </w:tc>
+        <w:tc>
+          <w:tcPr>
+            <w:vAlign w:val="center"/>
+          </w:tcPr>
+          <w:p>
+            <w:pPr>
+              <w:spacing w:before="0" w:after="0" w:line="240" w:lineRule="auto"/>
+              <w:jc w:val="center"/>
+            </w:pPr>
+            <w:r>
+              <w:rPr>
+                <w:sz w:val="16"/>
+              </w:rPr>
+              <w:t>0.746</w:t>
+            </w:r>
+          </w:p>
+        </w:tc>
+        <w:tc>
+          <w:tcPr>
+            <w:vAlign w:val="center"/>
+          </w:tcPr>
+          <w:p>
+            <w:pPr>
+              <w:spacing w:before="0" w:after="0" w:line="240" w:lineRule="auto"/>
+              <w:jc w:val="center"/>
+            </w:pPr>
+            <w:r>
+              <w:rPr>
+                <w:sz w:val="16"/>
+              </w:rPr>
+              <w:t>0.587</w:t>
+            </w:r>
+          </w:p>
+        </w:tc>
+        <w:tc>
+          <w:tcPr>
+            <w:vAlign w:val="center"/>
+          </w:tcPr>
+          <w:p>
+            <w:pPr>
+              <w:spacing w:before="0" w:after="0" w:line="240" w:lineRule="auto"/>
+              <w:jc w:val="center"/>
+            </w:pPr>
+            <w:r>
+              <w:rPr>
+                <w:sz w:val="16"/>
+              </w:rPr>
+              <w:t>0.579</w:t>
+            </w:r>
+          </w:p>
+        </w:tc>
+        <w:tc>
+          <w:tcPr>
+            <w:vAlign w:val="center"/>
+          </w:tcPr>
+          <w:p>
+            <w:pPr>
+              <w:spacing w:before="0" w:after="0" w:line="240" w:lineRule="auto"/>
+              <w:jc w:val="center"/>
+            </w:pPr>
+            <w:r>
+              <w:rPr>
+                <w:sz w:val="16"/>
+              </w:rPr>
+              <w:t>0.753</w:t>
+            </w:r>
+          </w:p>
+        </w:tc>
+        <w:tc>
+          <w:tcPr>
+            <w:vAlign w:val="center"/>
+          </w:tcPr>
+          <w:p>
+            <w:pPr>
+              <w:spacing w:before="0" w:after="0" w:line="240" w:lineRule="auto"/>
+              <w:jc w:val="center"/>
+            </w:pPr>
+            <w:r>
+              <w:rPr>
+                <w:sz w:val="16"/>
+              </w:rPr>
+              <w:t>0.595</w:t>
             </w:r>
           </w:p>
         </w:tc>
@@ -3278,126 +3278,177 @@
               <w:rPr>
                 <w:sz w:val="16"/>
               </w:rPr>
-              <w:t>0.627</w:t>
-            </w:r>
-          </w:p>
-        </w:tc>
-        <w:tc>
-          <w:tcPr>
-            <w:vAlign w:val="center"/>
-          </w:tcPr>
-          <w:p>
-            <w:pPr>
-              <w:spacing w:before="0" w:after="0" w:line="240" w:lineRule="auto"/>
-              <w:jc w:val="center"/>
-            </w:pPr>
-            <w:r>
-              <w:rPr>
-                <w:sz w:val="16"/>
-              </w:rPr>
-              <w:t>0.673</w:t>
-            </w:r>
-          </w:p>
-        </w:tc>
-        <w:tc>
-          <w:tcPr>
-            <w:vAlign w:val="center"/>
-          </w:tcPr>
-          <w:p>
-            <w:pPr>
-              <w:spacing w:before="0" w:after="0" w:line="240" w:lineRule="auto"/>
-              <w:jc w:val="center"/>
-            </w:pPr>
-            <w:r>
-              <w:rPr>
-                <w:sz w:val="16"/>
-              </w:rPr>
-              <w:t>0.706</w:t>
-            </w:r>
-          </w:p>
-        </w:tc>
-        <w:tc>
-          <w:tcPr>
-            <w:vAlign w:val="center"/>
-          </w:tcPr>
-          <w:p>
-            <w:pPr>
-              <w:spacing w:before="0" w:after="0" w:line="240" w:lineRule="auto"/>
-              <w:jc w:val="center"/>
-            </w:pPr>
-            <w:r>
-              <w:rPr>
-                <w:sz w:val="16"/>
-              </w:rPr>
-              <w:t>0.898</w:t>
-            </w:r>
-          </w:p>
-        </w:tc>
-        <w:tc>
-          <w:tcPr>
-            <w:vAlign w:val="center"/>
-          </w:tcPr>
-          <w:p>
-            <w:pPr>
-              <w:spacing w:before="0" w:after="0" w:line="240" w:lineRule="auto"/>
-              <w:jc w:val="center"/>
-            </w:pPr>
-            <w:r>
-              <w:rPr>
-                <w:sz w:val="16"/>
-              </w:rPr>
-              <w:t>0.824</w:t>
-            </w:r>
-          </w:p>
-        </w:tc>
-        <w:tc>
-          <w:tcPr>
-            <w:vAlign w:val="center"/>
-          </w:tcPr>
-          <w:p>
-            <w:pPr>
-              <w:spacing w:before="0" w:after="0" w:line="240" w:lineRule="auto"/>
-              <w:jc w:val="center"/>
-            </w:pPr>
-            <w:r>
-              <w:rPr>
-                <w:sz w:val="16"/>
-              </w:rPr>
-              <w:t>0.786</w:t>
-            </w:r>
-          </w:p>
-        </w:tc>
-        <w:tc>
-          <w:tcPr>
-            <w:vAlign w:val="center"/>
-          </w:tcPr>
-          <w:p>
-            <w:pPr>
-              <w:spacing w:before="0" w:after="0" w:line="240" w:lineRule="auto"/>
-              <w:jc w:val="center"/>
-            </w:pPr>
-            <w:r>
-              <w:rPr>
-                <w:sz w:val="16"/>
-              </w:rPr>
-              <w:t>0.661</w:t>
-            </w:r>
-          </w:p>
-        </w:tc>
-        <w:tc>
-          <w:tcPr>
-            <w:vAlign w:val="center"/>
-          </w:tcPr>
-          <w:p>
-            <w:pPr>
-              <w:spacing w:before="0" w:after="0" w:line="240" w:lineRule="auto"/>
-              <w:jc w:val="center"/>
-            </w:pPr>
-            <w:r>
-              <w:rPr>
-                <w:sz w:val="16"/>
-              </w:rPr>
-              <w:t>0.672</w:t>
+              <w:t>0.663</w:t>
+            </w:r>
+          </w:p>
+        </w:tc>
+        <w:tc>
+          <w:tcPr>
+            <w:vAlign w:val="center"/>
+          </w:tcPr>
+          <w:p>
+            <w:pPr>
+              <w:spacing w:before="0" w:after="0" w:line="240" w:lineRule="auto"/>
+              <w:jc w:val="center"/>
+            </w:pPr>
+            <w:r>
+              <w:rPr>
+                <w:sz w:val="16"/>
+              </w:rPr>
+              <w:t>0.681</w:t>
+            </w:r>
+          </w:p>
+        </w:tc>
+        <w:tc>
+          <w:tcPr>
+            <w:vAlign w:val="center"/>
+          </w:tcPr>
+          <w:p>
+            <w:pPr>
+              <w:spacing w:before="0" w:after="0" w:line="240" w:lineRule="auto"/>
+              <w:jc w:val="center"/>
+            </w:pPr>
+            <w:r>
+              <w:rPr>
+                <w:sz w:val="16"/>
+              </w:rPr>
+              <w:t>0.739</w:t>
+            </w:r>
+          </w:p>
+        </w:tc>
+        <w:tc>
+          <w:tcPr>
+            <w:vAlign w:val="center"/>
+          </w:tcPr>
+          <w:p>
+            <w:pPr>
+              <w:spacing w:before="0" w:after="0" w:line="240" w:lineRule="auto"/>
+              <w:jc w:val="center"/>
+            </w:pPr>
+            <w:r>
+              <w:rPr>
+                <w:sz w:val="16"/>
+              </w:rPr>
+              <w:t>0.688</w:t>
+            </w:r>
+          </w:p>
+        </w:tc>
+        <w:tc>
+          <w:tcPr>
+            <w:vAlign w:val="center"/>
+          </w:tcPr>
+          <w:p>
+            <w:pPr>
+              <w:spacing w:before="0" w:after="0" w:line="240" w:lineRule="auto"/>
+              <w:jc w:val="center"/>
+            </w:pPr>
+            <w:r>
+              <w:rPr>
+                <w:sz w:val="16"/>
+              </w:rPr>
+              <w:t>0.966</w:t>
+            </w:r>
+          </w:p>
+        </w:tc>
+        <w:tc>
+          <w:tcPr>
+            <w:vAlign w:val="center"/>
+          </w:tcPr>
+          <w:p>
+            <w:pPr>
+              <w:spacing w:before="0" w:after="0" w:line="240" w:lineRule="auto"/>
+              <w:jc w:val="center"/>
+            </w:pPr>
+            <w:r>
+              <w:rPr>
+                <w:sz w:val="16"/>
+              </w:rPr>
+              <w:t>0.957</w:t>
+            </w:r>
+          </w:p>
+        </w:tc>
+        <w:tc>
+          <w:tcPr>
+            <w:vAlign w:val="center"/>
+          </w:tcPr>
+          <w:p>
+            <w:pPr>
+              <w:spacing w:before="0" w:after="0" w:line="240" w:lineRule="auto"/>
+              <w:jc w:val="center"/>
+            </w:pPr>
+            <w:r>
+              <w:rPr>
+                <w:sz w:val="16"/>
+              </w:rPr>
+              <w:t>0.901</w:t>
+            </w:r>
+          </w:p>
+        </w:tc>
+        <w:tc>
+          <w:tcPr>
+            <w:vAlign w:val="center"/>
+          </w:tcPr>
+          <w:p>
+            <w:pPr>
+              <w:spacing w:before="0" w:after="0" w:line="240" w:lineRule="auto"/>
+              <w:jc w:val="center"/>
+            </w:pPr>
+            <w:r>
+              <w:rPr>
+                <w:sz w:val="16"/>
+              </w:rPr>
+              <w:t>0.916</w:t>
+            </w:r>
+          </w:p>
+        </w:tc>
+        <w:tc>
+          <w:tcPr>
+            <w:vAlign w:val="center"/>
+          </w:tcPr>
+          <w:p>
+            <w:pPr>
+              <w:spacing w:before="0" w:after="0" w:line="240" w:lineRule="auto"/>
+              <w:jc w:val="center"/>
+            </w:pPr>
+            <w:r>
+              <w:rPr>
+                <w:sz w:val="16"/>
+              </w:rPr>
+              <w:t>0.734</w:t>
+            </w:r>
+          </w:p>
+        </w:tc>
+        <w:tc>
+          <w:tcPr>
+            <w:vAlign w:val="center"/>
+          </w:tcPr>
+          <w:p>
+            <w:pPr>
+              <w:spacing w:before="0" w:after="0" w:line="240" w:lineRule="auto"/>
+              <w:jc w:val="center"/>
+            </w:pPr>
+            <w:r>
+              <w:rPr>
+                <w:sz w:val="16"/>
+              </w:rPr>
+              <w:t>0.654</w:t>
+            </w:r>
+          </w:p>
+        </w:tc>
+        <w:tc>
+          <w:tcPr>
+            <w:vAlign w:val="center"/>
+          </w:tcPr>
+          <w:p>
+            <w:pPr>
+              <w:spacing w:before="0" w:after="0" w:line="240" w:lineRule="auto"/>
+              <w:jc w:val="center"/>
+            </w:pPr>
+            <w:r>
+              <w:rPr>
+                <w:sz w:val="16"/>
+              </w:rPr>
+              <w:t>0.794</w:t>
             </w:r>
           </w:p>
         </w:tc>
@@ -3415,57 +3466,6 @@
                 <w:sz w:val="16"/>
               </w:rPr>
               <w:t>0.722</w:t>
-            </w:r>
-          </w:p>
-        </w:tc>
-        <w:tc>
-          <w:tcPr>
-            <w:vAlign w:val="center"/>
-          </w:tcPr>
-          <w:p>
-            <w:pPr>
-              <w:spacing w:before="0" w:after="0" w:line="240" w:lineRule="auto"/>
-              <w:jc w:val="center"/>
-            </w:pPr>
-            <w:r>
-              <w:rPr>
-                <w:sz w:val="16"/>
-              </w:rPr>
-              <w:t>0.612</w:t>
-            </w:r>
-          </w:p>
-        </w:tc>
-        <w:tc>
-          <w:tcPr>
-            <w:vAlign w:val="center"/>
-          </w:tcPr>
-          <w:p>
-            <w:pPr>
-              <w:spacing w:before="0" w:after="0" w:line="240" w:lineRule="auto"/>
-              <w:jc w:val="center"/>
-            </w:pPr>
-            <w:r>
-              <w:rPr>
-                <w:sz w:val="16"/>
-              </w:rPr>
-              <w:t>0.608</w:t>
-            </w:r>
-          </w:p>
-        </w:tc>
-        <w:tc>
-          <w:tcPr>
-            <w:vAlign w:val="center"/>
-          </w:tcPr>
-          <w:p>
-            <w:pPr>
-              <w:spacing w:before="0" w:after="0" w:line="240" w:lineRule="auto"/>
-              <w:jc w:val="center"/>
-            </w:pPr>
-            <w:r>
-              <w:rPr>
-                <w:sz w:val="16"/>
-              </w:rPr>
-              <w:t>0.656</w:t>
             </w:r>
           </w:p>
         </w:tc>
@@ -4086,6 +4086,20 @@
           </w:tcPr>
           <w:p>
             <w:pPr>
+              <w:spacing w:before="0" w:after="100" w:line="240" w:lineRule="auto"/>
+              <w:jc w:val="center"/>
+            </w:pPr>
+            <w:r>
+              <w:rPr>
+                <w:b w:val="off"/>
+                <w:sz w:val="24"/>
+                <w:color w:val="000000"/>
+              </w:rPr>
+              <w:t>Febrero - 2006</w:t>
+            </w:r>
+          </w:p>
+          <w:p>
+            <w:pPr>
               <w:spacing w:before="0" w:after="0" w:line="240" w:lineRule="auto"/>
               <w:jc w:val="center"/>
             </w:pPr>
@@ -4093,12 +4107,12 @@
               <w:drawing>
                 <wp:inline distT="0" distR="0" distB="0" distL="0">
                   <wp:extent cx="3619500" cy="2562225"/>
-                  <wp:docPr id="1" name="Drawing 1" descr="ES017UTE1-alerta.png"/>
+                  <wp:docPr id="1" name="Drawing 1" descr="ES018UTE1-normalidad.png"/>
                   <a:graphic xmlns:a="http://schemas.openxmlformats.org/drawingml/2006/main">
                     <a:graphicData uri="http://schemas.openxmlformats.org/drawingml/2006/picture">
                       <pic:pic xmlns:pic="http://schemas.openxmlformats.org/drawingml/2006/picture">
                         <pic:nvPicPr>
-                          <pic:cNvPr id="0" name="Picture 1" descr="ES017UTE1-alerta.png"/>
+                          <pic:cNvPr id="0" name="Picture 1" descr="ES018UTE1-normalidad.png"/>
                           <pic:cNvPicPr>
                             <a:picLocks noChangeAspect="true"/>
                           </pic:cNvPicPr>
@@ -4128,21 +4142,6 @@
         </w:tc>
       </w:tr>
     </w:tbl>
-    <w:p>
-      <w:pPr>
-        <w:spacing w:after="200" w:before="200"/>
-        <w:jc w:val="center"/>
-      </w:pPr>
-      <w:r>
-        <w:rPr>
-          <w:i w:val="on"/>
-          <w:b w:val="off"/>
-          <w:sz w:val="22"/>
-          <w:color w:val="000000"/>
-        </w:rPr>
-        <w:t>ESCENARIOS DE ESCASEZ XXX</w:t>
-      </w:r>
-    </w:p>
     <w:p>
       <w:pPr>
         <w:sectPr>

</xml_diff>

<commit_message>
Avance cuadro detalle ut estacion
</commit_message>
<xml_diff>
--- a/reporteWord/Reporte_UTE_occidental.docx
+++ b/reporteWord/Reporte_UTE_occidental.docx
@@ -3509,9 +3509,7 @@
     </w:p>
     <w:tbl>
       <w:tblPr>
-        <w:tblW w:w="0" w:type="auto"/>
-        <w:tblW w:w="0"/>
-        <w:jc w:val="center"/>
+        <w:tblW w:w="5000" w:type="pct"/>
         <w:tblBorders>
           <w:top w:val="single"/>
           <w:top w:val="none"/>
@@ -3522,567 +3520,30 @@
           <w:right w:val="single"/>
           <w:right w:val="none"/>
           <w:insideH w:val="single"/>
-          <w:insideH w:val="none"/>
+          <w:insideH w:val="single" w:sz="4" w:color="000000"/>
           <w:insideV w:val="single"/>
           <w:insideV w:val="none"/>
         </w:tblBorders>
       </w:tblPr>
       <w:tr>
-        <w:tc>
-          <w:tcPr>
-            <w:tcW w:w="3000" w:type="pct"/>
-            <w:tcMar>
-              <w:top w:w="50"/>
-              <w:left w:w="50"/>
-              <w:bottom w:w="50"/>
-              <w:right w:w="50"/>
-            </w:tcMar>
-            <w:vAlign w:val="center"/>
-          </w:tcPr>
-          <w:tbl>
-            <w:tblPr>
-              <w:tblW w:w="0" w:type="auto"/>
-              <w:tblBorders>
-                <w:top w:val="single" w:sz="6" w:color="000000" w:space="0"/>
-                <w:left w:val="single" w:sz="6" w:color="000000" w:space="0"/>
-                <w:bottom w:val="single" w:sz="6" w:color="000000" w:space="0"/>
-                <w:right w:val="single" w:sz="6" w:color="000000" w:space="0"/>
-                <w:insideH w:val="single" w:sz="6" w:color="000000" w:space="0"/>
-                <w:insideV w:val="single" w:sz="6" w:color="000000" w:space="0"/>
-              </w:tblBorders>
-            </w:tblPr>
-            <w:tr>
-              <w:trPr>
-                <w:trHeight w:val="300" w:hRule="atLeast"/>
-              </w:trPr>
-              <w:tc>
-                <w:tcPr>
-                  <w:hMerge w:val="restart"/>
-                  <w:shd w:color="auto" w:val="clear" w:fill="4472C4"/>
-                  <w:vAlign w:val="center"/>
-                </w:tcPr>
-                <w:p>
-                  <w:pPr>
-                    <w:spacing w:before="0" w:after="0" w:line="240" w:lineRule="auto"/>
-                    <w:jc w:val="center"/>
-                  </w:pPr>
-                  <w:r>
-                    <w:rPr>
-                      <w:b w:val="on"/>
-                      <w:sz w:val="20"/>
-                      <w:color w:val="FFFFFF"/>
-                    </w:rPr>
-                    <w:t>ESTACIONES SELECCIONADAS Y PONDERACIÓN</w:t>
-                  </w:r>
-                </w:p>
-              </w:tc>
-              <w:tc>
-                <w:tcPr>
-                  <w:hMerge w:val="continue"/>
-                </w:tcPr>
-                <w:p/>
-              </w:tc>
-              <w:tc>
-                <w:tcPr>
-                  <w:hMerge w:val="continue"/>
-                </w:tcPr>
-                <w:p/>
-              </w:tc>
-            </w:tr>
-            <w:tr>
-              <w:trPr>
-                <w:trHeight w:val="300" w:hRule="atLeast"/>
-              </w:trPr>
-              <w:tc>
-                <w:tcPr>
-                  <w:shd w:color="auto" w:val="clear" w:fill="D9E1F2"/>
-                  <w:vAlign w:val="center"/>
-                </w:tcPr>
-                <w:p>
-                  <w:pPr>
-                    <w:spacing w:before="0" w:after="0" w:line="240" w:lineRule="auto"/>
-                    <w:jc w:val="center"/>
-                  </w:pPr>
-                  <w:r>
-                    <w:rPr>
-                      <w:b w:val="on"/>
-                      <w:sz w:val="16"/>
-                    </w:rPr>
-                    <w:t>Nombre y código</w:t>
-                  </w:r>
-                </w:p>
-              </w:tc>
-              <w:tc>
-                <w:tcPr>
-                  <w:shd w:color="auto" w:val="clear" w:fill="D9E1F2"/>
-                  <w:vAlign w:val="center"/>
-                </w:tcPr>
-                <w:p>
-                  <w:pPr>
-                    <w:spacing w:before="0" w:after="0" w:line="240" w:lineRule="auto"/>
-                    <w:jc w:val="center"/>
-                  </w:pPr>
-                  <w:r>
-                    <w:rPr>
-                      <w:b w:val="on"/>
-                      <w:sz w:val="16"/>
-                    </w:rPr>
-                    <w:t>Ponderación (%)</w:t>
-                  </w:r>
-                </w:p>
-              </w:tc>
-              <w:tc>
-                <w:tcPr>
-                  <w:shd w:color="auto" w:val="clear" w:fill="D9E1F2"/>
-                  <w:vAlign w:val="center"/>
-                </w:tcPr>
-                <w:p>
-                  <w:pPr>
-                    <w:spacing w:before="0" w:after="0" w:line="240" w:lineRule="auto"/>
-                    <w:jc w:val="center"/>
-                  </w:pPr>
-                  <w:r>
-                    <w:rPr>
-                      <w:b w:val="on"/>
-                      <w:sz w:val="16"/>
-                    </w:rPr>
-                    <w:t>Coordenadas</w:t>
-                  </w:r>
-                </w:p>
-              </w:tc>
-            </w:tr>
-            <w:tr>
-              <w:trPr>
-                <w:trHeight w:val="300" w:hRule="atLeast"/>
-              </w:trPr>
-              <w:tc>
-                <w:tcPr>
-                  <w:vAlign w:val="center"/>
-                </w:tcPr>
-                <w:p>
-                  <w:pPr>
-                    <w:spacing w:before="0" w:after="0" w:line="240" w:lineRule="auto"/>
-                    <w:jc w:val="center"/>
-                  </w:pPr>
-                  <w:r>
-                    <w:rPr>
-                      <w:sz w:val="16"/>
-                    </w:rPr>
-                    <w:t>Embalse Arbon</w:t>
-                    <w:br/>
-                    <w:t>(E_ARBON_VOL)</w:t>
-                  </w:r>
-                </w:p>
-              </w:tc>
-              <w:tc>
-                <w:tcPr>
-                  <w:vAlign w:val="center"/>
-                </w:tcPr>
-                <w:p>
-                  <w:pPr>
-                    <w:spacing w:before="0" w:after="0" w:line="240" w:lineRule="auto"/>
-                    <w:jc w:val="center"/>
-                  </w:pPr>
-                  <w:r>
-                    <w:rPr>
-                      <w:sz w:val="16"/>
-                    </w:rPr>
-                    <w:t>10.25</w:t>
-                  </w:r>
-                </w:p>
-              </w:tc>
-              <w:tc>
-                <w:tcPr>
-                  <w:vAlign w:val="center"/>
-                </w:tcPr>
-                <w:p>
-                  <w:pPr>
-                    <w:spacing w:before="0" w:after="0" w:line="240" w:lineRule="auto"/>
-                    <w:jc w:val="left"/>
-                  </w:pPr>
-                  <w:r>
-                    <w:rPr>
-                      <w:sz w:val="16"/>
-                    </w:rPr>
-                    <w:t>x = 198316</w:t>
-                    <w:br/>
-                    <w:t>y = 4820560</w:t>
-                  </w:r>
-                </w:p>
-              </w:tc>
-            </w:tr>
-            <w:tr>
-              <w:trPr>
-                <w:trHeight w:val="300" w:hRule="atLeast"/>
-              </w:trPr>
-              <w:tc>
-                <w:tcPr>
-                  <w:vAlign w:val="center"/>
-                </w:tcPr>
-                <w:p>
-                  <w:pPr>
-                    <w:spacing w:before="0" w:after="0" w:line="240" w:lineRule="auto"/>
-                    <w:jc w:val="center"/>
-                  </w:pPr>
-                  <w:r>
-                    <w:rPr>
-                      <w:sz w:val="16"/>
-                    </w:rPr>
-                    <w:t>Rio Esva en Trevias</w:t>
-                    <w:br/>
-                    <w:t>(A609)</w:t>
-                  </w:r>
-                </w:p>
-              </w:tc>
-              <w:tc>
-                <w:tcPr>
-                  <w:vAlign w:val="center"/>
-                </w:tcPr>
-                <w:p>
-                  <w:pPr>
-                    <w:spacing w:before="0" w:after="0" w:line="240" w:lineRule="auto"/>
-                    <w:jc w:val="center"/>
-                  </w:pPr>
-                  <w:r>
-                    <w:rPr>
-                      <w:sz w:val="16"/>
-                    </w:rPr>
-                    <w:t>13.68</w:t>
-                  </w:r>
-                </w:p>
-              </w:tc>
-              <w:tc>
-                <w:tcPr>
-                  <w:vAlign w:val="center"/>
-                </w:tcPr>
-                <w:p>
-                  <w:pPr>
-                    <w:spacing w:before="0" w:after="0" w:line="240" w:lineRule="auto"/>
-                    <w:jc w:val="left"/>
-                  </w:pPr>
-                  <w:r>
-                    <w:rPr>
-                      <w:sz w:val="16"/>
-                    </w:rPr>
-                    <w:t>x = 222189</w:t>
-                    <w:br/>
-                    <w:t>y = 4822265</w:t>
-                  </w:r>
-                </w:p>
-              </w:tc>
-            </w:tr>
-            <w:tr>
-              <w:trPr>
-                <w:trHeight w:val="300" w:hRule="atLeast"/>
-              </w:trPr>
-              <w:tc>
-                <w:tcPr>
-                  <w:vAlign w:val="center"/>
-                </w:tcPr>
-                <w:p>
-                  <w:pPr>
-                    <w:spacing w:before="0" w:after="0" w:line="240" w:lineRule="auto"/>
-                    <w:jc w:val="center"/>
-                  </w:pPr>
-                  <w:r>
-                    <w:rPr>
-                      <w:sz w:val="16"/>
-                    </w:rPr>
-                    <w:t>Rio Ibias en San Antolin</w:t>
-                    <w:br/>
-                    <w:t>(A610)</w:t>
-                  </w:r>
-                </w:p>
-              </w:tc>
-              <w:tc>
-                <w:tcPr>
-                  <w:vAlign w:val="center"/>
-                </w:tcPr>
-                <w:p>
-                  <w:pPr>
-                    <w:spacing w:before="0" w:after="0" w:line="240" w:lineRule="auto"/>
-                    <w:jc w:val="center"/>
-                  </w:pPr>
-                  <w:r>
-                    <w:rPr>
-                      <w:sz w:val="16"/>
-                    </w:rPr>
-                    <w:t>39.99</w:t>
-                  </w:r>
-                </w:p>
-              </w:tc>
-              <w:tc>
-                <w:tcPr>
-                  <w:vAlign w:val="center"/>
-                </w:tcPr>
-                <w:p>
-                  <w:pPr>
-                    <w:spacing w:before="0" w:after="0" w:line="240" w:lineRule="auto"/>
-                    <w:jc w:val="left"/>
-                  </w:pPr>
-                  <w:r>
-                    <w:rPr>
-                      <w:sz w:val="16"/>
-                    </w:rPr>
-                    <w:t>x = 184389</w:t>
-                    <w:br/>
-                    <w:t>y = 4774274</w:t>
-                  </w:r>
-                </w:p>
-              </w:tc>
-            </w:tr>
-            <w:tr>
-              <w:trPr>
-                <w:trHeight w:val="300" w:hRule="atLeast"/>
-              </w:trPr>
-              <w:tc>
-                <w:tcPr>
-                  <w:vAlign w:val="center"/>
-                </w:tcPr>
-                <w:p>
-                  <w:pPr>
-                    <w:spacing w:before="0" w:after="0" w:line="240" w:lineRule="auto"/>
-                    <w:jc w:val="center"/>
-                  </w:pPr>
-                  <w:r>
-                    <w:rPr>
-                      <w:sz w:val="16"/>
-                    </w:rPr>
-                    <w:t>Rio Porcia en Sueiro</w:t>
-                    <w:br/>
-                    <w:t>(A613)</w:t>
-                  </w:r>
-                </w:p>
-              </w:tc>
-              <w:tc>
-                <w:tcPr>
-                  <w:vAlign w:val="center"/>
-                </w:tcPr>
-                <w:p>
-                  <w:pPr>
-                    <w:spacing w:before="0" w:after="0" w:line="240" w:lineRule="auto"/>
-                    <w:jc w:val="center"/>
-                  </w:pPr>
-                  <w:r>
-                    <w:rPr>
-                      <w:sz w:val="16"/>
-                    </w:rPr>
-                    <w:t>6.97</w:t>
-                  </w:r>
-                </w:p>
-              </w:tc>
-              <w:tc>
-                <w:tcPr>
-                  <w:vAlign w:val="center"/>
-                </w:tcPr>
-                <w:p>
-                  <w:pPr>
-                    <w:spacing w:before="0" w:after="0" w:line="240" w:lineRule="auto"/>
-                    <w:jc w:val="left"/>
-                  </w:pPr>
-                  <w:r>
-                    <w:rPr>
-                      <w:sz w:val="16"/>
-                    </w:rPr>
-                    <w:t>x = 186741</w:t>
-                    <w:br/>
-                    <w:t>y = 4826812</w:t>
-                  </w:r>
-                </w:p>
-              </w:tc>
-            </w:tr>
-            <w:tr>
-              <w:trPr>
-                <w:trHeight w:val="300" w:hRule="atLeast"/>
-              </w:trPr>
-              <w:tc>
-                <w:tcPr>
-                  <w:vAlign w:val="center"/>
-                </w:tcPr>
-                <w:p>
-                  <w:pPr>
-                    <w:spacing w:before="0" w:after="0" w:line="240" w:lineRule="auto"/>
-                    <w:jc w:val="center"/>
-                  </w:pPr>
-                  <w:r>
-                    <w:rPr>
-                      <w:sz w:val="16"/>
-                    </w:rPr>
-                    <w:t>Rio Eo en Ribera de Piquin</w:t>
-                    <w:br/>
-                    <w:t>(A047)</w:t>
-                  </w:r>
-                </w:p>
-              </w:tc>
-              <w:tc>
-                <w:tcPr>
-                  <w:vAlign w:val="center"/>
-                </w:tcPr>
-                <w:p>
-                  <w:pPr>
-                    <w:spacing w:before="0" w:after="0" w:line="240" w:lineRule="auto"/>
-                    <w:jc w:val="center"/>
-                  </w:pPr>
-                  <w:r>
-                    <w:rPr>
-                      <w:sz w:val="16"/>
-                    </w:rPr>
-                    <w:t>12.92</w:t>
-                  </w:r>
-                </w:p>
-              </w:tc>
-              <w:tc>
-                <w:tcPr>
-                  <w:vAlign w:val="center"/>
-                </w:tcPr>
-                <w:p>
-                  <w:pPr>
-                    <w:spacing w:before="0" w:after="0" w:line="240" w:lineRule="auto"/>
-                    <w:jc w:val="left"/>
-                  </w:pPr>
-                  <w:r>
-                    <w:rPr>
-                      <w:sz w:val="16"/>
-                    </w:rPr>
-                    <w:t>x = 158581</w:t>
-                    <w:br/>
-                    <w:t>y = 4789200</w:t>
-                  </w:r>
-                </w:p>
-              </w:tc>
-            </w:tr>
-            <w:tr>
-              <w:trPr>
-                <w:trHeight w:val="300" w:hRule="atLeast"/>
-              </w:trPr>
-              <w:tc>
-                <w:tcPr>
-                  <w:vAlign w:val="center"/>
-                </w:tcPr>
-                <w:p>
-                  <w:pPr>
-                    <w:spacing w:before="0" w:after="0" w:line="240" w:lineRule="auto"/>
-                    <w:jc w:val="center"/>
-                  </w:pPr>
-                  <w:r>
-                    <w:rPr>
-                      <w:sz w:val="16"/>
-                    </w:rPr>
-                    <w:t>Rio Eo en Pontenova (a)</w:t>
-                    <w:br/>
-                    <w:t>(N020)</w:t>
-                  </w:r>
-                </w:p>
-              </w:tc>
-              <w:tc>
-                <w:tcPr>
-                  <w:vAlign w:val="center"/>
-                </w:tcPr>
-                <w:p>
-                  <w:pPr>
-                    <w:spacing w:before="0" w:after="0" w:line="240" w:lineRule="auto"/>
-                    <w:jc w:val="center"/>
-                  </w:pPr>
-                  <w:r>
-                    <w:rPr>
-                      <w:sz w:val="16"/>
-                    </w:rPr>
-                    <w:t>6.90</w:t>
-                  </w:r>
-                </w:p>
-              </w:tc>
-              <w:tc>
-                <w:tcPr>
-                  <w:vAlign w:val="center"/>
-                </w:tcPr>
-                <w:p>
-                  <w:pPr>
-                    <w:spacing w:before="0" w:after="0" w:line="240" w:lineRule="auto"/>
-                    <w:jc w:val="left"/>
-                  </w:pPr>
-                  <w:r>
-                    <w:rPr>
-                      <w:sz w:val="16"/>
-                    </w:rPr>
-                    <w:t>x = 160376</w:t>
-                    <w:br/>
-                    <w:t>y = 4808750</w:t>
-                  </w:r>
-                </w:p>
-              </w:tc>
-            </w:tr>
-            <w:tr>
-              <w:trPr>
-                <w:trHeight w:val="300" w:hRule="atLeast"/>
-              </w:trPr>
-              <w:tc>
-                <w:tcPr>
-                  <w:vAlign w:val="center"/>
-                </w:tcPr>
-                <w:p>
-                  <w:pPr>
-                    <w:spacing w:before="0" w:after="0" w:line="240" w:lineRule="auto"/>
-                    <w:jc w:val="center"/>
-                  </w:pPr>
-                  <w:r>
-                    <w:rPr>
-                      <w:sz w:val="16"/>
-                    </w:rPr>
-                    <w:t>Rio Eo en San Tirso de Abres</w:t>
-                    <w:br/>
-                    <w:t>(A048)</w:t>
-                  </w:r>
-                </w:p>
-              </w:tc>
-              <w:tc>
-                <w:tcPr>
-                  <w:vAlign w:val="center"/>
-                </w:tcPr>
-                <w:p>
-                  <w:pPr>
-                    <w:spacing w:before="0" w:after="0" w:line="240" w:lineRule="auto"/>
-                    <w:jc w:val="center"/>
-                  </w:pPr>
-                  <w:r>
-                    <w:rPr>
-                      <w:sz w:val="16"/>
-                    </w:rPr>
-                    <w:t>9.29</w:t>
-                  </w:r>
-                </w:p>
-              </w:tc>
-              <w:tc>
-                <w:tcPr>
-                  <w:vAlign w:val="center"/>
-                </w:tcPr>
-                <w:p>
-                  <w:pPr>
-                    <w:spacing w:before="0" w:after="0" w:line="240" w:lineRule="auto"/>
-                    <w:jc w:val="left"/>
-                  </w:pPr>
-                  <w:r>
-                    <w:rPr>
-                      <w:sz w:val="16"/>
-                    </w:rPr>
-                    <w:t>x = 164485</w:t>
-                    <w:br/>
-                    <w:t>y = 4815068</w:t>
-                  </w:r>
-                </w:p>
-              </w:tc>
-            </w:tr>
-          </w:tbl>
-        </w:tc>
-        <w:tc>
-          <w:tcPr>
-            <w:tcW w:w="2000" w:type="pct"/>
-            <w:tcMar>
-              <w:top w:w="50"/>
-              <w:left w:w="50"/>
-              <w:bottom w:w="50"/>
-              <w:right w:w="50"/>
-            </w:tcMar>
-            <w:vAlign w:val="center"/>
+        <w:trPr>
+          <w:trHeight w:val="300" w:hRule="atLeast"/>
+        </w:trPr>
+        <w:tc>
+          <w:p/>
+        </w:tc>
+        <w:tc>
+          <w:p/>
+        </w:tc>
+        <w:tc>
+          <w:p/>
+        </w:tc>
+        <w:tc>
+          <w:tcPr>
+            <w:vAlign w:val="center"/>
+          </w:tcPr>
+          <w:tcPr>
+            <w:vMerge w:val="restart"/>
           </w:tcPr>
           <w:p>
             <w:pPr>
@@ -4091,9 +3552,7 @@
             </w:pPr>
             <w:r>
               <w:rPr>
-                <w:b w:val="off"/>
                 <w:sz w:val="24"/>
-                <w:color w:val="000000"/>
               </w:rPr>
               <w:t>Febrero - 2006</w:t>
             </w:r>
@@ -4141,7 +3600,616 @@
           </w:p>
         </w:tc>
       </w:tr>
+      <w:tr>
+        <w:trPr>
+          <w:trHeight w:val="300" w:hRule="atLeast"/>
+        </w:trPr>
+        <w:tc>
+          <w:tcPr>
+            <w:hMerge w:val="restart"/>
+            <w:shd w:color="auto" w:val="clear" w:fill="4472C4"/>
+            <w:vAlign w:val="center"/>
+          </w:tcPr>
+          <w:p>
+            <w:pPr>
+              <w:spacing w:before="0" w:after="0" w:line="240" w:lineRule="auto"/>
+              <w:jc w:val="center"/>
+            </w:pPr>
+            <w:r>
+              <w:rPr>
+                <w:b w:val="on"/>
+                <w:sz w:val="20"/>
+                <w:color w:val="FFFFFF"/>
+              </w:rPr>
+              <w:t>ESTACIONES SELECCIONADAS Y PONDERACIÓN</w:t>
+            </w:r>
+          </w:p>
+        </w:tc>
+        <w:tc>
+          <w:tcPr>
+            <w:hMerge w:val="continue"/>
+          </w:tcPr>
+          <w:p/>
+        </w:tc>
+        <w:tc>
+          <w:tcPr>
+            <w:hMerge w:val="continue"/>
+          </w:tcPr>
+          <w:p/>
+        </w:tc>
+        <w:tc>
+          <w:tcPr>
+            <w:vMerge w:val="continue"/>
+          </w:tcPr>
+          <w:p/>
+        </w:tc>
+      </w:tr>
+      <w:tr>
+        <w:trPr>
+          <w:trHeight w:val="300" w:hRule="atLeast"/>
+        </w:trPr>
+        <w:tc>
+          <w:tcPr>
+            <w:shd w:color="auto" w:val="clear" w:fill="D9E1F2"/>
+            <w:vAlign w:val="center"/>
+          </w:tcPr>
+          <w:p>
+            <w:pPr>
+              <w:spacing w:before="0" w:after="0" w:line="240" w:lineRule="auto"/>
+              <w:jc w:val="center"/>
+            </w:pPr>
+            <w:r>
+              <w:rPr>
+                <w:b w:val="on"/>
+                <w:sz w:val="16"/>
+              </w:rPr>
+              <w:t>Nombre y código</w:t>
+            </w:r>
+          </w:p>
+        </w:tc>
+        <w:tc>
+          <w:tcPr>
+            <w:shd w:color="auto" w:val="clear" w:fill="D9E1F2"/>
+            <w:vAlign w:val="center"/>
+          </w:tcPr>
+          <w:p>
+            <w:pPr>
+              <w:spacing w:before="0" w:after="0" w:line="240" w:lineRule="auto"/>
+              <w:jc w:val="center"/>
+            </w:pPr>
+            <w:r>
+              <w:rPr>
+                <w:b w:val="on"/>
+                <w:sz w:val="16"/>
+              </w:rPr>
+              <w:t>Ponderación (%)</w:t>
+            </w:r>
+          </w:p>
+        </w:tc>
+        <w:tc>
+          <w:tcPr>
+            <w:shd w:color="auto" w:val="clear" w:fill="D9E1F2"/>
+            <w:vAlign w:val="center"/>
+          </w:tcPr>
+          <w:p>
+            <w:pPr>
+              <w:spacing w:before="0" w:after="0" w:line="240" w:lineRule="auto"/>
+              <w:jc w:val="center"/>
+            </w:pPr>
+            <w:r>
+              <w:rPr>
+                <w:b w:val="on"/>
+                <w:sz w:val="16"/>
+              </w:rPr>
+              <w:t>Coordenadas</w:t>
+            </w:r>
+          </w:p>
+        </w:tc>
+        <w:tc>
+          <w:tcPr>
+            <w:vMerge w:val="continue"/>
+          </w:tcPr>
+          <w:p/>
+        </w:tc>
+      </w:tr>
+      <w:tr>
+        <w:trPr>
+          <w:trHeight w:val="300" w:hRule="atLeast"/>
+        </w:trPr>
+        <w:tc>
+          <w:tcPr>
+            <w:vAlign w:val="center"/>
+          </w:tcPr>
+          <w:p>
+            <w:pPr>
+              <w:spacing w:before="0" w:after="0" w:line="240" w:lineRule="auto"/>
+              <w:jc w:val="center"/>
+            </w:pPr>
+            <w:r>
+              <w:rPr>
+                <w:sz w:val="16"/>
+              </w:rPr>
+              <w:t>Embalse Arbon</w:t>
+              <w:br/>
+              <w:t>(E_ARBON_VOL)</w:t>
+            </w:r>
+          </w:p>
+        </w:tc>
+        <w:tc>
+          <w:tcPr>
+            <w:vAlign w:val="center"/>
+          </w:tcPr>
+          <w:p>
+            <w:pPr>
+              <w:spacing w:before="0" w:after="0" w:line="240" w:lineRule="auto"/>
+              <w:jc w:val="center"/>
+            </w:pPr>
+            <w:r>
+              <w:rPr>
+                <w:sz w:val="16"/>
+              </w:rPr>
+              <w:t>10.25</w:t>
+            </w:r>
+          </w:p>
+        </w:tc>
+        <w:tc>
+          <w:tcPr>
+            <w:vAlign w:val="center"/>
+          </w:tcPr>
+          <w:p>
+            <w:pPr>
+              <w:spacing w:before="0" w:after="0" w:line="240" w:lineRule="auto"/>
+              <w:jc w:val="left"/>
+            </w:pPr>
+            <w:r>
+              <w:rPr>
+                <w:sz w:val="16"/>
+              </w:rPr>
+              <w:t>x = 198316</w:t>
+              <w:br/>
+              <w:t>y = 4820560</w:t>
+            </w:r>
+          </w:p>
+        </w:tc>
+        <w:tc>
+          <w:tcPr>
+            <w:vMerge w:val="continue"/>
+          </w:tcPr>
+          <w:p/>
+        </w:tc>
+      </w:tr>
+      <w:tr>
+        <w:trPr>
+          <w:trHeight w:val="300" w:hRule="atLeast"/>
+        </w:trPr>
+        <w:tc>
+          <w:tcPr>
+            <w:vAlign w:val="center"/>
+          </w:tcPr>
+          <w:p>
+            <w:pPr>
+              <w:spacing w:before="0" w:after="0" w:line="240" w:lineRule="auto"/>
+              <w:jc w:val="center"/>
+            </w:pPr>
+            <w:r>
+              <w:rPr>
+                <w:sz w:val="16"/>
+              </w:rPr>
+              <w:t>Rio Esva en Trevias</w:t>
+              <w:br/>
+              <w:t>(A609)</w:t>
+            </w:r>
+          </w:p>
+        </w:tc>
+        <w:tc>
+          <w:tcPr>
+            <w:vAlign w:val="center"/>
+          </w:tcPr>
+          <w:p>
+            <w:pPr>
+              <w:spacing w:before="0" w:after="0" w:line="240" w:lineRule="auto"/>
+              <w:jc w:val="center"/>
+            </w:pPr>
+            <w:r>
+              <w:rPr>
+                <w:sz w:val="16"/>
+              </w:rPr>
+              <w:t>13.68</w:t>
+            </w:r>
+          </w:p>
+        </w:tc>
+        <w:tc>
+          <w:tcPr>
+            <w:vAlign w:val="center"/>
+          </w:tcPr>
+          <w:p>
+            <w:pPr>
+              <w:spacing w:before="0" w:after="0" w:line="240" w:lineRule="auto"/>
+              <w:jc w:val="left"/>
+            </w:pPr>
+            <w:r>
+              <w:rPr>
+                <w:sz w:val="16"/>
+              </w:rPr>
+              <w:t>x = 222189</w:t>
+              <w:br/>
+              <w:t>y = 4822265</w:t>
+            </w:r>
+          </w:p>
+        </w:tc>
+        <w:tc>
+          <w:tcPr>
+            <w:vMerge w:val="continue"/>
+          </w:tcPr>
+          <w:p/>
+        </w:tc>
+      </w:tr>
+      <w:tr>
+        <w:trPr>
+          <w:trHeight w:val="300" w:hRule="atLeast"/>
+        </w:trPr>
+        <w:tc>
+          <w:tcPr>
+            <w:vAlign w:val="center"/>
+          </w:tcPr>
+          <w:p>
+            <w:pPr>
+              <w:spacing w:before="0" w:after="0" w:line="240" w:lineRule="auto"/>
+              <w:jc w:val="center"/>
+            </w:pPr>
+            <w:r>
+              <w:rPr>
+                <w:sz w:val="16"/>
+              </w:rPr>
+              <w:t>Rio Ibias en San Antolin</w:t>
+              <w:br/>
+              <w:t>(A610)</w:t>
+            </w:r>
+          </w:p>
+        </w:tc>
+        <w:tc>
+          <w:tcPr>
+            <w:vAlign w:val="center"/>
+          </w:tcPr>
+          <w:p>
+            <w:pPr>
+              <w:spacing w:before="0" w:after="0" w:line="240" w:lineRule="auto"/>
+              <w:jc w:val="center"/>
+            </w:pPr>
+            <w:r>
+              <w:rPr>
+                <w:sz w:val="16"/>
+              </w:rPr>
+              <w:t>39.99</w:t>
+            </w:r>
+          </w:p>
+        </w:tc>
+        <w:tc>
+          <w:tcPr>
+            <w:vAlign w:val="center"/>
+          </w:tcPr>
+          <w:p>
+            <w:pPr>
+              <w:spacing w:before="0" w:after="0" w:line="240" w:lineRule="auto"/>
+              <w:jc w:val="left"/>
+            </w:pPr>
+            <w:r>
+              <w:rPr>
+                <w:sz w:val="16"/>
+              </w:rPr>
+              <w:t>x = 184389</w:t>
+              <w:br/>
+              <w:t>y = 4774274</w:t>
+            </w:r>
+          </w:p>
+        </w:tc>
+        <w:tc>
+          <w:tcPr>
+            <w:vMerge w:val="continue"/>
+          </w:tcPr>
+          <w:p/>
+        </w:tc>
+      </w:tr>
+      <w:tr>
+        <w:trPr>
+          <w:trHeight w:val="300" w:hRule="atLeast"/>
+        </w:trPr>
+        <w:tc>
+          <w:tcPr>
+            <w:vAlign w:val="center"/>
+          </w:tcPr>
+          <w:p>
+            <w:pPr>
+              <w:spacing w:before="0" w:after="0" w:line="240" w:lineRule="auto"/>
+              <w:jc w:val="center"/>
+            </w:pPr>
+            <w:r>
+              <w:rPr>
+                <w:sz w:val="16"/>
+              </w:rPr>
+              <w:t>Rio Porcia en Sueiro</w:t>
+              <w:br/>
+              <w:t>(A613)</w:t>
+            </w:r>
+          </w:p>
+        </w:tc>
+        <w:tc>
+          <w:tcPr>
+            <w:vAlign w:val="center"/>
+          </w:tcPr>
+          <w:p>
+            <w:pPr>
+              <w:spacing w:before="0" w:after="0" w:line="240" w:lineRule="auto"/>
+              <w:jc w:val="center"/>
+            </w:pPr>
+            <w:r>
+              <w:rPr>
+                <w:sz w:val="16"/>
+              </w:rPr>
+              <w:t>6.97</w:t>
+            </w:r>
+          </w:p>
+        </w:tc>
+        <w:tc>
+          <w:tcPr>
+            <w:vAlign w:val="center"/>
+          </w:tcPr>
+          <w:p>
+            <w:pPr>
+              <w:spacing w:before="0" w:after="0" w:line="240" w:lineRule="auto"/>
+              <w:jc w:val="left"/>
+            </w:pPr>
+            <w:r>
+              <w:rPr>
+                <w:sz w:val="16"/>
+              </w:rPr>
+              <w:t>x = 186741</w:t>
+              <w:br/>
+              <w:t>y = 4826812</w:t>
+            </w:r>
+          </w:p>
+        </w:tc>
+        <w:tc>
+          <w:tcPr>
+            <w:vMerge w:val="continue"/>
+          </w:tcPr>
+          <w:p/>
+        </w:tc>
+      </w:tr>
+      <w:tr>
+        <w:trPr>
+          <w:trHeight w:val="300" w:hRule="atLeast"/>
+        </w:trPr>
+        <w:tc>
+          <w:tcPr>
+            <w:vAlign w:val="center"/>
+          </w:tcPr>
+          <w:p>
+            <w:pPr>
+              <w:spacing w:before="0" w:after="0" w:line="240" w:lineRule="auto"/>
+              <w:jc w:val="center"/>
+            </w:pPr>
+            <w:r>
+              <w:rPr>
+                <w:sz w:val="16"/>
+              </w:rPr>
+              <w:t>Rio Eo en Ribera de Piquin</w:t>
+              <w:br/>
+              <w:t>(A047)</w:t>
+            </w:r>
+          </w:p>
+        </w:tc>
+        <w:tc>
+          <w:tcPr>
+            <w:vAlign w:val="center"/>
+          </w:tcPr>
+          <w:p>
+            <w:pPr>
+              <w:spacing w:before="0" w:after="0" w:line="240" w:lineRule="auto"/>
+              <w:jc w:val="center"/>
+            </w:pPr>
+            <w:r>
+              <w:rPr>
+                <w:sz w:val="16"/>
+              </w:rPr>
+              <w:t>12.92</w:t>
+            </w:r>
+          </w:p>
+        </w:tc>
+        <w:tc>
+          <w:tcPr>
+            <w:vAlign w:val="center"/>
+          </w:tcPr>
+          <w:p>
+            <w:pPr>
+              <w:spacing w:before="0" w:after="0" w:line="240" w:lineRule="auto"/>
+              <w:jc w:val="left"/>
+            </w:pPr>
+            <w:r>
+              <w:rPr>
+                <w:sz w:val="16"/>
+              </w:rPr>
+              <w:t>x = 158581</w:t>
+              <w:br/>
+              <w:t>y = 4789200</w:t>
+            </w:r>
+          </w:p>
+        </w:tc>
+        <w:tc>
+          <w:tcPr>
+            <w:vMerge w:val="continue"/>
+          </w:tcPr>
+          <w:p/>
+        </w:tc>
+      </w:tr>
+      <w:tr>
+        <w:trPr>
+          <w:trHeight w:val="300" w:hRule="atLeast"/>
+        </w:trPr>
+        <w:tc>
+          <w:tcPr>
+            <w:vAlign w:val="center"/>
+          </w:tcPr>
+          <w:p>
+            <w:pPr>
+              <w:spacing w:before="0" w:after="0" w:line="240" w:lineRule="auto"/>
+              <w:jc w:val="center"/>
+            </w:pPr>
+            <w:r>
+              <w:rPr>
+                <w:sz w:val="16"/>
+              </w:rPr>
+              <w:t>Rio Eo en Pontenova (a)</w:t>
+              <w:br/>
+              <w:t>(N020)</w:t>
+            </w:r>
+          </w:p>
+        </w:tc>
+        <w:tc>
+          <w:tcPr>
+            <w:vAlign w:val="center"/>
+          </w:tcPr>
+          <w:p>
+            <w:pPr>
+              <w:spacing w:before="0" w:after="0" w:line="240" w:lineRule="auto"/>
+              <w:jc w:val="center"/>
+            </w:pPr>
+            <w:r>
+              <w:rPr>
+                <w:sz w:val="16"/>
+              </w:rPr>
+              <w:t>6.90</w:t>
+            </w:r>
+          </w:p>
+        </w:tc>
+        <w:tc>
+          <w:tcPr>
+            <w:vAlign w:val="center"/>
+          </w:tcPr>
+          <w:p>
+            <w:pPr>
+              <w:spacing w:before="0" w:after="0" w:line="240" w:lineRule="auto"/>
+              <w:jc w:val="left"/>
+            </w:pPr>
+            <w:r>
+              <w:rPr>
+                <w:sz w:val="16"/>
+              </w:rPr>
+              <w:t>x = 160376</w:t>
+              <w:br/>
+              <w:t>y = 4808750</w:t>
+            </w:r>
+          </w:p>
+        </w:tc>
+        <w:tc>
+          <w:tcPr>
+            <w:vMerge w:val="continue"/>
+          </w:tcPr>
+          <w:p/>
+        </w:tc>
+      </w:tr>
+      <w:tr>
+        <w:trPr>
+          <w:trHeight w:val="300" w:hRule="atLeast"/>
+        </w:trPr>
+        <w:tc>
+          <w:tcPr>
+            <w:vAlign w:val="center"/>
+          </w:tcPr>
+          <w:p>
+            <w:pPr>
+              <w:spacing w:before="0" w:after="0" w:line="240" w:lineRule="auto"/>
+              <w:jc w:val="center"/>
+            </w:pPr>
+            <w:r>
+              <w:rPr>
+                <w:sz w:val="16"/>
+              </w:rPr>
+              <w:t>Rio Eo en San Tirso de Abres</w:t>
+              <w:br/>
+              <w:t>(A048)</w:t>
+            </w:r>
+          </w:p>
+        </w:tc>
+        <w:tc>
+          <w:tcPr>
+            <w:vAlign w:val="center"/>
+          </w:tcPr>
+          <w:p>
+            <w:pPr>
+              <w:spacing w:before="0" w:after="0" w:line="240" w:lineRule="auto"/>
+              <w:jc w:val="center"/>
+            </w:pPr>
+            <w:r>
+              <w:rPr>
+                <w:sz w:val="16"/>
+              </w:rPr>
+              <w:t>9.29</w:t>
+            </w:r>
+          </w:p>
+        </w:tc>
+        <w:tc>
+          <w:tcPr>
+            <w:vAlign w:val="center"/>
+          </w:tcPr>
+          <w:p>
+            <w:pPr>
+              <w:spacing w:before="0" w:after="0" w:line="240" w:lineRule="auto"/>
+              <w:jc w:val="left"/>
+            </w:pPr>
+            <w:r>
+              <w:rPr>
+                <w:sz w:val="16"/>
+              </w:rPr>
+              <w:t>x = 164485</w:t>
+              <w:br/>
+              <w:t>y = 4815068</w:t>
+            </w:r>
+          </w:p>
+        </w:tc>
+        <w:tc>
+          <w:tcPr>
+            <w:vMerge w:val="continue"/>
+          </w:tcPr>
+          <w:p/>
+        </w:tc>
+      </w:tr>
+      <w:tr>
+        <w:trPr>
+          <w:trHeight w:val="300" w:hRule="atLeast"/>
+        </w:trPr>
+        <w:tc>
+          <w:p/>
+        </w:tc>
+        <w:tc>
+          <w:p/>
+        </w:tc>
+        <w:tc>
+          <w:p/>
+        </w:tc>
+        <w:tc>
+          <w:tcPr>
+            <w:vMerge w:val="continue"/>
+          </w:tcPr>
+          <w:p/>
+        </w:tc>
+      </w:tr>
     </w:tbl>
+    <w:p>
+      <w:pPr>
+        <w:spacing w:after="200" w:before="200"/>
+        <w:jc w:val="center"/>
+      </w:pPr>
+      <w:r>
+        <w:rPr>
+          <w:i w:val="on"/>
+          <w:b w:val="off"/>
+          <w:sz w:val="22"/>
+          <w:color w:val="000000"/>
+        </w:rPr>
+        <w:t>ESCENARIOS DE ESCASEZ</w:t>
+      </w:r>
+    </w:p>
     <w:p>
       <w:pPr>
         <w:sectPr>

</xml_diff>